<commit_message>
realized i picked the 5 model incorrectly
pick the 3 with optional 4/5
</commit_message>
<xml_diff>
--- a/abxD01_paper.docx
+++ b/abxD01_paper.docx
@@ -8427,6 +8427,171 @@
           <w:sz w:val="22"/>
         </w:rPr>
         <w:t xml:space="preserve">results of the model building. </w:t>
+      </w:r>
+      <w:r>
+        <w:rPr>
+          <w:rFonts w:ascii="Arial" w:hAnsi="Arial"/>
+          <w:sz w:val="22"/>
+        </w:rPr>
+        <w:t xml:space="preserve">Interestingly, </w:t>
+      </w:r>
+      <w:r>
+        <w:rPr>
+          <w:rFonts w:ascii="Arial" w:hAnsi="Arial"/>
+          <w:sz w:val="22"/>
+        </w:rPr>
+        <w:t>across the models with the highest BIC and adjusted R</w:t>
+      </w:r>
+      <w:r>
+        <w:rPr>
+          <w:rFonts w:ascii="Arial" w:hAnsi="Arial"/>
+          <w:sz w:val="22"/>
+          <w:vertAlign w:val="superscript"/>
+        </w:rPr>
+        <w:t>2</w:t>
+      </w:r>
+      <w:r>
+        <w:rPr>
+          <w:rFonts w:ascii="Arial" w:hAnsi="Arial"/>
+          <w:sz w:val="22"/>
+        </w:rPr>
+        <w:t xml:space="preserve"> values, there are </w:t>
+      </w:r>
+      <w:r>
+        <w:rPr>
+          <w:rFonts w:ascii="Arial" w:hAnsi="Arial"/>
+          <w:sz w:val="22"/>
+        </w:rPr>
+        <w:t xml:space="preserve">5 OTUs that are common to each, OTUs 6, 7, 20, 39, and 283. </w:t>
+      </w:r>
+      <w:r>
+        <w:rPr>
+          <w:rFonts w:ascii="Arial" w:hAnsi="Arial"/>
+          <w:sz w:val="22"/>
+        </w:rPr>
+        <w:t xml:space="preserve"> We used a model incorporating these 5 OTUs</w:t>
+      </w:r>
+      <w:r>
+        <w:rPr>
+          <w:rFonts w:ascii="Arial" w:hAnsi="Arial"/>
+          <w:sz w:val="22"/>
+        </w:rPr>
+        <w:t xml:space="preserve"> to predict </w:t>
+      </w:r>
+      <w:r>
+        <w:rPr>
+          <w:rFonts w:ascii="Arial" w:hAnsi="Arial"/>
+          <w:sz w:val="22"/>
+        </w:rPr>
+        <w:t xml:space="preserve">the level of </w:t>
+      </w:r>
+      <w:r>
+        <w:rPr>
+          <w:rFonts w:ascii="Arial" w:hAnsi="Arial"/>
+          <w:i/>
+          <w:sz w:val="22"/>
+        </w:rPr>
+        <w:t>C. difficile</w:t>
+      </w:r>
+      <w:r>
+        <w:rPr>
+          <w:rFonts w:ascii="Arial" w:hAnsi="Arial"/>
+          <w:sz w:val="22"/>
+        </w:rPr>
+        <w:t xml:space="preserve"> CFU/g fe</w:t>
+      </w:r>
+      <w:r>
+        <w:rPr>
+          <w:rFonts w:ascii="Arial" w:hAnsi="Arial"/>
+          <w:sz w:val="22"/>
+        </w:rPr>
+        <w:t>ces for the titration data set to estimate the performance of the model</w:t>
+      </w:r>
+      <w:r>
+        <w:rPr>
+          <w:rFonts w:ascii="Arial" w:hAnsi="Arial"/>
+          <w:sz w:val="22"/>
+        </w:rPr>
+        <w:t xml:space="preserve">, and </w:t>
+      </w:r>
+      <w:r>
+        <w:rPr>
+          <w:rFonts w:ascii="Arial" w:hAnsi="Arial"/>
+          <w:sz w:val="22"/>
+        </w:rPr>
+        <w:t xml:space="preserve">we </w:t>
+      </w:r>
+      <w:r>
+        <w:rPr>
+          <w:rFonts w:ascii="Arial" w:hAnsi="Arial"/>
+          <w:sz w:val="22"/>
+        </w:rPr>
+        <w:t>achieved an R</w:t>
+      </w:r>
+      <w:r>
+        <w:rPr>
+          <w:rFonts w:ascii="Arial" w:hAnsi="Arial"/>
+          <w:sz w:val="22"/>
+          <w:vertAlign w:val="superscript"/>
+        </w:rPr>
+        <w:t>2</w:t>
+      </w:r>
+      <w:r>
+        <w:rPr>
+          <w:rFonts w:ascii="Arial" w:hAnsi="Arial"/>
+          <w:sz w:val="22"/>
+        </w:rPr>
+        <w:t xml:space="preserve"> </w:t>
+      </w:r>
+      <w:r>
+        <w:rPr>
+          <w:rFonts w:ascii="Arial" w:hAnsi="Arial"/>
+          <w:sz w:val="22"/>
+        </w:rPr>
+        <w:t xml:space="preserve">of 0.67. </w:t>
+      </w:r>
+      <w:r>
+        <w:rPr>
+          <w:rFonts w:ascii="Arial" w:hAnsi="Arial"/>
+          <w:sz w:val="22"/>
+        </w:rPr>
+        <w:t>Further testing using the delayed data set, the model performed with an R</w:t>
+      </w:r>
+      <w:r>
+        <w:rPr>
+          <w:rFonts w:ascii="Arial" w:hAnsi="Arial"/>
+          <w:sz w:val="22"/>
+          <w:vertAlign w:val="superscript"/>
+        </w:rPr>
+        <w:t>2</w:t>
+      </w:r>
+      <w:r>
+        <w:rPr>
+          <w:rFonts w:ascii="Arial" w:hAnsi="Arial"/>
+          <w:sz w:val="22"/>
+        </w:rPr>
+        <w:t xml:space="preserve"> </w:t>
+      </w:r>
+      <w:r>
+        <w:rPr>
+          <w:rFonts w:ascii="Arial" w:hAnsi="Arial"/>
+          <w:sz w:val="22"/>
+        </w:rPr>
+        <w:t>of</w:t>
+      </w:r>
+      <w:r>
+        <w:rPr>
+          <w:rFonts w:ascii="Arial" w:hAnsi="Arial"/>
+          <w:sz w:val="22"/>
+        </w:rPr>
+        <w:t xml:space="preserve"> </w:t>
+      </w:r>
+      <w:r>
+        <w:rPr>
+          <w:rFonts w:ascii="Arial" w:hAnsi="Arial"/>
+          <w:sz w:val="22"/>
+        </w:rPr>
+        <w:t>__</w:t>
       </w:r>
     </w:p>
     <w:p>

</xml_diff>

<commit_message>
paper update, added titration files for fig3
</commit_message>
<xml_diff>
--- a/abxD01_paper.docx
+++ b/abxD01_paper.docx
@@ -1184,24 +1184,77 @@
           <w:rFonts w:ascii="Arial" w:hAnsi="Arial"/>
           <w:sz w:val="22"/>
         </w:rPr>
-        <w:t>The human microbiome is complex… no two humans have same, share at most 5%?</w:t>
-      </w:r>
-    </w:p>
-    <w:p>
-      <w:pPr>
-        <w:spacing w:line="480" w:lineRule="auto"/>
-        <w:jc w:val="both"/>
-        <w:rPr>
-          <w:rFonts w:ascii="Arial" w:hAnsi="Arial"/>
-          <w:sz w:val="22"/>
-        </w:rPr>
-      </w:pPr>
-      <w:r>
-        <w:rPr>
-          <w:rFonts w:ascii="Arial" w:hAnsi="Arial"/>
-          <w:sz w:val="22"/>
-        </w:rPr>
-        <w:t>The definition of a healthy microbiome is one that encompasses a wide range of microbiota structures</w:t>
+        <w:t>The human microbiome is complex</w:t>
+      </w:r>
+      <w:r>
+        <w:rPr>
+          <w:rFonts w:ascii="Arial" w:hAnsi="Arial"/>
+          <w:sz w:val="22"/>
+        </w:rPr>
+        <w:t>; it has been observed that there is no identifiable “core” microbiome that all</w:t>
+      </w:r>
+      <w:r>
+        <w:rPr>
+          <w:rFonts w:ascii="Arial" w:hAnsi="Arial"/>
+          <w:sz w:val="22"/>
+        </w:rPr>
+        <w:t xml:space="preserve"> humans </w:t>
+      </w:r>
+      <w:r>
+        <w:rPr>
+          <w:rFonts w:ascii="Arial" w:hAnsi="Arial"/>
+          <w:sz w:val="22"/>
+        </w:rPr>
+        <w:t xml:space="preserve">share (Turnbaugh 2009). It’s been observed that </w:t>
+      </w:r>
+      <w:r>
+        <w:rPr>
+          <w:rFonts w:ascii="Arial" w:hAnsi="Arial"/>
+          <w:sz w:val="22"/>
+        </w:rPr>
+        <w:t xml:space="preserve">there is a </w:t>
+      </w:r>
+      <w:r>
+        <w:rPr>
+          <w:rFonts w:ascii="Arial" w:hAnsi="Arial"/>
+          <w:sz w:val="22"/>
+        </w:rPr>
+        <w:t xml:space="preserve">high level of interindividual variation </w:t>
+      </w:r>
+      <w:r>
+        <w:rPr>
+          <w:rFonts w:ascii="Arial" w:hAnsi="Arial"/>
+          <w:sz w:val="22"/>
+        </w:rPr>
+        <w:t>among healthy individuals’ microbiomes</w:t>
+      </w:r>
+      <w:r>
+        <w:rPr>
+          <w:rFonts w:ascii="Arial" w:hAnsi="Arial"/>
+          <w:sz w:val="22"/>
+        </w:rPr>
+        <w:t xml:space="preserve"> (Costello 2009)</w:t>
+      </w:r>
+      <w:r>
+        <w:rPr>
+          <w:rFonts w:ascii="Arial" w:hAnsi="Arial"/>
+          <w:sz w:val="22"/>
+        </w:rPr>
+        <w:t>. Thus</w:t>
+      </w:r>
+      <w:r>
+        <w:rPr>
+          <w:rFonts w:ascii="Arial" w:hAnsi="Arial"/>
+          <w:sz w:val="22"/>
+        </w:rPr>
+        <w:t xml:space="preserve"> the</w:t>
+      </w:r>
+      <w:r>
+        <w:rPr>
+          <w:rFonts w:ascii="Arial" w:hAnsi="Arial"/>
+          <w:sz w:val="22"/>
+        </w:rPr>
+        <w:t xml:space="preserve"> definition of a healthy microbiome is one that encompasses a wide range of microbiota structures</w:t>
       </w:r>
       <w:r>
         <w:rPr>
@@ -1448,6 +1501,23 @@
           <w:sz w:val="22"/>
         </w:rPr>
         <w:t>Schubert—modeling CD status using human data</w:t>
+      </w:r>
+    </w:p>
+    <w:p>
+      <w:pPr>
+        <w:spacing w:line="480" w:lineRule="auto"/>
+        <w:jc w:val="both"/>
+        <w:rPr>
+          <w:rFonts w:ascii="Arial" w:hAnsi="Arial"/>
+          <w:sz w:val="22"/>
+        </w:rPr>
+      </w:pPr>
+      <w:r>
+        <w:rPr>
+          <w:rFonts w:ascii="Arial" w:hAnsi="Arial"/>
+          <w:sz w:val="22"/>
+        </w:rPr>
+        <w:t>sekirov</w:t>
       </w:r>
     </w:p>
     <w:p>

</xml_diff>

<commit_message>
Figure 1 associated stats
</commit_message>
<xml_diff>
--- a/abxD01_paper.docx
+++ b/abxD01_paper.docx
@@ -1371,7 +1371,14 @@
           <w:rFonts w:ascii="Arial" w:hAnsi="Arial"/>
           <w:sz w:val="22"/>
         </w:rPr>
-        <w:t xml:space="preserve">Need for more knowledge about interactions between members of the community. Know that </w:t>
+        <w:t>There is a n</w:t>
+      </w:r>
+      <w:r>
+        <w:rPr>
+          <w:rFonts w:ascii="Arial" w:hAnsi="Arial"/>
+          <w:sz w:val="22"/>
+        </w:rPr>
+        <w:t xml:space="preserve">eed for more knowledge about interactions between members of the community. Know that </w:t>
       </w:r>
       <w:proofErr w:type="spellStart"/>
       <w:r>
@@ -1431,7 +1438,44 @@
           <w:rFonts w:ascii="Arial" w:hAnsi="Arial"/>
           <w:sz w:val="22"/>
         </w:rPr>
-        <w:t>. Individual probiotics have not worked extensively [], whereas studies find that combinations of bacteria often work better than by themselves [</w:t>
+        <w:t xml:space="preserve">. Individual probiotics have not worked </w:t>
+      </w:r>
+      <w:r>
+        <w:rPr>
+          <w:rFonts w:ascii="Arial" w:hAnsi="Arial"/>
+          <w:sz w:val="22"/>
+        </w:rPr>
+        <w:t>with complete success</w:t>
+      </w:r>
+      <w:r>
+        <w:rPr>
+          <w:rFonts w:ascii="Arial" w:hAnsi="Arial"/>
+          <w:sz w:val="22"/>
+        </w:rPr>
+        <w:t xml:space="preserve"> [</w:t>
+      </w:r>
+      <w:proofErr w:type="spellStart"/>
+      <w:r>
+        <w:rPr>
+          <w:rFonts w:ascii="Arial" w:hAnsi="Arial"/>
+          <w:sz w:val="22"/>
+        </w:rPr>
+        <w:t>dendukuri</w:t>
+      </w:r>
+      <w:proofErr w:type="spellEnd"/>
+      <w:r>
+        <w:rPr>
+          <w:rFonts w:ascii="Arial" w:hAnsi="Arial"/>
+          <w:sz w:val="22"/>
+        </w:rPr>
+        <w:t xml:space="preserve"> 2005</w:t>
+      </w:r>
+      <w:r>
+        <w:rPr>
+          <w:rFonts w:ascii="Arial" w:hAnsi="Arial"/>
+          <w:sz w:val="22"/>
+        </w:rPr>
+        <w:t>], whereas studies find that combinations of bacteria often work better than by themselves [</w:t>
       </w:r>
       <w:proofErr w:type="spellStart"/>
       <w:r>
@@ -1474,7 +1518,51 @@
           <w:rFonts w:ascii="Arial" w:hAnsi="Arial"/>
           <w:sz w:val="22"/>
         </w:rPr>
-        <w:t>], and it’s common for bacteria to change their behavior in the context of other bacterial species [</w:t>
+        <w:t xml:space="preserve">, </w:t>
+      </w:r>
+      <w:proofErr w:type="spellStart"/>
+      <w:r>
+        <w:rPr>
+          <w:rFonts w:ascii="Arial" w:hAnsi="Arial"/>
+          <w:sz w:val="22"/>
+        </w:rPr>
+        <w:t>hickson</w:t>
+      </w:r>
+      <w:proofErr w:type="spellEnd"/>
+      <w:r>
+        <w:rPr>
+          <w:rFonts w:ascii="Arial" w:hAnsi="Arial"/>
+          <w:sz w:val="22"/>
+        </w:rPr>
+        <w:t xml:space="preserve"> 2007</w:t>
+      </w:r>
+      <w:r>
+        <w:rPr>
+          <w:rFonts w:ascii="Arial" w:hAnsi="Arial"/>
+          <w:sz w:val="22"/>
+        </w:rPr>
+        <w:t>]. It’s</w:t>
+      </w:r>
+      <w:r>
+        <w:rPr>
+          <w:rFonts w:ascii="Arial" w:hAnsi="Arial"/>
+          <w:sz w:val="22"/>
+        </w:rPr>
+        <w:t xml:space="preserve"> </w:t>
+      </w:r>
+      <w:r>
+        <w:rPr>
+          <w:rFonts w:ascii="Arial" w:hAnsi="Arial"/>
+          <w:sz w:val="22"/>
+        </w:rPr>
+        <w:t xml:space="preserve">also </w:t>
+      </w:r>
+      <w:r>
+        <w:rPr>
+          <w:rFonts w:ascii="Arial" w:hAnsi="Arial"/>
+          <w:sz w:val="22"/>
+        </w:rPr>
+        <w:t>common for bacteria to change their behavior in the context of other bacterial species [</w:t>
       </w:r>
       <w:proofErr w:type="spellStart"/>
       <w:r>
@@ -1522,7 +1610,7 @@
           <w:rFonts w:ascii="Arial" w:hAnsi="Arial"/>
           <w:sz w:val="22"/>
         </w:rPr>
-        <w:t xml:space="preserve"> killing others, synergistic effects]. Understanding the scope of relationships between bacteria in a community is necessary to learn about its response, in concert with its host, to perturbations including antibiotic-induced, pathogen invasion, probiotics doses, and diet changes, etc. The purest way of studying these bacterial interactions is by observing them in nature (in the context of their whole biome) [ecology citation?]. These observations can be used to inform models and networks to predict future responses to perturbation</w:t>
+        <w:t xml:space="preserve"> killing others, synergistic effects</w:t>
       </w:r>
       <w:r>
         <w:rPr>
@@ -1531,70 +1619,35 @@
         </w:rPr>
         <w:t xml:space="preserve"> (</w:t>
       </w:r>
-      <w:r>
-        <w:rPr>
-          <w:rFonts w:ascii="Arial" w:hAnsi="Arial"/>
-          <w:sz w:val="22"/>
-        </w:rPr>
-        <w:t xml:space="preserve">stein, </w:t>
-      </w:r>
-      <w:r>
-        <w:rPr>
-          <w:rFonts w:ascii="Arial" w:hAnsi="Arial"/>
-          <w:sz w:val="22"/>
-        </w:rPr>
-        <w:t>Gordon diet paper)</w:t>
-      </w:r>
-      <w:r>
-        <w:rPr>
-          <w:rFonts w:ascii="Arial" w:hAnsi="Arial"/>
-          <w:sz w:val="22"/>
-        </w:rPr>
-        <w:t xml:space="preserve"> and </w:t>
-      </w:r>
-      <w:r>
-        <w:rPr>
-          <w:rFonts w:ascii="Arial" w:hAnsi="Arial"/>
-          <w:sz w:val="22"/>
-        </w:rPr>
-        <w:t xml:space="preserve">characterize </w:t>
-      </w:r>
-      <w:r>
-        <w:rPr>
-          <w:rFonts w:ascii="Arial" w:hAnsi="Arial"/>
-          <w:sz w:val="22"/>
-        </w:rPr>
-        <w:t>interactions</w:t>
-      </w:r>
-      <w:r>
-        <w:rPr>
-          <w:rFonts w:ascii="Arial" w:hAnsi="Arial"/>
-          <w:sz w:val="22"/>
-        </w:rPr>
-        <w:t xml:space="preserve"> (psoriasis/Schubert, </w:t>
-      </w:r>
-      <w:proofErr w:type="spellStart"/>
-      <w:r>
-        <w:rPr>
-          <w:rFonts w:ascii="Arial" w:hAnsi="Arial"/>
-          <w:sz w:val="22"/>
-        </w:rPr>
-        <w:t>sparCC</w:t>
-      </w:r>
-      <w:proofErr w:type="spellEnd"/>
-      <w:r>
-        <w:rPr>
-          <w:rFonts w:ascii="Arial" w:hAnsi="Arial"/>
-          <w:sz w:val="22"/>
-        </w:rPr>
-        <w:t xml:space="preserve"> paper)</w:t>
-      </w:r>
-      <w:r>
-        <w:rPr>
-          <w:rFonts w:ascii="Arial" w:hAnsi="Arial"/>
-          <w:sz w:val="22"/>
-        </w:rPr>
-        <w:t xml:space="preserve">. </w:t>
+      <w:proofErr w:type="spellStart"/>
+      <w:r>
+        <w:rPr>
+          <w:rFonts w:ascii="Arial" w:hAnsi="Arial"/>
+          <w:sz w:val="22"/>
+        </w:rPr>
+        <w:t>sieuwerts</w:t>
+      </w:r>
+      <w:proofErr w:type="spellEnd"/>
+      <w:r>
+        <w:rPr>
+          <w:rFonts w:ascii="Arial" w:hAnsi="Arial"/>
+          <w:sz w:val="22"/>
+        </w:rPr>
+        <w:t xml:space="preserve"> 2010</w:t>
+      </w:r>
+      <w:r>
+        <w:rPr>
+          <w:rFonts w:ascii="Arial" w:hAnsi="Arial"/>
+          <w:sz w:val="22"/>
+        </w:rPr>
+        <w:t>)</w:t>
+      </w:r>
+      <w:r>
+        <w:rPr>
+          <w:rFonts w:ascii="Arial" w:hAnsi="Arial"/>
+          <w:sz w:val="22"/>
+        </w:rPr>
+        <w:t xml:space="preserve">]. Understanding the scope of relationships between bacteria in a community is necessary to learn about its response, in concert with its host, to perturbations including antibiotic-induced, pathogen invasion, probiotics doses, and diet changes, etc. </w:t>
       </w:r>
     </w:p>
     <w:p>
@@ -1621,125 +1674,65 @@
           <w:rFonts w:ascii="Arial" w:hAnsi="Arial"/>
           <w:sz w:val="22"/>
         </w:rPr>
-        <w:t>Th</w:t>
-      </w:r>
-      <w:r>
-        <w:rPr>
-          <w:rFonts w:ascii="Arial" w:hAnsi="Arial"/>
-          <w:sz w:val="22"/>
-        </w:rPr>
-        <w:t xml:space="preserve">e purpose of this investigation was to test the effects of an array of perturbations on microbiome CR levels against </w:t>
-      </w:r>
-      <w:r>
-        <w:rPr>
-          <w:rFonts w:ascii="Arial" w:hAnsi="Arial"/>
-          <w:i/>
-          <w:sz w:val="22"/>
-        </w:rPr>
-        <w:t>C. difficile</w:t>
-      </w:r>
-      <w:r>
-        <w:rPr>
-          <w:rFonts w:ascii="Arial" w:hAnsi="Arial"/>
-          <w:sz w:val="22"/>
-        </w:rPr>
-        <w:t xml:space="preserve">.  We then used this information to design microbiome-based models for estimating pathogen colonization levels. Through the administration of various antibiotic regimens, we altered the murine gut microbiota and observed these changes using 16S </w:t>
-      </w:r>
-      <w:proofErr w:type="spellStart"/>
-      <w:r>
-        <w:rPr>
-          <w:rFonts w:ascii="Arial" w:hAnsi="Arial"/>
-          <w:sz w:val="22"/>
-        </w:rPr>
-        <w:t>rRNA</w:t>
-      </w:r>
-      <w:proofErr w:type="spellEnd"/>
-      <w:r>
-        <w:rPr>
-          <w:rFonts w:ascii="Arial" w:hAnsi="Arial"/>
-          <w:sz w:val="22"/>
-        </w:rPr>
-        <w:t xml:space="preserve"> sequencing. The resultant gut communities</w:t>
-      </w:r>
-      <w:r>
-        <w:rPr>
-          <w:rFonts w:ascii="Arial" w:hAnsi="Arial"/>
-          <w:sz w:val="22"/>
-        </w:rPr>
-        <w:t xml:space="preserve"> we</w:t>
-      </w:r>
-      <w:r>
-        <w:rPr>
-          <w:rFonts w:ascii="Arial" w:hAnsi="Arial"/>
-          <w:sz w:val="22"/>
-        </w:rPr>
-        <w:t xml:space="preserve">re then challenged with </w:t>
-      </w:r>
-      <w:r>
-        <w:rPr>
-          <w:rFonts w:ascii="Arial" w:hAnsi="Arial"/>
-          <w:i/>
-          <w:sz w:val="22"/>
-        </w:rPr>
-        <w:t>C. difficile</w:t>
-      </w:r>
-      <w:r>
-        <w:rPr>
-          <w:rFonts w:ascii="Arial" w:hAnsi="Arial"/>
-          <w:sz w:val="22"/>
-        </w:rPr>
-        <w:t xml:space="preserve"> </w:t>
-      </w:r>
-      <w:r>
-        <w:rPr>
-          <w:rFonts w:ascii="Arial" w:hAnsi="Arial"/>
-          <w:sz w:val="22"/>
-        </w:rPr>
-        <w:t xml:space="preserve">spores. </w:t>
-      </w:r>
-      <w:r>
-        <w:rPr>
-          <w:rFonts w:ascii="Arial" w:hAnsi="Arial"/>
-          <w:sz w:val="22"/>
-        </w:rPr>
-        <w:t xml:space="preserve">Through correlation and random forest analysis of the starting communities with the subsequent level of </w:t>
-      </w:r>
-      <w:r>
-        <w:rPr>
-          <w:rFonts w:ascii="Arial" w:hAnsi="Arial"/>
-          <w:i/>
-          <w:sz w:val="22"/>
-        </w:rPr>
-        <w:t>C. difficile</w:t>
-      </w:r>
-      <w:r>
-        <w:rPr>
-          <w:rFonts w:ascii="Arial" w:hAnsi="Arial"/>
-          <w:sz w:val="22"/>
-        </w:rPr>
-        <w:t xml:space="preserve"> colonization,</w:t>
-      </w:r>
-      <w:r>
-        <w:rPr>
-          <w:rFonts w:ascii="Arial" w:hAnsi="Arial"/>
-          <w:sz w:val="22"/>
-        </w:rPr>
-        <w:t xml:space="preserve"> we built linear models to predict </w:t>
-      </w:r>
-      <w:r>
-        <w:rPr>
-          <w:rFonts w:ascii="Arial" w:hAnsi="Arial"/>
-          <w:i/>
-          <w:sz w:val="22"/>
-        </w:rPr>
-        <w:t>C. difficile</w:t>
-      </w:r>
-      <w:r>
-        <w:rPr>
-          <w:rFonts w:ascii="Arial" w:hAnsi="Arial"/>
-          <w:sz w:val="22"/>
-        </w:rPr>
-        <w:t xml:space="preserve"> colonization levels based on a subset of the microbiota. We used experimental data to test the ability of the model. </w:t>
+        <w:t xml:space="preserve">The purest way of studying these bacterial interactions is by </w:t>
+      </w:r>
+      <w:r>
+        <w:rPr>
+          <w:rFonts w:ascii="Arial" w:hAnsi="Arial"/>
+          <w:sz w:val="22"/>
+        </w:rPr>
+        <w:t>characterizing</w:t>
+      </w:r>
+      <w:r>
+        <w:rPr>
+          <w:rFonts w:ascii="Arial" w:hAnsi="Arial"/>
+          <w:sz w:val="22"/>
+        </w:rPr>
+        <w:t xml:space="preserve"> them in th</w:t>
+      </w:r>
+      <w:r>
+        <w:rPr>
+          <w:rFonts w:ascii="Arial" w:hAnsi="Arial"/>
+          <w:sz w:val="22"/>
+        </w:rPr>
+        <w:t xml:space="preserve">e context of their whole biome </w:t>
+      </w:r>
+      <w:r>
+        <w:rPr>
+          <w:rFonts w:ascii="Arial" w:hAnsi="Arial"/>
+          <w:sz w:val="22"/>
+        </w:rPr>
+        <w:t xml:space="preserve">[ecology citation?]. </w:t>
+      </w:r>
+      <w:r>
+        <w:rPr>
+          <w:rFonts w:ascii="Arial" w:hAnsi="Arial"/>
+          <w:sz w:val="22"/>
+        </w:rPr>
+        <w:t>[</w:t>
+      </w:r>
+      <w:proofErr w:type="gramStart"/>
+      <w:r>
+        <w:rPr>
+          <w:rFonts w:ascii="Arial" w:hAnsi="Arial"/>
+          <w:sz w:val="22"/>
+        </w:rPr>
+        <w:t>examples</w:t>
+      </w:r>
+      <w:proofErr w:type="gramEnd"/>
+      <w:r>
+        <w:rPr>
+          <w:rFonts w:ascii="Arial" w:hAnsi="Arial"/>
+          <w:sz w:val="22"/>
+        </w:rPr>
+        <w:t xml:space="preserve"> of papers showing microbiomes response to antibiotics in the context of CR</w:t>
+      </w:r>
+      <w:r>
+        <w:rPr>
+          <w:rFonts w:ascii="Arial" w:hAnsi="Arial"/>
+          <w:sz w:val="22"/>
+        </w:rPr>
+        <w:t>]</w:t>
       </w:r>
     </w:p>
     <w:p>
@@ -1766,6 +1759,373 @@
           <w:rFonts w:ascii="Arial" w:hAnsi="Arial"/>
           <w:sz w:val="22"/>
         </w:rPr>
+        <w:t xml:space="preserve">These observed changes in response to </w:t>
+      </w:r>
+      <w:r>
+        <w:rPr>
+          <w:rFonts w:ascii="Arial" w:hAnsi="Arial"/>
+          <w:sz w:val="22"/>
+        </w:rPr>
+        <w:t>perturbation</w:t>
+      </w:r>
+      <w:r>
+        <w:rPr>
+          <w:rFonts w:ascii="Arial" w:hAnsi="Arial"/>
+          <w:sz w:val="22"/>
+        </w:rPr>
+        <w:t xml:space="preserve"> </w:t>
+      </w:r>
+      <w:proofErr w:type="gramStart"/>
+      <w:r>
+        <w:rPr>
+          <w:rFonts w:ascii="Arial" w:hAnsi="Arial"/>
+          <w:sz w:val="22"/>
+        </w:rPr>
+        <w:t>can</w:t>
+      </w:r>
+      <w:proofErr w:type="gramEnd"/>
+      <w:r>
+        <w:rPr>
+          <w:rFonts w:ascii="Arial" w:hAnsi="Arial"/>
+          <w:sz w:val="22"/>
+        </w:rPr>
+        <w:t xml:space="preserve"> be used to inform models and networks to predict future responses </w:t>
+      </w:r>
+      <w:r>
+        <w:rPr>
+          <w:rFonts w:ascii="Arial" w:hAnsi="Arial"/>
+          <w:sz w:val="22"/>
+        </w:rPr>
+        <w:t>(</w:t>
+      </w:r>
+      <w:r>
+        <w:rPr>
+          <w:rFonts w:ascii="Arial" w:hAnsi="Arial"/>
+          <w:sz w:val="22"/>
+        </w:rPr>
+        <w:t xml:space="preserve">stein, </w:t>
+      </w:r>
+      <w:r>
+        <w:rPr>
+          <w:rFonts w:ascii="Arial" w:hAnsi="Arial"/>
+          <w:sz w:val="22"/>
+        </w:rPr>
+        <w:t>Gordon diet paper)</w:t>
+      </w:r>
+      <w:r>
+        <w:rPr>
+          <w:rFonts w:ascii="Arial" w:hAnsi="Arial"/>
+          <w:sz w:val="22"/>
+        </w:rPr>
+        <w:t xml:space="preserve"> and </w:t>
+      </w:r>
+      <w:r>
+        <w:rPr>
+          <w:rFonts w:ascii="Arial" w:hAnsi="Arial"/>
+          <w:sz w:val="22"/>
+        </w:rPr>
+        <w:t xml:space="preserve">characterize </w:t>
+      </w:r>
+      <w:r>
+        <w:rPr>
+          <w:rFonts w:ascii="Arial" w:hAnsi="Arial"/>
+          <w:sz w:val="22"/>
+        </w:rPr>
+        <w:t>bacteri</w:t>
+      </w:r>
+      <w:r>
+        <w:rPr>
+          <w:rFonts w:ascii="Arial" w:hAnsi="Arial"/>
+          <w:sz w:val="22"/>
+        </w:rPr>
+        <w:t>a</w:t>
+      </w:r>
+      <w:r>
+        <w:rPr>
+          <w:rFonts w:ascii="Arial" w:hAnsi="Arial"/>
+          <w:sz w:val="22"/>
+        </w:rPr>
+        <w:t xml:space="preserve">l </w:t>
+      </w:r>
+      <w:r>
+        <w:rPr>
+          <w:rFonts w:ascii="Arial" w:hAnsi="Arial"/>
+          <w:sz w:val="22"/>
+        </w:rPr>
+        <w:t>interactions</w:t>
+      </w:r>
+      <w:r>
+        <w:rPr>
+          <w:rFonts w:ascii="Arial" w:hAnsi="Arial"/>
+          <w:sz w:val="22"/>
+        </w:rPr>
+        <w:t xml:space="preserve"> (psoriasis/Schubert, </w:t>
+      </w:r>
+      <w:proofErr w:type="spellStart"/>
+      <w:r>
+        <w:rPr>
+          <w:rFonts w:ascii="Arial" w:hAnsi="Arial"/>
+          <w:sz w:val="22"/>
+        </w:rPr>
+        <w:t>sparCC</w:t>
+      </w:r>
+      <w:proofErr w:type="spellEnd"/>
+      <w:r>
+        <w:rPr>
+          <w:rFonts w:ascii="Arial" w:hAnsi="Arial"/>
+          <w:sz w:val="22"/>
+        </w:rPr>
+        <w:t xml:space="preserve"> paper)</w:t>
+      </w:r>
+      <w:r>
+        <w:rPr>
+          <w:rFonts w:ascii="Arial" w:hAnsi="Arial"/>
+          <w:sz w:val="22"/>
+        </w:rPr>
+        <w:t xml:space="preserve">. </w:t>
+      </w:r>
+      <w:r>
+        <w:rPr>
+          <w:rFonts w:ascii="Arial" w:hAnsi="Arial"/>
+          <w:sz w:val="22"/>
+        </w:rPr>
+        <w:t xml:space="preserve">These </w:t>
+      </w:r>
+      <w:r>
+        <w:rPr>
+          <w:rFonts w:ascii="Arial" w:hAnsi="Arial"/>
+          <w:sz w:val="22"/>
+        </w:rPr>
+        <w:t xml:space="preserve">methods are advantageous in that they </w:t>
+      </w:r>
+      <w:r>
+        <w:rPr>
+          <w:rFonts w:ascii="Arial" w:hAnsi="Arial"/>
+          <w:sz w:val="22"/>
+        </w:rPr>
+        <w:t>can</w:t>
+      </w:r>
+      <w:r>
+        <w:rPr>
+          <w:rFonts w:ascii="Arial" w:hAnsi="Arial"/>
+          <w:sz w:val="22"/>
+        </w:rPr>
+        <w:t xml:space="preserve"> be refined to determine </w:t>
+      </w:r>
+      <w:proofErr w:type="spellStart"/>
+      <w:r>
+        <w:rPr>
+          <w:rFonts w:ascii="Arial" w:hAnsi="Arial"/>
+          <w:sz w:val="22"/>
+        </w:rPr>
+        <w:t>probiotic</w:t>
+      </w:r>
+      <w:proofErr w:type="spellEnd"/>
+      <w:r>
+        <w:rPr>
+          <w:rFonts w:ascii="Arial" w:hAnsi="Arial"/>
+          <w:sz w:val="22"/>
+        </w:rPr>
+        <w:t xml:space="preserve"> </w:t>
+      </w:r>
+      <w:r>
+        <w:rPr>
+          <w:rFonts w:ascii="Arial" w:hAnsi="Arial"/>
+          <w:sz w:val="22"/>
+        </w:rPr>
+        <w:t>prophylactics or treatments based on an individual patient</w:t>
+      </w:r>
+      <w:r>
+        <w:rPr>
+          <w:rFonts w:ascii="Arial" w:hAnsi="Arial"/>
+          <w:sz w:val="22"/>
+        </w:rPr>
+        <w:t>’</w:t>
+      </w:r>
+      <w:r>
+        <w:rPr>
+          <w:rFonts w:ascii="Arial" w:hAnsi="Arial"/>
+          <w:sz w:val="22"/>
+        </w:rPr>
+        <w:t>s gut microbial needs.</w:t>
+      </w:r>
+      <w:r>
+        <w:rPr>
+          <w:rFonts w:ascii="Arial" w:hAnsi="Arial"/>
+          <w:sz w:val="22"/>
+        </w:rPr>
+        <w:t xml:space="preserve">  </w:t>
+      </w:r>
+    </w:p>
+    <w:p>
+      <w:pPr>
+        <w:spacing w:line="480" w:lineRule="auto"/>
+        <w:jc w:val="both"/>
+        <w:rPr>
+          <w:rFonts w:ascii="Arial" w:hAnsi="Arial"/>
+          <w:sz w:val="22"/>
+        </w:rPr>
+      </w:pPr>
+    </w:p>
+    <w:p>
+      <w:pPr>
+        <w:spacing w:line="480" w:lineRule="auto"/>
+        <w:jc w:val="both"/>
+        <w:rPr>
+          <w:rFonts w:ascii="Arial" w:hAnsi="Arial"/>
+          <w:sz w:val="22"/>
+        </w:rPr>
+      </w:pPr>
+      <w:r>
+        <w:rPr>
+          <w:rFonts w:ascii="Arial" w:hAnsi="Arial"/>
+          <w:sz w:val="22"/>
+        </w:rPr>
+        <w:t>Th</w:t>
+      </w:r>
+      <w:r>
+        <w:rPr>
+          <w:rFonts w:ascii="Arial" w:hAnsi="Arial"/>
+          <w:sz w:val="22"/>
+        </w:rPr>
+        <w:t xml:space="preserve">e purpose of this investigation was to test the effects of an array of perturbations on microbiome CR levels against </w:t>
+      </w:r>
+      <w:r>
+        <w:rPr>
+          <w:rFonts w:ascii="Arial" w:hAnsi="Arial"/>
+          <w:i/>
+          <w:sz w:val="22"/>
+        </w:rPr>
+        <w:t>C. difficile</w:t>
+      </w:r>
+      <w:r>
+        <w:rPr>
+          <w:rFonts w:ascii="Arial" w:hAnsi="Arial"/>
+          <w:sz w:val="22"/>
+        </w:rPr>
+        <w:t xml:space="preserve">.  We then used this information to design microbiome-based models for estimating pathogen colonization levels. Through the administration of various antibiotic regimens, we altered the murine gut microbiota and observed these changes using 16S </w:t>
+      </w:r>
+      <w:proofErr w:type="spellStart"/>
+      <w:r>
+        <w:rPr>
+          <w:rFonts w:ascii="Arial" w:hAnsi="Arial"/>
+          <w:sz w:val="22"/>
+        </w:rPr>
+        <w:t>rRNA</w:t>
+      </w:r>
+      <w:proofErr w:type="spellEnd"/>
+      <w:r>
+        <w:rPr>
+          <w:rFonts w:ascii="Arial" w:hAnsi="Arial"/>
+          <w:sz w:val="22"/>
+        </w:rPr>
+        <w:t xml:space="preserve"> sequencing. The resultant gut communities</w:t>
+      </w:r>
+      <w:r>
+        <w:rPr>
+          <w:rFonts w:ascii="Arial" w:hAnsi="Arial"/>
+          <w:sz w:val="22"/>
+        </w:rPr>
+        <w:t xml:space="preserve"> we</w:t>
+      </w:r>
+      <w:r>
+        <w:rPr>
+          <w:rFonts w:ascii="Arial" w:hAnsi="Arial"/>
+          <w:sz w:val="22"/>
+        </w:rPr>
+        <w:t xml:space="preserve">re then challenged with </w:t>
+      </w:r>
+      <w:r>
+        <w:rPr>
+          <w:rFonts w:ascii="Arial" w:hAnsi="Arial"/>
+          <w:i/>
+          <w:sz w:val="22"/>
+        </w:rPr>
+        <w:t>C. difficile</w:t>
+      </w:r>
+      <w:r>
+        <w:rPr>
+          <w:rFonts w:ascii="Arial" w:hAnsi="Arial"/>
+          <w:sz w:val="22"/>
+        </w:rPr>
+        <w:t xml:space="preserve"> </w:t>
+      </w:r>
+      <w:r>
+        <w:rPr>
+          <w:rFonts w:ascii="Arial" w:hAnsi="Arial"/>
+          <w:sz w:val="22"/>
+        </w:rPr>
+        <w:t xml:space="preserve">spores. </w:t>
+      </w:r>
+      <w:r>
+        <w:rPr>
+          <w:rFonts w:ascii="Arial" w:hAnsi="Arial"/>
+          <w:sz w:val="22"/>
+        </w:rPr>
+        <w:t xml:space="preserve">Through correlation and random forest analysis of the starting communities with the subsequent level of </w:t>
+      </w:r>
+      <w:r>
+        <w:rPr>
+          <w:rFonts w:ascii="Arial" w:hAnsi="Arial"/>
+          <w:i/>
+          <w:sz w:val="22"/>
+        </w:rPr>
+        <w:t>C. difficile</w:t>
+      </w:r>
+      <w:r>
+        <w:rPr>
+          <w:rFonts w:ascii="Arial" w:hAnsi="Arial"/>
+          <w:sz w:val="22"/>
+        </w:rPr>
+        <w:t xml:space="preserve"> colonization,</w:t>
+      </w:r>
+      <w:r>
+        <w:rPr>
+          <w:rFonts w:ascii="Arial" w:hAnsi="Arial"/>
+          <w:sz w:val="22"/>
+        </w:rPr>
+        <w:t xml:space="preserve"> we built linear models to predict </w:t>
+      </w:r>
+      <w:r>
+        <w:rPr>
+          <w:rFonts w:ascii="Arial" w:hAnsi="Arial"/>
+          <w:i/>
+          <w:sz w:val="22"/>
+        </w:rPr>
+        <w:t>C. difficile</w:t>
+      </w:r>
+      <w:r>
+        <w:rPr>
+          <w:rFonts w:ascii="Arial" w:hAnsi="Arial"/>
+          <w:sz w:val="22"/>
+        </w:rPr>
+        <w:t xml:space="preserve"> colonization levels based on a subset of the microbiota. We used experimental data to test the ability of the model. </w:t>
+      </w:r>
+    </w:p>
+    <w:p>
+      <w:pPr>
+        <w:spacing w:line="480" w:lineRule="auto"/>
+        <w:jc w:val="both"/>
+        <w:rPr>
+          <w:rFonts w:ascii="Arial" w:hAnsi="Arial"/>
+          <w:sz w:val="22"/>
+        </w:rPr>
+      </w:pPr>
+    </w:p>
+    <w:p>
+      <w:pPr>
+        <w:spacing w:line="480" w:lineRule="auto"/>
+        <w:jc w:val="both"/>
+        <w:rPr>
+          <w:rFonts w:ascii="Arial" w:hAnsi="Arial"/>
+          <w:sz w:val="22"/>
+        </w:rPr>
+      </w:pPr>
+      <w:r>
+        <w:rPr>
+          <w:rFonts w:ascii="Arial" w:hAnsi="Arial"/>
+          <w:sz w:val="22"/>
+        </w:rPr>
         <w:t xml:space="preserve">Though we are limited in a resolution at the strain and species level, we have identified groups of related species with </w:t>
       </w:r>
       <w:r>
@@ -1837,38 +2197,8 @@
           <w:rFonts w:ascii="Arial" w:hAnsi="Arial"/>
           <w:sz w:val="22"/>
         </w:rPr>
-        <w:t>[EXPAND</w:t>
-      </w:r>
-      <w:r>
-        <w:rPr>
-          <w:rFonts w:ascii="Arial" w:hAnsi="Arial"/>
-          <w:sz w:val="22"/>
-        </w:rPr>
-        <w:t>, implications</w:t>
-      </w:r>
-      <w:r>
-        <w:rPr>
-          <w:rFonts w:ascii="Arial" w:hAnsi="Arial"/>
-          <w:sz w:val="22"/>
-        </w:rPr>
-        <w:t>/importance</w:t>
-      </w:r>
-      <w:r>
-        <w:rPr>
-          <w:rFonts w:ascii="Arial" w:hAnsi="Arial"/>
-          <w:sz w:val="22"/>
-        </w:rPr>
-        <w:t>]</w:t>
-      </w:r>
-    </w:p>
-    <w:p>
-      <w:pPr>
-        <w:spacing w:line="480" w:lineRule="auto"/>
-        <w:rPr>
-          <w:rFonts w:ascii="Arial" w:hAnsi="Arial"/>
-          <w:sz w:val="22"/>
-        </w:rPr>
-      </w:pPr>
+        <w:t>These findings __</w:t>
+      </w:r>
     </w:p>
     <w:p>
       <w:pPr>
@@ -2630,24 +2960,7 @@
           <w:i/>
           <w:sz w:val="22"/>
         </w:rPr>
-        <w:t xml:space="preserve">C. </w:t>
-      </w:r>
-      <w:commentRangeStart w:id="0"/>
-      <w:r>
-        <w:rPr>
-          <w:rFonts w:ascii="Arial" w:hAnsi="Arial"/>
-          <w:i/>
-          <w:sz w:val="22"/>
-        </w:rPr>
-        <w:t xml:space="preserve">difficile </w:t>
-      </w:r>
-      <w:commentRangeEnd w:id="0"/>
-      <w:r>
-        <w:rPr>
-          <w:rStyle w:val="CommentReference"/>
-          <w:vanish/>
-        </w:rPr>
-        <w:commentReference w:id="0"/>
+        <w:t xml:space="preserve">C. difficile </w:t>
       </w:r>
       <w:r>
         <w:rPr>
@@ -3351,7 +3664,7 @@
         </w:rPr>
         <w:t>The full pipeline is also demonstrated online at the mother website (</w:t>
       </w:r>
-      <w:hyperlink r:id="rId11" w:history="1">
+      <w:hyperlink r:id="rId10" w:history="1">
         <w:r>
           <w:rPr>
             <w:rStyle w:val="Hyperlink"/>
@@ -4548,6 +4861,7 @@
         <w:rPr>
           <w:rFonts w:ascii="Arial" w:hAnsi="Arial"/>
           <w:sz w:val="22"/>
+          <w:u w:val="single"/>
         </w:rPr>
       </w:pPr>
       <w:r>
@@ -4664,13 +4978,22 @@
           <w:rFonts w:ascii="Arial" w:hAnsi="Arial"/>
           <w:sz w:val="22"/>
         </w:rPr>
-        <w:t xml:space="preserve">. 16S </w:t>
-      </w:r>
-      <w:proofErr w:type="spellStart"/>
-      <w:r>
-        <w:rPr>
-          <w:rFonts w:ascii="Arial" w:hAnsi="Arial"/>
-          <w:sz w:val="22"/>
+        <w:t xml:space="preserve">. </w:t>
+      </w:r>
+      <w:r>
+        <w:rPr>
+          <w:rFonts w:ascii="Arial" w:hAnsi="Arial"/>
+          <w:sz w:val="22"/>
+          <w:highlight w:val="cyan"/>
+        </w:rPr>
+        <w:t xml:space="preserve">16S </w:t>
+      </w:r>
+      <w:proofErr w:type="spellStart"/>
+      <w:r>
+        <w:rPr>
+          <w:rFonts w:ascii="Arial" w:hAnsi="Arial"/>
+          <w:sz w:val="22"/>
+          <w:highlight w:val="cyan"/>
         </w:rPr>
         <w:t>rRNA</w:t>
       </w:r>
@@ -4679,6 +5002,7 @@
         <w:rPr>
           <w:rFonts w:ascii="Arial" w:hAnsi="Arial"/>
           <w:sz w:val="22"/>
+          <w:highlight w:val="cyan"/>
         </w:rPr>
         <w:t xml:space="preserve"> gene sequencing of the communities sampled from the feces of the mice sampled at the time of </w:t>
       </w:r>
@@ -4687,6 +5011,7 @@
           <w:rFonts w:ascii="Arial" w:hAnsi="Arial"/>
           <w:i/>
           <w:sz w:val="22"/>
+          <w:highlight w:val="cyan"/>
         </w:rPr>
         <w:t xml:space="preserve">C. difficile </w:t>
       </w:r>
@@ -4694,6 +5019,7 @@
         <w:rPr>
           <w:rFonts w:ascii="Arial" w:hAnsi="Arial"/>
           <w:sz w:val="22"/>
+          <w:highlight w:val="cyan"/>
         </w:rPr>
         <w:t xml:space="preserve">inoculation revealed </w:t>
       </w:r>
@@ -4701,6 +5027,7 @@
         <w:rPr>
           <w:rFonts w:ascii="Arial" w:hAnsi="Arial"/>
           <w:sz w:val="22"/>
+          <w:highlight w:val="cyan"/>
         </w:rPr>
         <w:t>six distinct community structures (</w:t>
       </w:r>
@@ -4708,6 +5035,7 @@
         <w:rPr>
           <w:rFonts w:ascii="Arial" w:hAnsi="Arial"/>
           <w:sz w:val="22"/>
+          <w:highlight w:val="cyan"/>
         </w:rPr>
         <w:t xml:space="preserve">AMOVA, </w:t>
       </w:r>
@@ -4715,6 +5043,7 @@
         <w:rPr>
           <w:rFonts w:ascii="Arial" w:hAnsi="Arial"/>
           <w:sz w:val="22"/>
+          <w:highlight w:val="cyan"/>
         </w:rPr>
         <w:t>p&lt;0.001)</w:t>
       </w:r>
@@ -4722,6 +5051,7 @@
         <w:rPr>
           <w:rFonts w:ascii="Arial" w:hAnsi="Arial"/>
           <w:sz w:val="22"/>
+          <w:highlight w:val="cyan"/>
         </w:rPr>
         <w:t>. The community structures of the beta-</w:t>
       </w:r>
@@ -4730,6 +5060,7 @@
         <w:rPr>
           <w:rFonts w:ascii="Arial" w:hAnsi="Arial"/>
           <w:sz w:val="22"/>
+          <w:highlight w:val="cyan"/>
         </w:rPr>
         <w:t>lactam</w:t>
       </w:r>
@@ -4738,6 +5069,7 @@
         <w:rPr>
           <w:rFonts w:ascii="Arial" w:hAnsi="Arial"/>
           <w:sz w:val="22"/>
+          <w:highlight w:val="cyan"/>
         </w:rPr>
         <w:t xml:space="preserve">-treated mice (i.e. </w:t>
       </w:r>
@@ -4746,6 +5078,7 @@
         <w:rPr>
           <w:rFonts w:ascii="Arial" w:hAnsi="Arial"/>
           <w:sz w:val="22"/>
+          <w:highlight w:val="cyan"/>
         </w:rPr>
         <w:t>cefoperazone</w:t>
       </w:r>
@@ -4754,6 +5087,7 @@
         <w:rPr>
           <w:rFonts w:ascii="Arial" w:hAnsi="Arial"/>
           <w:sz w:val="22"/>
+          <w:highlight w:val="cyan"/>
         </w:rPr>
         <w:t xml:space="preserve"> and </w:t>
       </w:r>
@@ -4762,6 +5096,7 @@
         <w:rPr>
           <w:rFonts w:ascii="Arial" w:hAnsi="Arial"/>
           <w:sz w:val="22"/>
+          <w:highlight w:val="cyan"/>
         </w:rPr>
         <w:t>ampicillin</w:t>
       </w:r>
@@ -4770,6 +5105,7 @@
         <w:rPr>
           <w:rFonts w:ascii="Arial" w:hAnsi="Arial"/>
           <w:sz w:val="22"/>
+          <w:highlight w:val="cyan"/>
         </w:rPr>
         <w:t xml:space="preserve">) were not significantly different from each other (AMOVA, p=0.37). In addition, the </w:t>
       </w:r>
@@ -4777,6 +5113,7 @@
         <w:rPr>
           <w:rFonts w:ascii="Arial" w:hAnsi="Arial"/>
           <w:sz w:val="22"/>
+          <w:highlight w:val="cyan"/>
         </w:rPr>
         <w:t xml:space="preserve">untreated and </w:t>
       </w:r>
@@ -4784,6 +5121,7 @@
         <w:rPr>
           <w:rFonts w:ascii="Arial" w:hAnsi="Arial"/>
           <w:sz w:val="22"/>
+          <w:highlight w:val="cyan"/>
         </w:rPr>
         <w:t>ciprofloxacin-treated microbiota were not significantly different from each other (AMOVA, p=0.12)</w:t>
       </w:r>
@@ -4791,6 +5129,7 @@
         <w:rPr>
           <w:rFonts w:ascii="Arial" w:hAnsi="Arial"/>
           <w:sz w:val="22"/>
+          <w:highlight w:val="cyan"/>
         </w:rPr>
         <w:t xml:space="preserve">. Although both pairs of treatment groups were not significantly different across the entire community, there did appear to be differences among the low-abundance </w:t>
       </w:r>
@@ -4799,6 +5138,7 @@
         <w:rPr>
           <w:rFonts w:ascii="Arial" w:hAnsi="Arial"/>
           <w:sz w:val="22"/>
+          <w:highlight w:val="cyan"/>
         </w:rPr>
         <w:t>taxa</w:t>
       </w:r>
@@ -4807,6 +5147,7 @@
         <w:rPr>
           <w:rFonts w:ascii="Arial" w:hAnsi="Arial"/>
           <w:sz w:val="22"/>
+          <w:highlight w:val="cyan"/>
         </w:rPr>
         <w:t xml:space="preserve"> (</w:t>
       </w:r>
@@ -4815,6 +5156,7 @@
           <w:rFonts w:ascii="Arial" w:hAnsi="Arial"/>
           <w:b/>
           <w:sz w:val="22"/>
+          <w:highlight w:val="cyan"/>
         </w:rPr>
         <w:t xml:space="preserve">Figure </w:t>
       </w:r>
@@ -4823,6 +5165,7 @@
           <w:rFonts w:ascii="Arial" w:hAnsi="Arial"/>
           <w:b/>
           <w:sz w:val="22"/>
+          <w:highlight w:val="cyan"/>
         </w:rPr>
         <w:t>1</w:t>
       </w:r>
@@ -4830,6 +5173,7 @@
         <w:rPr>
           <w:rFonts w:ascii="Arial" w:hAnsi="Arial"/>
           <w:sz w:val="22"/>
+          <w:highlight w:val="cyan"/>
         </w:rPr>
         <w:t>)</w:t>
       </w:r>
@@ -4837,8 +5181,16 @@
         <w:rPr>
           <w:rFonts w:ascii="Arial" w:hAnsi="Arial"/>
           <w:sz w:val="22"/>
-        </w:rPr>
-        <w:t xml:space="preserve">. All other comparisons between the community structures were significantly different from each other (AMOVA, p&lt;0.001). </w:t>
+          <w:highlight w:val="cyan"/>
+        </w:rPr>
+        <w:t>. All other comparisons between the community structures were significantly different from each other (AMOVA, p&lt;0.001).</w:t>
+      </w:r>
+      <w:r>
+        <w:rPr>
+          <w:rFonts w:ascii="Arial" w:hAnsi="Arial"/>
+          <w:sz w:val="22"/>
+        </w:rPr>
+        <w:t xml:space="preserve"> </w:t>
       </w:r>
       <w:r>
         <w:rPr>
@@ -5109,6 +5461,7 @@
         <w:rPr>
           <w:rFonts w:ascii="Arial" w:hAnsi="Arial"/>
           <w:sz w:val="22"/>
+          <w:u w:val="single"/>
         </w:rPr>
         <w:t xml:space="preserve">These results suggest </w:t>
       </w:r>
@@ -5116,6 +5469,7 @@
         <w:rPr>
           <w:rFonts w:ascii="Arial" w:hAnsi="Arial"/>
           <w:sz w:val="22"/>
+          <w:u w:val="single"/>
         </w:rPr>
         <w:t xml:space="preserve">that multiple </w:t>
       </w:r>
@@ -5123,6 +5477,7 @@
         <w:rPr>
           <w:rFonts w:ascii="Arial" w:hAnsi="Arial"/>
           <w:sz w:val="22"/>
+          <w:u w:val="single"/>
         </w:rPr>
         <w:t>microbiota</w:t>
       </w:r>
@@ -5130,6 +5485,7 @@
         <w:rPr>
           <w:rFonts w:ascii="Arial" w:hAnsi="Arial"/>
           <w:sz w:val="22"/>
+          <w:u w:val="single"/>
         </w:rPr>
         <w:t xml:space="preserve"> structures are capable of being colonized by </w:t>
       </w:r>
@@ -5138,6 +5494,7 @@
           <w:rFonts w:ascii="Arial" w:hAnsi="Arial"/>
           <w:i/>
           <w:sz w:val="22"/>
+          <w:u w:val="single"/>
         </w:rPr>
         <w:t>C. difficile</w:t>
       </w:r>
@@ -5145,6 +5502,7 @@
         <w:rPr>
           <w:rFonts w:ascii="Arial" w:hAnsi="Arial"/>
           <w:sz w:val="22"/>
+          <w:u w:val="single"/>
         </w:rPr>
         <w:t xml:space="preserve"> and </w:t>
       </w:r>
@@ -5152,6 +5510,7 @@
         <w:rPr>
           <w:rFonts w:ascii="Arial" w:hAnsi="Arial"/>
           <w:sz w:val="22"/>
+          <w:u w:val="single"/>
         </w:rPr>
         <w:t xml:space="preserve">that diversity may be an important factor in resistance to invasion. </w:t>
       </w:r>
@@ -5173,6 +5532,7 @@
         <w:rPr>
           <w:rFonts w:ascii="Arial" w:hAnsi="Arial"/>
           <w:sz w:val="22"/>
+          <w:u w:val="single"/>
         </w:rPr>
       </w:pPr>
       <w:r>
@@ -6063,12 +6423,21 @@
           <w:rFonts w:ascii="Arial" w:hAnsi="Arial"/>
           <w:sz w:val="22"/>
         </w:rPr>
-        <w:t>. Overall, t</w:t>
-      </w:r>
-      <w:r>
-        <w:rPr>
-          <w:rFonts w:ascii="Arial" w:hAnsi="Arial"/>
-          <w:sz w:val="22"/>
+        <w:t xml:space="preserve">. </w:t>
+      </w:r>
+      <w:r>
+        <w:rPr>
+          <w:rFonts w:ascii="Arial" w:hAnsi="Arial"/>
+          <w:sz w:val="22"/>
+          <w:u w:val="single"/>
+        </w:rPr>
+        <w:t>Overall, t</w:t>
+      </w:r>
+      <w:r>
+        <w:rPr>
+          <w:rFonts w:ascii="Arial" w:hAnsi="Arial"/>
+          <w:sz w:val="22"/>
+          <w:u w:val="single"/>
         </w:rPr>
         <w:t xml:space="preserve">hese results suggest that several larger groups of related OTUs, particularly within the </w:t>
       </w:r>
@@ -6077,6 +6446,7 @@
         <w:rPr>
           <w:rFonts w:ascii="Arial" w:hAnsi="Arial"/>
           <w:sz w:val="22"/>
+          <w:u w:val="single"/>
         </w:rPr>
         <w:t>Firmicutes</w:t>
       </w:r>
@@ -6085,6 +6455,7 @@
         <w:rPr>
           <w:rFonts w:ascii="Arial" w:hAnsi="Arial"/>
           <w:sz w:val="22"/>
+          <w:u w:val="single"/>
         </w:rPr>
         <w:t xml:space="preserve"> phylum, may participate in colonization resistance against </w:t>
       </w:r>
@@ -6093,6 +6464,7 @@
           <w:rFonts w:ascii="Arial" w:hAnsi="Arial"/>
           <w:i/>
           <w:sz w:val="22"/>
+          <w:u w:val="single"/>
         </w:rPr>
         <w:t>C. difficile</w:t>
       </w:r>
@@ -6100,6 +6472,7 @@
         <w:rPr>
           <w:rFonts w:ascii="Arial" w:hAnsi="Arial"/>
           <w:sz w:val="22"/>
+          <w:u w:val="single"/>
         </w:rPr>
         <w:t xml:space="preserve">, while broadly many members of the </w:t>
       </w:r>
@@ -6108,6 +6481,7 @@
         <w:rPr>
           <w:rFonts w:ascii="Arial" w:hAnsi="Arial"/>
           <w:sz w:val="22"/>
+          <w:u w:val="single"/>
         </w:rPr>
         <w:t>Proteobacteria</w:t>
       </w:r>
@@ -6116,6 +6490,7 @@
         <w:rPr>
           <w:rFonts w:ascii="Arial" w:hAnsi="Arial"/>
           <w:sz w:val="22"/>
+          <w:u w:val="single"/>
         </w:rPr>
         <w:t xml:space="preserve"> phylum may be involved in susceptibility.</w:t>
       </w:r>
@@ -6138,6 +6513,7 @@
         <w:rPr>
           <w:rFonts w:ascii="Arial" w:hAnsi="Arial"/>
           <w:sz w:val="22"/>
+          <w:u w:val="single"/>
         </w:rPr>
       </w:pPr>
       <w:r>
@@ -6179,6 +6555,7 @@
         <w:rPr>
           <w:rFonts w:ascii="Arial" w:hAnsi="Arial"/>
           <w:sz w:val="22"/>
+          <w:u w:val="single"/>
         </w:rPr>
         <w:t xml:space="preserve">Because </w:t>
       </w:r>
@@ -6186,6 +6563,7 @@
         <w:rPr>
           <w:rFonts w:ascii="Arial" w:hAnsi="Arial"/>
           <w:sz w:val="22"/>
+          <w:u w:val="single"/>
         </w:rPr>
         <w:t>most</w:t>
       </w:r>
@@ -6193,6 +6571,7 @@
         <w:rPr>
           <w:rFonts w:ascii="Arial" w:hAnsi="Arial"/>
           <w:sz w:val="22"/>
+          <w:u w:val="single"/>
         </w:rPr>
         <w:t xml:space="preserve"> of </w:t>
       </w:r>
@@ -6200,6 +6579,7 @@
         <w:rPr>
           <w:rFonts w:ascii="Arial" w:hAnsi="Arial"/>
           <w:sz w:val="22"/>
+          <w:u w:val="single"/>
         </w:rPr>
         <w:t>our original treatments</w:t>
       </w:r>
@@ -6207,6 +6587,7 @@
         <w:rPr>
           <w:rFonts w:ascii="Arial" w:hAnsi="Arial"/>
           <w:sz w:val="22"/>
+          <w:u w:val="single"/>
         </w:rPr>
         <w:t xml:space="preserve"> resulted in</w:t>
       </w:r>
@@ -6214,6 +6595,7 @@
         <w:rPr>
           <w:rFonts w:ascii="Arial" w:hAnsi="Arial"/>
           <w:sz w:val="22"/>
+          <w:u w:val="single"/>
         </w:rPr>
         <w:t xml:space="preserve"> </w:t>
       </w:r>
@@ -6221,6 +6603,7 @@
         <w:rPr>
           <w:rFonts w:ascii="Arial" w:hAnsi="Arial"/>
           <w:sz w:val="22"/>
+          <w:u w:val="single"/>
         </w:rPr>
         <w:t>similarly</w:t>
       </w:r>
@@ -6228,6 +6611,7 @@
         <w:rPr>
           <w:rFonts w:ascii="Arial" w:hAnsi="Arial"/>
           <w:sz w:val="22"/>
+          <w:u w:val="single"/>
         </w:rPr>
         <w:t xml:space="preserve"> high</w:t>
       </w:r>
@@ -6235,6 +6619,7 @@
         <w:rPr>
           <w:rFonts w:ascii="Arial" w:hAnsi="Arial"/>
           <w:sz w:val="22"/>
+          <w:u w:val="single"/>
         </w:rPr>
         <w:t xml:space="preserve"> levels of</w:t>
       </w:r>
@@ -6242,6 +6627,7 @@
         <w:rPr>
           <w:rFonts w:ascii="Arial" w:hAnsi="Arial"/>
           <w:sz w:val="22"/>
+          <w:u w:val="single"/>
         </w:rPr>
         <w:t xml:space="preserve"> </w:t>
       </w:r>
@@ -6250,6 +6636,7 @@
           <w:rFonts w:ascii="Arial" w:hAnsi="Arial"/>
           <w:i/>
           <w:sz w:val="22"/>
+          <w:u w:val="single"/>
         </w:rPr>
         <w:t>C. difficile</w:t>
       </w:r>
@@ -6258,6 +6645,7 @@
           <w:rFonts w:ascii="Arial" w:hAnsi="Arial"/>
           <w:i/>
           <w:sz w:val="22"/>
+          <w:u w:val="single"/>
         </w:rPr>
         <w:t xml:space="preserve">, </w:t>
       </w:r>
@@ -6265,6 +6653,7 @@
         <w:rPr>
           <w:rFonts w:ascii="Arial" w:hAnsi="Arial"/>
           <w:sz w:val="22"/>
+          <w:u w:val="single"/>
         </w:rPr>
         <w:t>w</w:t>
       </w:r>
@@ -6272,6 +6661,7 @@
         <w:rPr>
           <w:rFonts w:ascii="Arial" w:hAnsi="Arial"/>
           <w:sz w:val="22"/>
+          <w:u w:val="single"/>
         </w:rPr>
         <w:t xml:space="preserve">e </w:t>
       </w:r>
@@ -6279,6 +6669,7 @@
         <w:rPr>
           <w:rFonts w:ascii="Arial" w:hAnsi="Arial"/>
           <w:sz w:val="22"/>
+          <w:u w:val="single"/>
         </w:rPr>
         <w:t xml:space="preserve">hypothesized that applying smaller antibiotic perturbations to the microbiota would result in reduced sensitivity to </w:t>
       </w:r>
@@ -6287,6 +6678,7 @@
           <w:rFonts w:ascii="Arial" w:hAnsi="Arial"/>
           <w:i/>
           <w:sz w:val="22"/>
+          <w:u w:val="single"/>
         </w:rPr>
         <w:t>C. difficile</w:t>
       </w:r>
@@ -6294,8 +6686,16 @@
         <w:rPr>
           <w:rFonts w:ascii="Arial" w:hAnsi="Arial"/>
           <w:sz w:val="22"/>
-        </w:rPr>
-        <w:t xml:space="preserve">. To test this, we </w:t>
+          <w:u w:val="single"/>
+        </w:rPr>
+        <w:t>.</w:t>
+      </w:r>
+      <w:r>
+        <w:rPr>
+          <w:rFonts w:ascii="Arial" w:hAnsi="Arial"/>
+          <w:sz w:val="22"/>
+        </w:rPr>
+        <w:t xml:space="preserve"> To test this, we </w:t>
       </w:r>
       <w:r>
         <w:rPr>
@@ -6560,6 +6960,7 @@
         <w:rPr>
           <w:rFonts w:ascii="Arial" w:hAnsi="Arial"/>
           <w:sz w:val="22"/>
+          <w:u w:val="single"/>
         </w:rPr>
         <w:t>Next, we hypothesized that the populations we previously identified as being associated with protection against colonization would be elevated in the mice with decreased colonization and those associated with susceptibility would</w:t>
       </w:r>
@@ -6567,6 +6968,7 @@
         <w:rPr>
           <w:rFonts w:ascii="Arial" w:hAnsi="Arial"/>
           <w:sz w:val="22"/>
+          <w:u w:val="single"/>
         </w:rPr>
         <w:t xml:space="preserve"> be less abundant.</w:t>
       </w:r>
@@ -6594,6 +6996,7 @@
         <w:rPr>
           <w:rFonts w:ascii="Arial" w:hAnsi="Arial"/>
           <w:sz w:val="22"/>
+          <w:u w:val="single"/>
         </w:rPr>
         <w:t>The titrated antibiotic doses clearly resulted in distinct community structures that were variations of the original dose (</w:t>
       </w:r>
@@ -6602,6 +7005,7 @@
           <w:rFonts w:ascii="Arial" w:hAnsi="Arial"/>
           <w:b/>
           <w:sz w:val="22"/>
+          <w:u w:val="single"/>
         </w:rPr>
         <w:t xml:space="preserve">Figure </w:t>
       </w:r>
@@ -6610,6 +7014,7 @@
           <w:rFonts w:ascii="Arial" w:hAnsi="Arial"/>
           <w:b/>
           <w:sz w:val="22"/>
+          <w:u w:val="single"/>
         </w:rPr>
         <w:t>3</w:t>
       </w:r>
@@ -6617,8 +7022,16 @@
         <w:rPr>
           <w:rFonts w:ascii="Arial" w:hAnsi="Arial"/>
           <w:sz w:val="22"/>
-        </w:rPr>
-        <w:t xml:space="preserve">). The </w:t>
+          <w:u w:val="single"/>
+        </w:rPr>
+        <w:t>).</w:t>
+      </w:r>
+      <w:r>
+        <w:rPr>
+          <w:rFonts w:ascii="Arial" w:hAnsi="Arial"/>
+          <w:sz w:val="22"/>
+        </w:rPr>
+        <w:t xml:space="preserve"> The </w:t>
       </w:r>
       <w:proofErr w:type="spellStart"/>
       <w:r>
@@ -7040,6 +7453,7 @@
         <w:rPr>
           <w:rFonts w:ascii="Arial" w:hAnsi="Arial"/>
           <w:sz w:val="22"/>
+          <w:u w:val="single"/>
         </w:rPr>
         <w:t xml:space="preserve">We next wanted to determine </w:t>
       </w:r>
@@ -7047,6 +7461,7 @@
         <w:rPr>
           <w:rFonts w:ascii="Arial" w:hAnsi="Arial"/>
           <w:sz w:val="22"/>
+          <w:u w:val="single"/>
         </w:rPr>
         <w:t>whether</w:t>
       </w:r>
@@ -7054,6 +7469,7 @@
         <w:rPr>
           <w:rFonts w:ascii="Arial" w:hAnsi="Arial"/>
           <w:sz w:val="22"/>
+          <w:u w:val="single"/>
         </w:rPr>
         <w:t xml:space="preserve"> </w:t>
       </w:r>
@@ -7061,6 +7477,7 @@
         <w:rPr>
           <w:rFonts w:ascii="Arial" w:hAnsi="Arial"/>
           <w:sz w:val="22"/>
+          <w:u w:val="single"/>
         </w:rPr>
         <w:t xml:space="preserve">associations we observed with the seven antibiotics at a single dose were supported by the results we observed in the </w:t>
       </w:r>
@@ -7068,6 +7485,7 @@
         <w:rPr>
           <w:rFonts w:ascii="Arial" w:hAnsi="Arial"/>
           <w:sz w:val="22"/>
+          <w:u w:val="single"/>
         </w:rPr>
         <w:t>titration experiments</w:t>
       </w:r>
@@ -7075,6 +7493,7 @@
         <w:rPr>
           <w:rFonts w:ascii="Arial" w:hAnsi="Arial"/>
           <w:sz w:val="22"/>
+          <w:u w:val="single"/>
         </w:rPr>
         <w:t>.</w:t>
       </w:r>
@@ -7082,6 +7501,7 @@
         <w:rPr>
           <w:rFonts w:ascii="Arial" w:hAnsi="Arial"/>
           <w:sz w:val="22"/>
+          <w:u w:val="single"/>
         </w:rPr>
         <w:t xml:space="preserve"> </w:t>
       </w:r>
@@ -7287,6 +7707,7 @@
         <w:rPr>
           <w:rFonts w:ascii="Arial" w:hAnsi="Arial"/>
           <w:sz w:val="22"/>
+          <w:u w:val="single"/>
         </w:rPr>
         <w:t xml:space="preserve">Overall, </w:t>
       </w:r>
@@ -7295,6 +7716,7 @@
         <w:rPr>
           <w:rFonts w:ascii="Arial" w:hAnsi="Arial"/>
           <w:sz w:val="22"/>
+          <w:u w:val="single"/>
         </w:rPr>
         <w:t>cefoperazone</w:t>
       </w:r>
@@ -7303,6 +7725,7 @@
         <w:rPr>
           <w:rFonts w:ascii="Arial" w:hAnsi="Arial"/>
           <w:sz w:val="22"/>
+          <w:u w:val="single"/>
         </w:rPr>
         <w:t xml:space="preserve"> titration treatments supported the correlation results from the original data set</w:t>
       </w:r>
@@ -7310,8 +7733,16 @@
         <w:rPr>
           <w:rFonts w:ascii="Arial" w:hAnsi="Arial"/>
           <w:sz w:val="22"/>
-        </w:rPr>
-        <w:t xml:space="preserve">. </w:t>
+          <w:u w:val="single"/>
+        </w:rPr>
+        <w:t>.</w:t>
+      </w:r>
+      <w:r>
+        <w:rPr>
+          <w:rFonts w:ascii="Arial" w:hAnsi="Arial"/>
+          <w:sz w:val="22"/>
+        </w:rPr>
+        <w:t xml:space="preserve"> </w:t>
       </w:r>
       <w:r>
         <w:rPr>
@@ -8180,7 +8611,7 @@
           <w:sz w:val="22"/>
         </w:rPr>
       </w:pPr>
-      <w:bookmarkStart w:id="1" w:name="_GoBack"/>
+      <w:bookmarkStart w:id="0" w:name="_GoBack"/>
       <w:r>
         <w:rPr>
           <w:rFonts w:ascii="Arial" w:hAnsi="Arial"/>
@@ -8321,7 +8752,7 @@
         </w:rPr>
         <w:t xml:space="preserve"> structure with an additional 5 days of </w:t>
       </w:r>
-      <w:commentRangeStart w:id="2"/>
+      <w:commentRangeStart w:id="1"/>
       <w:r>
         <w:rPr>
           <w:rFonts w:ascii="Arial" w:hAnsi="Arial"/>
@@ -8336,13 +8767,13 @@
         </w:rPr>
         <w:t xml:space="preserve">. </w:t>
       </w:r>
-      <w:commentRangeEnd w:id="2"/>
+      <w:commentRangeEnd w:id="1"/>
       <w:r>
         <w:rPr>
           <w:rStyle w:val="CommentReference"/>
           <w:vanish/>
         </w:rPr>
-        <w:commentReference w:id="2"/>
+        <w:commentReference w:id="1"/>
       </w:r>
       <w:r>
         <w:rPr>
@@ -8521,7 +8952,7 @@
         </w:rPr>
         <w:t xml:space="preserve">, and </w:t>
       </w:r>
-      <w:commentRangeStart w:id="3"/>
+      <w:commentRangeStart w:id="2"/>
       <w:r>
         <w:rPr>
           <w:rFonts w:ascii="Arial" w:hAnsi="Arial"/>
@@ -8529,13 +8960,13 @@
         </w:rPr>
         <w:t xml:space="preserve">decreases </w:t>
       </w:r>
-      <w:commentRangeEnd w:id="3"/>
+      <w:commentRangeEnd w:id="2"/>
       <w:r>
         <w:rPr>
           <w:rStyle w:val="CommentReference"/>
           <w:vanish/>
         </w:rPr>
-        <w:commentReference w:id="3"/>
+        <w:commentReference w:id="2"/>
       </w:r>
       <w:r>
         <w:rPr>
@@ -8571,6 +9002,7 @@
         <w:rPr>
           <w:rFonts w:ascii="Arial" w:hAnsi="Arial"/>
           <w:sz w:val="22"/>
+          <w:u w:val="single"/>
         </w:rPr>
         <w:t xml:space="preserve">Based on these changes, we hypothesized that delaying </w:t>
       </w:r>
@@ -8579,6 +9011,7 @@
           <w:rFonts w:ascii="Arial" w:hAnsi="Arial"/>
           <w:i/>
           <w:sz w:val="22"/>
+          <w:u w:val="single"/>
         </w:rPr>
         <w:t xml:space="preserve">C. difficile </w:t>
       </w:r>
@@ -8586,6 +9019,7 @@
         <w:rPr>
           <w:rFonts w:ascii="Arial" w:hAnsi="Arial"/>
           <w:sz w:val="22"/>
+          <w:u w:val="single"/>
         </w:rPr>
         <w:t xml:space="preserve">challenge to allow these potentially important changes in </w:t>
       </w:r>
@@ -8593,6 +9027,7 @@
         <w:rPr>
           <w:rFonts w:ascii="Arial" w:hAnsi="Arial"/>
           <w:sz w:val="22"/>
+          <w:u w:val="single"/>
         </w:rPr>
         <w:t>microbiota</w:t>
       </w:r>
@@ -8600,6 +9035,7 @@
         <w:rPr>
           <w:rFonts w:ascii="Arial" w:hAnsi="Arial"/>
           <w:sz w:val="22"/>
+          <w:u w:val="single"/>
         </w:rPr>
         <w:t xml:space="preserve"> structure to occur would lead to a decrease in colonization</w:t>
       </w:r>
@@ -8607,6 +9043,7 @@
         <w:rPr>
           <w:rFonts w:ascii="Arial" w:hAnsi="Arial"/>
           <w:sz w:val="22"/>
+          <w:u w:val="single"/>
         </w:rPr>
         <w:t xml:space="preserve">. </w:t>
       </w:r>
@@ -8672,6 +9109,7 @@
         <w:rPr>
           <w:rFonts w:ascii="Arial" w:hAnsi="Arial"/>
           <w:sz w:val="22"/>
+          <w:u w:val="single"/>
         </w:rPr>
         <w:t xml:space="preserve">These results strengthen the importance of </w:t>
       </w:r>
@@ -8680,6 +9118,7 @@
         <w:rPr>
           <w:rFonts w:ascii="Arial" w:hAnsi="Arial"/>
           <w:sz w:val="22"/>
+          <w:u w:val="single"/>
         </w:rPr>
         <w:t>Porphyromonadaceae</w:t>
       </w:r>
@@ -8688,6 +9127,7 @@
         <w:rPr>
           <w:rFonts w:ascii="Arial" w:hAnsi="Arial"/>
           <w:sz w:val="22"/>
+          <w:u w:val="single"/>
         </w:rPr>
         <w:t xml:space="preserve">, </w:t>
       </w:r>
@@ -8696,6 +9136,7 @@
         <w:rPr>
           <w:rFonts w:ascii="Arial" w:hAnsi="Arial"/>
           <w:sz w:val="22"/>
+          <w:u w:val="single"/>
         </w:rPr>
         <w:t>Lachnospiraceae</w:t>
       </w:r>
@@ -8704,6 +9145,7 @@
         <w:rPr>
           <w:rFonts w:ascii="Arial" w:hAnsi="Arial"/>
           <w:sz w:val="22"/>
+          <w:u w:val="single"/>
         </w:rPr>
         <w:t xml:space="preserve">, </w:t>
       </w:r>
@@ -8712,6 +9154,7 @@
         <w:rPr>
           <w:rFonts w:ascii="Arial" w:hAnsi="Arial"/>
           <w:sz w:val="22"/>
+          <w:u w:val="single"/>
         </w:rPr>
         <w:t>Ruminococcaceae</w:t>
       </w:r>
@@ -8720,6 +9163,7 @@
         <w:rPr>
           <w:rFonts w:ascii="Arial" w:hAnsi="Arial"/>
           <w:sz w:val="22"/>
+          <w:u w:val="single"/>
         </w:rPr>
         <w:t xml:space="preserve">, and </w:t>
       </w:r>
@@ -8728,6 +9172,7 @@
         <w:rPr>
           <w:rFonts w:ascii="Arial" w:hAnsi="Arial"/>
           <w:sz w:val="22"/>
+          <w:u w:val="single"/>
         </w:rPr>
         <w:t>Enterobacteriaceae</w:t>
       </w:r>
@@ -8736,6 +9181,7 @@
         <w:rPr>
           <w:rFonts w:ascii="Arial" w:hAnsi="Arial"/>
           <w:sz w:val="22"/>
+          <w:u w:val="single"/>
         </w:rPr>
         <w:t xml:space="preserve"> in setting up the right environment of </w:t>
       </w:r>
@@ -8743,6 +9189,7 @@
         <w:rPr>
           <w:rFonts w:ascii="Arial" w:hAnsi="Arial"/>
           <w:sz w:val="22"/>
+          <w:u w:val="single"/>
         </w:rPr>
         <w:t xml:space="preserve">negatively and </w:t>
       </w:r>
@@ -8750,6 +9197,7 @@
         <w:rPr>
           <w:rFonts w:ascii="Arial" w:hAnsi="Arial"/>
           <w:sz w:val="22"/>
+          <w:u w:val="single"/>
         </w:rPr>
         <w:t xml:space="preserve">positively correlated bacteria to affect the outcome of </w:t>
       </w:r>
@@ -8758,6 +9206,7 @@
           <w:rFonts w:ascii="Arial" w:hAnsi="Arial"/>
           <w:i/>
           <w:sz w:val="22"/>
+          <w:u w:val="single"/>
         </w:rPr>
         <w:t>C. difficile</w:t>
       </w:r>
@@ -8765,11 +9214,19 @@
         <w:rPr>
           <w:rFonts w:ascii="Arial" w:hAnsi="Arial"/>
           <w:sz w:val="22"/>
-        </w:rPr>
-        <w:t xml:space="preserve"> colonization. </w:t>
-      </w:r>
-    </w:p>
-    <w:bookmarkEnd w:id="1"/>
+          <w:u w:val="single"/>
+        </w:rPr>
+        <w:t xml:space="preserve"> colonization.</w:t>
+      </w:r>
+      <w:r>
+        <w:rPr>
+          <w:rFonts w:ascii="Arial" w:hAnsi="Arial"/>
+          <w:sz w:val="22"/>
+        </w:rPr>
+        <w:t xml:space="preserve"> </w:t>
+      </w:r>
+    </w:p>
+    <w:bookmarkEnd w:id="0"/>
     <w:p>
       <w:pPr>
         <w:tabs>
@@ -8832,6 +9289,7 @@
         <w:rPr>
           <w:rFonts w:ascii="Arial" w:hAnsi="Arial"/>
           <w:sz w:val="22"/>
+          <w:u w:val="single"/>
         </w:rPr>
         <w:t xml:space="preserve">Given our ability to make general predictions </w:t>
       </w:r>
@@ -8839,6 +9297,7 @@
         <w:rPr>
           <w:rFonts w:ascii="Arial" w:hAnsi="Arial"/>
           <w:sz w:val="22"/>
+          <w:u w:val="single"/>
         </w:rPr>
         <w:t>of</w:t>
       </w:r>
@@ -8846,6 +9305,7 @@
         <w:rPr>
           <w:rFonts w:ascii="Arial" w:hAnsi="Arial"/>
           <w:sz w:val="22"/>
+          <w:u w:val="single"/>
         </w:rPr>
         <w:t xml:space="preserve"> </w:t>
       </w:r>
@@ -8854,6 +9314,7 @@
           <w:rFonts w:ascii="Arial" w:hAnsi="Arial"/>
           <w:i/>
           <w:sz w:val="22"/>
+          <w:u w:val="single"/>
         </w:rPr>
         <w:t xml:space="preserve">C. difficile </w:t>
       </w:r>
@@ -8861,6 +9322,7 @@
         <w:rPr>
           <w:rFonts w:ascii="Arial" w:hAnsi="Arial"/>
           <w:sz w:val="22"/>
+          <w:u w:val="single"/>
         </w:rPr>
         <w:t>colonization</w:t>
       </w:r>
@@ -8868,6 +9330,7 @@
         <w:rPr>
           <w:rFonts w:ascii="Arial" w:hAnsi="Arial"/>
           <w:sz w:val="22"/>
+          <w:u w:val="single"/>
         </w:rPr>
         <w:t xml:space="preserve"> based on the microbiota</w:t>
       </w:r>
@@ -8875,6 +9338,7 @@
         <w:rPr>
           <w:rFonts w:ascii="Arial" w:hAnsi="Arial"/>
           <w:sz w:val="22"/>
+          <w:u w:val="single"/>
         </w:rPr>
         <w:t xml:space="preserve">, we next designed a model to calculate expected colonization levels given the relative abundance of a specific </w:t>
       </w:r>
@@ -8882,6 +9346,7 @@
         <w:rPr>
           <w:rFonts w:ascii="Arial" w:hAnsi="Arial"/>
           <w:sz w:val="22"/>
+          <w:u w:val="single"/>
         </w:rPr>
         <w:t>OTU</w:t>
       </w:r>
@@ -8889,6 +9354,7 @@
         <w:rPr>
           <w:rFonts w:ascii="Arial" w:hAnsi="Arial"/>
           <w:sz w:val="22"/>
+          <w:u w:val="single"/>
         </w:rPr>
         <w:t xml:space="preserve"> subset.</w:t>
       </w:r>
@@ -9322,7 +9788,21 @@
           <w:rFonts w:ascii="Arial" w:hAnsi="Arial"/>
           <w:sz w:val="22"/>
         </w:rPr>
-        <w:t xml:space="preserve">We designed statistical models based on a set of </w:t>
+        <w:t xml:space="preserve">We designed statistical models based on a </w:t>
+      </w:r>
+      <w:r>
+        <w:rPr>
+          <w:rFonts w:ascii="Arial" w:hAnsi="Arial"/>
+          <w:sz w:val="22"/>
+        </w:rPr>
+        <w:t xml:space="preserve">data </w:t>
+      </w:r>
+      <w:r>
+        <w:rPr>
+          <w:rFonts w:ascii="Arial" w:hAnsi="Arial"/>
+          <w:sz w:val="22"/>
+        </w:rPr>
+        <w:t xml:space="preserve">set of </w:t>
       </w:r>
       <w:r>
         <w:rPr>
@@ -9343,7 +9823,21 @@
           <w:rFonts w:ascii="Arial" w:hAnsi="Arial"/>
           <w:sz w:val="22"/>
         </w:rPr>
-        <w:t xml:space="preserve">of the microbiota </w:t>
+        <w:t xml:space="preserve">of the </w:t>
+      </w:r>
+      <w:r>
+        <w:rPr>
+          <w:rFonts w:ascii="Arial" w:hAnsi="Arial"/>
+          <w:sz w:val="22"/>
+        </w:rPr>
+        <w:t xml:space="preserve">murine </w:t>
+      </w:r>
+      <w:r>
+        <w:rPr>
+          <w:rFonts w:ascii="Arial" w:hAnsi="Arial"/>
+          <w:sz w:val="22"/>
+        </w:rPr>
+        <w:t xml:space="preserve">microbiota </w:t>
       </w:r>
       <w:r>
         <w:rPr>
@@ -9357,7 +9851,21 @@
           <w:rFonts w:ascii="Arial" w:hAnsi="Arial"/>
           <w:sz w:val="22"/>
         </w:rPr>
-        <w:t>their respective CR levels</w:t>
+        <w:t xml:space="preserve">their </w:t>
+      </w:r>
+      <w:r>
+        <w:rPr>
+          <w:rFonts w:ascii="Arial" w:hAnsi="Arial"/>
+          <w:sz w:val="22"/>
+        </w:rPr>
+        <w:t>subsequent</w:t>
+      </w:r>
+      <w:r>
+        <w:rPr>
+          <w:rFonts w:ascii="Arial" w:hAnsi="Arial"/>
+          <w:sz w:val="22"/>
+        </w:rPr>
+        <w:t xml:space="preserve"> CR levels</w:t>
       </w:r>
       <w:r>
         <w:rPr>
@@ -9386,105 +9894,35 @@
           <w:rFonts w:ascii="Arial" w:hAnsi="Arial"/>
           <w:sz w:val="22"/>
         </w:rPr>
-        <w:t xml:space="preserve">These models incorporated all combinations of top candidate species-level OTUs. </w:t>
-      </w:r>
-      <w:r>
-        <w:rPr>
-          <w:rFonts w:ascii="Arial" w:hAnsi="Arial"/>
-          <w:sz w:val="22"/>
-        </w:rPr>
-        <w:t xml:space="preserve">We </w:t>
-      </w:r>
-      <w:r>
-        <w:rPr>
-          <w:rFonts w:ascii="Arial" w:hAnsi="Arial"/>
-          <w:sz w:val="22"/>
-        </w:rPr>
-        <w:t xml:space="preserve">then tested </w:t>
-      </w:r>
-      <w:r>
-        <w:rPr>
-          <w:rFonts w:ascii="Arial" w:hAnsi="Arial"/>
-          <w:sz w:val="22"/>
-        </w:rPr>
-        <w:t>our top model</w:t>
-      </w:r>
-      <w:r>
-        <w:rPr>
-          <w:rFonts w:ascii="Arial" w:hAnsi="Arial"/>
-          <w:sz w:val="22"/>
-        </w:rPr>
-        <w:t>’s</w:t>
-      </w:r>
-      <w:r>
-        <w:rPr>
-          <w:rFonts w:ascii="Arial" w:hAnsi="Arial"/>
-          <w:sz w:val="22"/>
-        </w:rPr>
-        <w:t xml:space="preserve"> ability to use </w:t>
-      </w:r>
-      <w:r>
-        <w:rPr>
-          <w:rFonts w:ascii="Arial" w:hAnsi="Arial"/>
-          <w:sz w:val="22"/>
-        </w:rPr>
-        <w:t xml:space="preserve">new </w:t>
-      </w:r>
-      <w:r>
-        <w:rPr>
-          <w:rFonts w:ascii="Arial" w:hAnsi="Arial"/>
-          <w:sz w:val="22"/>
-        </w:rPr>
-        <w:t xml:space="preserve">abundance </w:t>
-      </w:r>
-      <w:r>
-        <w:rPr>
-          <w:rFonts w:ascii="Arial" w:hAnsi="Arial"/>
-          <w:sz w:val="22"/>
-        </w:rPr>
-        <w:t>info</w:t>
-      </w:r>
-      <w:r>
-        <w:rPr>
-          <w:rFonts w:ascii="Arial" w:hAnsi="Arial"/>
-          <w:sz w:val="22"/>
-        </w:rPr>
-        <w:t>rmation</w:t>
-      </w:r>
-      <w:r>
-        <w:rPr>
-          <w:rFonts w:ascii="Arial" w:hAnsi="Arial"/>
-          <w:sz w:val="22"/>
-        </w:rPr>
-        <w:t xml:space="preserve"> on a </w:t>
-      </w:r>
-      <w:r>
-        <w:rPr>
-          <w:rFonts w:ascii="Arial" w:hAnsi="Arial"/>
-          <w:sz w:val="22"/>
-        </w:rPr>
-        <w:t>specific</w:t>
-      </w:r>
-      <w:r>
-        <w:rPr>
-          <w:rFonts w:ascii="Arial" w:hAnsi="Arial"/>
-          <w:sz w:val="22"/>
-        </w:rPr>
-        <w:t xml:space="preserve"> subset of the microbiota to predict </w:t>
-      </w:r>
-      <w:r>
-        <w:rPr>
-          <w:rFonts w:ascii="Arial" w:hAnsi="Arial"/>
-          <w:sz w:val="22"/>
-        </w:rPr>
-        <w:t>the subsequent</w:t>
-      </w:r>
-      <w:r>
-        <w:rPr>
-          <w:rFonts w:ascii="Arial" w:hAnsi="Arial"/>
-          <w:sz w:val="22"/>
-        </w:rPr>
-        <w:t xml:space="preserve"> </w:t>
+        <w:t>Though antibiotic administration</w:t>
+      </w:r>
+      <w:r>
+        <w:rPr>
+          <w:rFonts w:ascii="Arial" w:hAnsi="Arial"/>
+          <w:sz w:val="22"/>
+        </w:rPr>
+        <w:t xml:space="preserve"> induced unique </w:t>
+      </w:r>
+      <w:r>
+        <w:rPr>
+          <w:rFonts w:ascii="Arial" w:hAnsi="Arial"/>
+          <w:sz w:val="22"/>
+        </w:rPr>
+        <w:t>microbiota</w:t>
+      </w:r>
+      <w:r>
+        <w:rPr>
+          <w:rFonts w:ascii="Arial" w:hAnsi="Arial"/>
+          <w:sz w:val="22"/>
+        </w:rPr>
+        <w:t xml:space="preserve"> structures</w:t>
+      </w:r>
+      <w:r>
+        <w:rPr>
+          <w:rFonts w:ascii="Arial" w:hAnsi="Arial"/>
+          <w:sz w:val="22"/>
+        </w:rPr>
+        <w:t xml:space="preserve">, colonization resistance was similarly low against </w:t>
       </w:r>
       <w:r>
         <w:rPr>
@@ -9499,126 +9937,7 @@
           <w:rFonts w:ascii="Arial" w:hAnsi="Arial"/>
           <w:sz w:val="22"/>
         </w:rPr>
-        <w:t xml:space="preserve"> </w:t>
-      </w:r>
-      <w:r>
-        <w:rPr>
-          <w:rFonts w:ascii="Arial" w:hAnsi="Arial"/>
-          <w:sz w:val="22"/>
-        </w:rPr>
-        <w:t>colonization</w:t>
-      </w:r>
-      <w:r>
-        <w:rPr>
-          <w:rFonts w:ascii="Arial" w:hAnsi="Arial"/>
-          <w:sz w:val="22"/>
-        </w:rPr>
-        <w:t xml:space="preserve"> level</w:t>
-      </w:r>
-      <w:r>
-        <w:rPr>
-          <w:rFonts w:ascii="Arial" w:hAnsi="Arial"/>
-          <w:sz w:val="22"/>
-        </w:rPr>
-        <w:t xml:space="preserve">, which was experimentally </w:t>
-      </w:r>
-      <w:r>
-        <w:rPr>
-          <w:rFonts w:ascii="Arial" w:hAnsi="Arial"/>
-          <w:sz w:val="22"/>
-        </w:rPr>
-        <w:t>validated</w:t>
-      </w:r>
-      <w:r>
-        <w:rPr>
-          <w:rFonts w:ascii="Arial" w:hAnsi="Arial"/>
-          <w:sz w:val="22"/>
-        </w:rPr>
         <w:t xml:space="preserve">. </w:t>
-      </w:r>
-      <w:r>
-        <w:rPr>
-          <w:rFonts w:ascii="Arial" w:hAnsi="Arial"/>
-          <w:sz w:val="22"/>
-        </w:rPr>
-        <w:t xml:space="preserve">These results greatly expand our knowledge of </w:t>
-      </w:r>
-      <w:r>
-        <w:rPr>
-          <w:rFonts w:ascii="Arial" w:hAnsi="Arial"/>
-          <w:sz w:val="22"/>
-        </w:rPr>
-        <w:t xml:space="preserve">varied perturbations and their subsequent </w:t>
-      </w:r>
-      <w:r>
-        <w:rPr>
-          <w:rFonts w:ascii="Arial" w:hAnsi="Arial"/>
-          <w:sz w:val="22"/>
-        </w:rPr>
-        <w:t>effects on microbiota structure</w:t>
-      </w:r>
-      <w:r>
-        <w:rPr>
-          <w:rFonts w:ascii="Arial" w:hAnsi="Arial"/>
-          <w:sz w:val="22"/>
-        </w:rPr>
-        <w:t xml:space="preserve"> and function</w:t>
-      </w:r>
-      <w:r>
-        <w:rPr>
-          <w:rFonts w:ascii="Arial" w:hAnsi="Arial"/>
-          <w:sz w:val="22"/>
-        </w:rPr>
-        <w:t xml:space="preserve"> (</w:t>
-      </w:r>
-      <w:r>
-        <w:rPr>
-          <w:rFonts w:ascii="Arial" w:hAnsi="Arial"/>
-          <w:sz w:val="22"/>
-        </w:rPr>
-        <w:t>colonization resistance ability</w:t>
-      </w:r>
-      <w:r>
-        <w:rPr>
-          <w:rFonts w:ascii="Arial" w:hAnsi="Arial"/>
-          <w:sz w:val="22"/>
-        </w:rPr>
-        <w:t>)</w:t>
-      </w:r>
-      <w:r>
-        <w:rPr>
-          <w:rFonts w:ascii="Arial" w:hAnsi="Arial"/>
-          <w:sz w:val="22"/>
-        </w:rPr>
-        <w:t>.</w:t>
-      </w:r>
-      <w:r>
-        <w:rPr>
-          <w:rFonts w:ascii="Arial" w:hAnsi="Arial"/>
-          <w:sz w:val="22"/>
-        </w:rPr>
-        <w:t xml:space="preserve"> </w:t>
-      </w:r>
-      <w:r>
-        <w:rPr>
-          <w:rFonts w:ascii="Arial" w:hAnsi="Arial"/>
-          <w:sz w:val="22"/>
-        </w:rPr>
-        <w:t xml:space="preserve">Furthermore </w:t>
-      </w:r>
-      <w:r>
-        <w:rPr>
-          <w:rFonts w:ascii="Arial" w:hAnsi="Arial"/>
-          <w:sz w:val="22"/>
-        </w:rPr>
-        <w:t>modeling important/key bacterial subsets of the community we can bui</w:t>
-      </w:r>
-      <w:r>
-        <w:rPr>
-          <w:rFonts w:ascii="Arial" w:hAnsi="Arial"/>
-          <w:sz w:val="22"/>
-        </w:rPr>
-        <w:t>ld models to assess CDI risk.</w:t>
       </w:r>
     </w:p>
     <w:p>
@@ -9630,6 +9949,252 @@
           <w:sz w:val="22"/>
         </w:rPr>
       </w:pPr>
+      <w:r>
+        <w:rPr>
+          <w:rFonts w:ascii="Arial" w:hAnsi="Arial"/>
+          <w:sz w:val="22"/>
+        </w:rPr>
+        <w:t xml:space="preserve">These models incorporated all combinations of top candidate species-level OTUs. </w:t>
+      </w:r>
+      <w:r>
+        <w:rPr>
+          <w:rFonts w:ascii="Arial" w:hAnsi="Arial"/>
+          <w:sz w:val="22"/>
+        </w:rPr>
+        <w:t xml:space="preserve">We </w:t>
+      </w:r>
+      <w:r>
+        <w:rPr>
+          <w:rFonts w:ascii="Arial" w:hAnsi="Arial"/>
+          <w:sz w:val="22"/>
+        </w:rPr>
+        <w:t xml:space="preserve">then tested </w:t>
+      </w:r>
+      <w:r>
+        <w:rPr>
+          <w:rFonts w:ascii="Arial" w:hAnsi="Arial"/>
+          <w:sz w:val="22"/>
+        </w:rPr>
+        <w:t>our top model</w:t>
+      </w:r>
+      <w:r>
+        <w:rPr>
+          <w:rFonts w:ascii="Arial" w:hAnsi="Arial"/>
+          <w:sz w:val="22"/>
+        </w:rPr>
+        <w:t>’s</w:t>
+      </w:r>
+      <w:r>
+        <w:rPr>
+          <w:rFonts w:ascii="Arial" w:hAnsi="Arial"/>
+          <w:sz w:val="22"/>
+        </w:rPr>
+        <w:t xml:space="preserve"> ability to use </w:t>
+      </w:r>
+      <w:r>
+        <w:rPr>
+          <w:rFonts w:ascii="Arial" w:hAnsi="Arial"/>
+          <w:sz w:val="22"/>
+        </w:rPr>
+        <w:t xml:space="preserve">new </w:t>
+      </w:r>
+      <w:r>
+        <w:rPr>
+          <w:rFonts w:ascii="Arial" w:hAnsi="Arial"/>
+          <w:sz w:val="22"/>
+        </w:rPr>
+        <w:t xml:space="preserve">abundance </w:t>
+      </w:r>
+      <w:r>
+        <w:rPr>
+          <w:rFonts w:ascii="Arial" w:hAnsi="Arial"/>
+          <w:sz w:val="22"/>
+        </w:rPr>
+        <w:t>info</w:t>
+      </w:r>
+      <w:r>
+        <w:rPr>
+          <w:rFonts w:ascii="Arial" w:hAnsi="Arial"/>
+          <w:sz w:val="22"/>
+        </w:rPr>
+        <w:t>rmation</w:t>
+      </w:r>
+      <w:r>
+        <w:rPr>
+          <w:rFonts w:ascii="Arial" w:hAnsi="Arial"/>
+          <w:sz w:val="22"/>
+        </w:rPr>
+        <w:t xml:space="preserve"> on a </w:t>
+      </w:r>
+      <w:r>
+        <w:rPr>
+          <w:rFonts w:ascii="Arial" w:hAnsi="Arial"/>
+          <w:sz w:val="22"/>
+        </w:rPr>
+        <w:t>specific</w:t>
+      </w:r>
+      <w:r>
+        <w:rPr>
+          <w:rFonts w:ascii="Arial" w:hAnsi="Arial"/>
+          <w:sz w:val="22"/>
+        </w:rPr>
+        <w:t xml:space="preserve"> subset of the microbiota to predict </w:t>
+      </w:r>
+      <w:r>
+        <w:rPr>
+          <w:rFonts w:ascii="Arial" w:hAnsi="Arial"/>
+          <w:sz w:val="22"/>
+        </w:rPr>
+        <w:t>the subsequent</w:t>
+      </w:r>
+      <w:r>
+        <w:rPr>
+          <w:rFonts w:ascii="Arial" w:hAnsi="Arial"/>
+          <w:sz w:val="22"/>
+        </w:rPr>
+        <w:t xml:space="preserve"> </w:t>
+      </w:r>
+      <w:r>
+        <w:rPr>
+          <w:rFonts w:ascii="Arial" w:hAnsi="Arial"/>
+          <w:i/>
+          <w:sz w:val="22"/>
+        </w:rPr>
+        <w:t>C. difficile</w:t>
+      </w:r>
+      <w:r>
+        <w:rPr>
+          <w:rFonts w:ascii="Arial" w:hAnsi="Arial"/>
+          <w:sz w:val="22"/>
+        </w:rPr>
+        <w:t xml:space="preserve"> </w:t>
+      </w:r>
+      <w:r>
+        <w:rPr>
+          <w:rFonts w:ascii="Arial" w:hAnsi="Arial"/>
+          <w:sz w:val="22"/>
+        </w:rPr>
+        <w:t>colonization</w:t>
+      </w:r>
+      <w:r>
+        <w:rPr>
+          <w:rFonts w:ascii="Arial" w:hAnsi="Arial"/>
+          <w:sz w:val="22"/>
+        </w:rPr>
+        <w:t xml:space="preserve"> level</w:t>
+      </w:r>
+      <w:r>
+        <w:rPr>
+          <w:rFonts w:ascii="Arial" w:hAnsi="Arial"/>
+          <w:sz w:val="22"/>
+        </w:rPr>
+        <w:t xml:space="preserve">, which was experimentally </w:t>
+      </w:r>
+      <w:r>
+        <w:rPr>
+          <w:rFonts w:ascii="Arial" w:hAnsi="Arial"/>
+          <w:sz w:val="22"/>
+        </w:rPr>
+        <w:t>validated</w:t>
+      </w:r>
+      <w:r>
+        <w:rPr>
+          <w:rFonts w:ascii="Arial" w:hAnsi="Arial"/>
+          <w:sz w:val="22"/>
+        </w:rPr>
+        <w:t xml:space="preserve">. </w:t>
+      </w:r>
+      <w:r>
+        <w:rPr>
+          <w:rFonts w:ascii="Arial" w:hAnsi="Arial"/>
+          <w:sz w:val="22"/>
+        </w:rPr>
+        <w:t xml:space="preserve">These results greatly expand our knowledge of </w:t>
+      </w:r>
+      <w:r>
+        <w:rPr>
+          <w:rFonts w:ascii="Arial" w:hAnsi="Arial"/>
+          <w:sz w:val="22"/>
+        </w:rPr>
+        <w:t>various</w:t>
+      </w:r>
+      <w:r>
+        <w:rPr>
+          <w:rFonts w:ascii="Arial" w:hAnsi="Arial"/>
+          <w:sz w:val="22"/>
+        </w:rPr>
+        <w:t xml:space="preserve"> perturbations and their subsequent </w:t>
+      </w:r>
+      <w:r>
+        <w:rPr>
+          <w:rFonts w:ascii="Arial" w:hAnsi="Arial"/>
+          <w:sz w:val="22"/>
+        </w:rPr>
+        <w:t>effects on microbiota structure</w:t>
+      </w:r>
+      <w:r>
+        <w:rPr>
+          <w:rFonts w:ascii="Arial" w:hAnsi="Arial"/>
+          <w:sz w:val="22"/>
+        </w:rPr>
+        <w:t xml:space="preserve"> and function</w:t>
+      </w:r>
+      <w:r>
+        <w:rPr>
+          <w:rFonts w:ascii="Arial" w:hAnsi="Arial"/>
+          <w:sz w:val="22"/>
+        </w:rPr>
+        <w:t xml:space="preserve"> (</w:t>
+      </w:r>
+      <w:r>
+        <w:rPr>
+          <w:rFonts w:ascii="Arial" w:hAnsi="Arial"/>
+          <w:sz w:val="22"/>
+        </w:rPr>
+        <w:t>colonization resistance ability</w:t>
+      </w:r>
+      <w:r>
+        <w:rPr>
+          <w:rFonts w:ascii="Arial" w:hAnsi="Arial"/>
+          <w:sz w:val="22"/>
+        </w:rPr>
+        <w:t>)</w:t>
+      </w:r>
+      <w:r>
+        <w:rPr>
+          <w:rFonts w:ascii="Arial" w:hAnsi="Arial"/>
+          <w:sz w:val="22"/>
+        </w:rPr>
+        <w:t>.</w:t>
+      </w:r>
+      <w:r>
+        <w:rPr>
+          <w:rFonts w:ascii="Arial" w:hAnsi="Arial"/>
+          <w:sz w:val="22"/>
+        </w:rPr>
+        <w:t xml:space="preserve"> </w:t>
+      </w:r>
+      <w:r>
+        <w:rPr>
+          <w:rFonts w:ascii="Arial" w:hAnsi="Arial"/>
+          <w:sz w:val="22"/>
+        </w:rPr>
+        <w:t xml:space="preserve">Furthermore </w:t>
+      </w:r>
+      <w:r>
+        <w:rPr>
+          <w:rFonts w:ascii="Arial" w:hAnsi="Arial"/>
+          <w:sz w:val="22"/>
+        </w:rPr>
+        <w:t>modeling important/key bacterial subsets of the community we can bui</w:t>
+      </w:r>
+      <w:r>
+        <w:rPr>
+          <w:rFonts w:ascii="Arial" w:hAnsi="Arial"/>
+          <w:sz w:val="22"/>
+        </w:rPr>
+        <w:t>ld models to assess CDI risk.</w:t>
+      </w:r>
     </w:p>
     <w:p>
       <w:pPr>
@@ -9640,6 +10205,16 @@
           <w:sz w:val="22"/>
         </w:rPr>
       </w:pPr>
+    </w:p>
+    <w:p>
+      <w:pPr>
+        <w:spacing w:line="480" w:lineRule="auto"/>
+        <w:jc w:val="both"/>
+        <w:rPr>
+          <w:rFonts w:ascii="Arial" w:hAnsi="Arial"/>
+          <w:sz w:val="22"/>
+        </w:rPr>
+      </w:pPr>
       <w:r>
         <w:rPr>
           <w:rFonts w:ascii="Arial" w:hAnsi="Arial"/>
@@ -9681,7 +10256,23 @@
           <w:rFonts w:ascii="Arial" w:hAnsi="Arial"/>
           <w:sz w:val="22"/>
         </w:rPr>
-        <w:t xml:space="preserve">A large number of </w:t>
+        <w:t xml:space="preserve">A large </w:t>
+      </w:r>
+      <w:proofErr w:type="gramStart"/>
+      <w:r>
+        <w:rPr>
+          <w:rFonts w:ascii="Arial" w:hAnsi="Arial"/>
+          <w:sz w:val="22"/>
+        </w:rPr>
+        <w:t>number</w:t>
+      </w:r>
+      <w:proofErr w:type="gramEnd"/>
+      <w:r>
+        <w:rPr>
+          <w:rFonts w:ascii="Arial" w:hAnsi="Arial"/>
+          <w:sz w:val="22"/>
+        </w:rPr>
+        <w:t xml:space="preserve"> of </w:t>
       </w:r>
       <w:proofErr w:type="spellStart"/>
       <w:r>
@@ -11807,7 +12398,7 @@
         </w:rPr>
         <w:t xml:space="preserve">, only </w:t>
       </w:r>
-      <w:commentRangeStart w:id="4"/>
+      <w:commentRangeStart w:id="3"/>
       <w:r>
         <w:rPr>
           <w:rFonts w:ascii="Arial" w:hAnsi="Arial"/>
@@ -11815,13 +12406,13 @@
         </w:rPr>
         <w:t xml:space="preserve">OTU505 </w:t>
       </w:r>
-      <w:commentRangeEnd w:id="4"/>
+      <w:commentRangeEnd w:id="3"/>
       <w:r>
         <w:rPr>
           <w:rStyle w:val="CommentReference"/>
           <w:vanish/>
         </w:rPr>
-        <w:commentReference w:id="4"/>
+        <w:commentReference w:id="3"/>
       </w:r>
       <w:r>
         <w:rPr>
@@ -11867,7 +12458,7 @@
         </w:rPr>
         <w:t xml:space="preserve">, </w:t>
       </w:r>
-      <w:commentRangeStart w:id="5"/>
+      <w:commentRangeStart w:id="4"/>
       <w:r>
         <w:rPr>
           <w:rFonts w:ascii="Arial" w:hAnsi="Arial"/>
@@ -11912,13 +12503,13 @@
         </w:rPr>
         <w:t>C</w:t>
       </w:r>
-      <w:commentRangeEnd w:id="5"/>
+      <w:commentRangeEnd w:id="4"/>
       <w:r>
         <w:rPr>
           <w:rStyle w:val="CommentReference"/>
           <w:vanish/>
         </w:rPr>
-        <w:commentReference w:id="5"/>
+        <w:commentReference w:id="4"/>
       </w:r>
       <w:r>
         <w:rPr>
@@ -11981,7 +12572,7 @@
         </w:rPr>
         <w:t xml:space="preserve"> family, </w:t>
       </w:r>
-      <w:commentRangeStart w:id="6"/>
+      <w:commentRangeStart w:id="5"/>
       <w:r>
         <w:rPr>
           <w:rFonts w:ascii="Arial" w:hAnsi="Arial"/>
@@ -11989,13 +12580,13 @@
         </w:rPr>
         <w:t xml:space="preserve">only one OTU had a </w:t>
       </w:r>
-      <w:commentRangeEnd w:id="6"/>
+      <w:commentRangeEnd w:id="5"/>
       <w:r>
         <w:rPr>
           <w:rStyle w:val="CommentReference"/>
           <w:vanish/>
         </w:rPr>
-        <w:commentReference w:id="6"/>
+        <w:commentReference w:id="5"/>
       </w:r>
       <w:r>
         <w:rPr>
@@ -12019,7 +12610,7 @@
         </w:rPr>
         <w:t>colonization (</w:t>
       </w:r>
-      <w:commentRangeStart w:id="7"/>
+      <w:commentRangeStart w:id="6"/>
       <w:r>
         <w:rPr>
           <w:rFonts w:ascii="Arial" w:hAnsi="Arial"/>
@@ -12027,13 +12618,13 @@
         </w:rPr>
         <w:t>OTU174</w:t>
       </w:r>
-      <w:commentRangeEnd w:id="7"/>
+      <w:commentRangeEnd w:id="6"/>
       <w:r>
         <w:rPr>
           <w:rStyle w:val="CommentReference"/>
           <w:vanish/>
         </w:rPr>
-        <w:commentReference w:id="7"/>
+        <w:commentReference w:id="6"/>
       </w:r>
       <w:r>
         <w:rPr>
@@ -12081,7 +12672,7 @@
         </w:rPr>
         <w:t xml:space="preserve"> (</w:t>
       </w:r>
-      <w:commentRangeStart w:id="8"/>
+      <w:commentRangeStart w:id="7"/>
       <w:r>
         <w:rPr>
           <w:rFonts w:ascii="Arial" w:hAnsi="Arial"/>
@@ -12089,13 +12680,13 @@
         </w:rPr>
         <w:t>OTU39</w:t>
       </w:r>
-      <w:commentRangeEnd w:id="8"/>
+      <w:commentRangeEnd w:id="7"/>
       <w:r>
         <w:rPr>
           <w:rStyle w:val="CommentReference"/>
           <w:vanish/>
         </w:rPr>
-        <w:commentReference w:id="8"/>
+        <w:commentReference w:id="7"/>
       </w:r>
       <w:r>
         <w:rPr>
@@ -12135,7 +12726,7 @@
         </w:rPr>
         <w:t>colonization (</w:t>
       </w:r>
-      <w:commentRangeStart w:id="9"/>
+      <w:commentRangeStart w:id="8"/>
       <w:r>
         <w:rPr>
           <w:rFonts w:ascii="Arial" w:hAnsi="Arial"/>
@@ -12143,13 +12734,13 @@
         </w:rPr>
         <w:t>OTU154</w:t>
       </w:r>
-      <w:commentRangeEnd w:id="9"/>
+      <w:commentRangeEnd w:id="8"/>
       <w:r>
         <w:rPr>
           <w:rStyle w:val="CommentReference"/>
           <w:vanish/>
         </w:rPr>
-        <w:commentReference w:id="9"/>
+        <w:commentReference w:id="8"/>
       </w:r>
       <w:r>
         <w:rPr>
@@ -12279,7 +12870,7 @@
         </w:rPr>
         <w:t xml:space="preserve"> in Figure </w:t>
       </w:r>
-      <w:commentRangeStart w:id="10"/>
+      <w:commentRangeStart w:id="9"/>
       <w:r>
         <w:rPr>
           <w:rFonts w:ascii="Arial" w:hAnsi="Arial"/>
@@ -12303,13 +12894,13 @@
         </w:rPr>
         <w:t xml:space="preserve"> </w:t>
       </w:r>
-      <w:commentRangeEnd w:id="10"/>
+      <w:commentRangeEnd w:id="9"/>
       <w:r>
         <w:rPr>
           <w:rStyle w:val="CommentReference"/>
           <w:vanish/>
         </w:rPr>
-        <w:commentReference w:id="10"/>
+        <w:commentReference w:id="9"/>
       </w:r>
       <w:r>
         <w:rPr>
@@ -12334,7 +12925,7 @@
         </w:rPr>
         <w:t xml:space="preserve"> phylum included </w:t>
       </w:r>
-      <w:commentRangeStart w:id="11"/>
+      <w:commentRangeStart w:id="10"/>
       <w:proofErr w:type="spellStart"/>
       <w:r>
         <w:rPr>
@@ -12352,13 +12943,13 @@
         </w:rPr>
         <w:t xml:space="preserve"> </w:t>
       </w:r>
-      <w:commentRangeEnd w:id="11"/>
+      <w:commentRangeEnd w:id="10"/>
       <w:r>
         <w:rPr>
           <w:rStyle w:val="CommentReference"/>
           <w:vanish/>
         </w:rPr>
-        <w:commentReference w:id="11"/>
+        <w:commentReference w:id="10"/>
       </w:r>
       <w:r>
         <w:rPr>
@@ -12400,7 +12991,7 @@
         </w:rPr>
         <w:t xml:space="preserve"> (OTU22, ρ= -0.34), </w:t>
       </w:r>
-      <w:commentRangeStart w:id="12"/>
+      <w:commentRangeStart w:id="11"/>
       <w:proofErr w:type="spellStart"/>
       <w:r>
         <w:rPr>
@@ -12418,13 +13009,13 @@
         </w:rPr>
         <w:t xml:space="preserve"> </w:t>
       </w:r>
-      <w:commentRangeEnd w:id="12"/>
+      <w:commentRangeEnd w:id="11"/>
       <w:r>
         <w:rPr>
           <w:rStyle w:val="CommentReference"/>
           <w:vanish/>
         </w:rPr>
-        <w:commentReference w:id="12"/>
+        <w:commentReference w:id="11"/>
       </w:r>
       <w:r>
         <w:rPr>
@@ -12456,7 +13047,7 @@
         </w:rPr>
         <w:t xml:space="preserve"> group is divided </w:t>
       </w:r>
-      <w:commentRangeStart w:id="13"/>
+      <w:commentRangeStart w:id="12"/>
       <w:r>
         <w:rPr>
           <w:rFonts w:ascii="Arial" w:hAnsi="Arial"/>
@@ -12464,13 +13055,13 @@
         </w:rPr>
         <w:t xml:space="preserve">into two negatively correlated </w:t>
       </w:r>
-      <w:commentRangeEnd w:id="13"/>
+      <w:commentRangeEnd w:id="12"/>
       <w:r>
         <w:rPr>
           <w:rStyle w:val="CommentReference"/>
           <w:vanish/>
         </w:rPr>
-        <w:commentReference w:id="13"/>
+        <w:commentReference w:id="12"/>
       </w:r>
       <w:r>
         <w:rPr>
@@ -12517,7 +13108,7 @@
         </w:rPr>
         <w:t>S</w:t>
       </w:r>
-      <w:commentRangeStart w:id="14"/>
+      <w:commentRangeStart w:id="13"/>
       <w:r>
         <w:rPr>
           <w:rFonts w:ascii="Arial" w:hAnsi="Arial"/>
@@ -12541,13 +13132,13 @@
         </w:rPr>
         <w:t xml:space="preserve"> </w:t>
       </w:r>
-      <w:commentRangeEnd w:id="14"/>
+      <w:commentRangeEnd w:id="13"/>
       <w:r>
         <w:rPr>
           <w:rStyle w:val="CommentReference"/>
           <w:vanish/>
         </w:rPr>
-        <w:commentReference w:id="14"/>
+        <w:commentReference w:id="13"/>
       </w:r>
       <w:r>
         <w:rPr>
@@ -12597,7 +13188,7 @@
         </w:rPr>
         <w:t xml:space="preserve">species at both extremes, for example, an </w:t>
       </w:r>
-      <w:commentRangeStart w:id="15"/>
+      <w:commentRangeStart w:id="14"/>
       <w:proofErr w:type="spellStart"/>
       <w:r>
         <w:rPr>
@@ -12617,13 +13208,13 @@
         </w:rPr>
         <w:t xml:space="preserve"> </w:t>
       </w:r>
-      <w:commentRangeEnd w:id="15"/>
+      <w:commentRangeEnd w:id="14"/>
       <w:r>
         <w:rPr>
           <w:rStyle w:val="CommentReference"/>
           <w:vanish/>
         </w:rPr>
-        <w:commentReference w:id="15"/>
+        <w:commentReference w:id="14"/>
       </w:r>
       <w:r>
         <w:rPr>
@@ -12676,7 +13267,7 @@
         </w:rPr>
         <w:t xml:space="preserve"> species (</w:t>
       </w:r>
-      <w:commentRangeStart w:id="16"/>
+      <w:commentRangeStart w:id="15"/>
       <w:r>
         <w:rPr>
           <w:rFonts w:ascii="Arial" w:hAnsi="Arial"/>
@@ -12685,13 +13276,13 @@
         </w:rPr>
         <w:t>OTU44</w:t>
       </w:r>
-      <w:commentRangeEnd w:id="16"/>
+      <w:commentRangeEnd w:id="15"/>
       <w:r>
         <w:rPr>
           <w:rStyle w:val="CommentReference"/>
           <w:vanish/>
         </w:rPr>
-        <w:commentReference w:id="16"/>
+        <w:commentReference w:id="15"/>
       </w:r>
       <w:r>
         <w:rPr>
@@ -17082,7 +17673,7 @@
         </w:rPr>
         <w:t xml:space="preserve">. </w:t>
       </w:r>
-      <w:commentRangeStart w:id="17"/>
+      <w:commentRangeStart w:id="16"/>
       <w:r>
         <w:rPr>
           <w:rFonts w:ascii="Arial" w:hAnsi="Arial"/>
@@ -17091,13 +17682,13 @@
         </w:rPr>
         <w:t xml:space="preserve">All correlations shown in this </w:t>
       </w:r>
-      <w:commentRangeEnd w:id="17"/>
+      <w:commentRangeEnd w:id="16"/>
       <w:r>
         <w:rPr>
           <w:rStyle w:val="CommentReference"/>
           <w:vanish/>
         </w:rPr>
-        <w:commentReference w:id="17"/>
+        <w:commentReference w:id="16"/>
       </w:r>
       <w:r>
         <w:rPr>
@@ -17305,61 +17896,6 @@
           <w:highlight w:val="green"/>
         </w:rPr>
       </w:pPr>
-      <w:r>
-        <w:rPr>
-          <w:rFonts w:ascii="Arial" w:hAnsi="Arial"/>
-          <w:noProof/>
-          <w:sz w:val="22"/>
-          <w:lang w:eastAsia="en-US"/>
-        </w:rPr>
-        <w:drawing>
-          <wp:inline distT="0" distB="0" distL="0" distR="0">
-            <wp:extent cx="3830320" cy="7660640"/>
-            <wp:effectExtent l="25400" t="0" r="5080" b="0"/>
-            <wp:docPr id="5" name="Picture 4" descr="topdose2_tx1_sorted_10x20.pdf"/>
-            <wp:cNvGraphicFramePr>
-              <a:graphicFrameLocks xmlns:a="http://schemas.openxmlformats.org/drawingml/2006/main" noChangeAspect="1"/>
-            </wp:cNvGraphicFramePr>
-            <a:graphic xmlns:a="http://schemas.openxmlformats.org/drawingml/2006/main">
-              <a:graphicData uri="http://schemas.openxmlformats.org/drawingml/2006/picture">
-                <pic:pic xmlns:pic="http://schemas.openxmlformats.org/drawingml/2006/picture">
-                  <pic:nvPicPr>
-                    <pic:cNvPr id="0" name="topdose2_tx1_sorted_10x20.pdf"/>
-                    <pic:cNvPicPr/>
-                  </pic:nvPicPr>
-                  <ve:AlternateContent xmlns:ma="http://schemas.microsoft.com/office/mac/drawingml/2008/main">
-                    <ve:Choice Requires="ma">
-                      <pic:blipFill>
-                        <a:blip r:embed="rId12"/>
-                        <a:stretch>
-                          <a:fillRect/>
-                        </a:stretch>
-                      </pic:blipFill>
-                    </ve:Choice>
-                    <ve:Fallback xmlns:pic="http://schemas.openxmlformats.org/drawingml/2006/picture" xmlns:a="http://schemas.openxmlformats.org/drawingml/2006/main" xmlns:wne="http://schemas.microsoft.com/office/word/2006/wordml" xmlns:w="http://schemas.openxmlformats.org/wordprocessingml/2006/main" xmlns:w10="urn:schemas-microsoft-com:office:word" xmlns:wp="http://schemas.openxmlformats.org/drawingml/2006/wordprocessingDrawing" xmlns:v="urn:schemas-microsoft-com:vml" xmlns:m="http://schemas.openxmlformats.org/officeDocument/2006/math" xmlns:r="http://schemas.openxmlformats.org/officeDocument/2006/relationships" xmlns:o="urn:schemas-microsoft-com:office:office" xmlns:mv="urn:schemas-microsoft-com:mac:vml" xmlns:ve="http://schemas.openxmlformats.org/markup-compatibility/2006" xmlns:mo="http://schemas.microsoft.com/office/mac/office/2008/main" xmlns="">
-                      <pic:blipFill>
-                        <a:blip r:embed="rId13"/>
-                        <a:stretch>
-                          <a:fillRect/>
-                        </a:stretch>
-                      </pic:blipFill>
-                    </ve:Fallback>
-                  </ve:AlternateContent>
-                  <pic:spPr>
-                    <a:xfrm>
-                      <a:off x="0" y="0"/>
-                      <a:ext cx="3832219" cy="7664438"/>
-                    </a:xfrm>
-                    <a:prstGeom prst="rect">
-                      <a:avLst/>
-                    </a:prstGeom>
-                  </pic:spPr>
-                </pic:pic>
-              </a:graphicData>
-            </a:graphic>
-          </wp:inline>
-        </w:drawing>
-      </w:r>
     </w:p>
     <w:p>
       <w:pPr>
@@ -17659,13 +18195,13 @@
                   <ve:AlternateContent xmlns:ma="http://schemas.microsoft.com/office/mac/drawingml/2008/main">
                     <ve:Choice Requires="ma">
                       <pic:blipFill>
-                        <a:blip r:embed="rId14"/>
+                        <a:blip r:embed="rId12"/>
                         <a:stretch>
                           <a:fillRect/>
                         </a:stretch>
                       </pic:blipFill>
                     </ve:Choice>
-                    <ve:Fallback xmlns:pic="http://schemas.openxmlformats.org/drawingml/2006/picture" xmlns:a="http://schemas.openxmlformats.org/drawingml/2006/main" xmlns:wne="http://schemas.microsoft.com/office/word/2006/wordml" xmlns:w="http://schemas.openxmlformats.org/wordprocessingml/2006/main" xmlns:w10="urn:schemas-microsoft-com:office:word" xmlns:wp="http://schemas.openxmlformats.org/drawingml/2006/wordprocessingDrawing" xmlns:v="urn:schemas-microsoft-com:vml" xmlns:m="http://schemas.openxmlformats.org/officeDocument/2006/math" xmlns:r="http://schemas.openxmlformats.org/officeDocument/2006/relationships" xmlns:o="urn:schemas-microsoft-com:office:office" xmlns:mv="urn:schemas-microsoft-com:mac:vml" xmlns:ve="http://schemas.openxmlformats.org/markup-compatibility/2006" xmlns:mo="http://schemas.microsoft.com/office/mac/office/2008/main" xmlns="">
+                    <ve:Fallback xmlns:ma="http://schemas.microsoft.com/office/mac/drawingml/2008/main" xmlns="" xmlns:mo="http://schemas.microsoft.com/office/mac/office/2008/main" xmlns:ve="http://schemas.openxmlformats.org/markup-compatibility/2006" xmlns:mv="urn:schemas-microsoft-com:mac:vml" xmlns:o="urn:schemas-microsoft-com:office:office" xmlns:r="http://schemas.openxmlformats.org/officeDocument/2006/relationships" xmlns:m="http://schemas.openxmlformats.org/officeDocument/2006/math" xmlns:v="urn:schemas-microsoft-com:vml" xmlns:wp="http://schemas.openxmlformats.org/drawingml/2006/wordprocessingDrawing" xmlns:w10="urn:schemas-microsoft-com:office:word" xmlns:w="http://schemas.openxmlformats.org/wordprocessingml/2006/main" xmlns:wne="http://schemas.microsoft.com/office/word/2006/wordml" xmlns:a="http://schemas.openxmlformats.org/drawingml/2006/main" xmlns:pic="http://schemas.openxmlformats.org/drawingml/2006/picture">
                       <pic:blipFill>
                         <a:blip r:embed="rId15"/>
                         <a:stretch>
@@ -18034,8 +18570,8 @@
                     <pic:cNvPr id="0" name="vanctitr_tx2_barchart_byphyl_8x10_v2.pdf"/>
                     <pic:cNvPicPr/>
                   </pic:nvPicPr>
-                  <ve:AlternateContent>
-                    <ve:Choice xmlns:ma="http://schemas.microsoft.com/office/mac/drawingml/2008/main" Requires="ma">
+                  <ve:AlternateContent xmlns:ma="http://schemas.microsoft.com/office/mac/drawingml/2008/main">
+                    <ve:Choice Requires="ma">
                       <pic:blipFill>
                         <a:blip r:embed="rId16"/>
                         <a:stretch>
@@ -18043,7 +18579,7 @@
                         </a:stretch>
                       </pic:blipFill>
                     </ve:Choice>
-                    <ve:Fallback>
+                    <ve:Fallback xmlns:pic="http://schemas.openxmlformats.org/drawingml/2006/picture" xmlns:a="http://schemas.openxmlformats.org/drawingml/2006/main" xmlns:wne="http://schemas.microsoft.com/office/word/2006/wordml" xmlns:w="http://schemas.openxmlformats.org/wordprocessingml/2006/main" xmlns:w10="urn:schemas-microsoft-com:office:word" xmlns:wp="http://schemas.openxmlformats.org/drawingml/2006/wordprocessingDrawing" xmlns:v="urn:schemas-microsoft-com:vml" xmlns:m="http://schemas.openxmlformats.org/officeDocument/2006/math" xmlns:r="http://schemas.openxmlformats.org/officeDocument/2006/relationships" xmlns:o="urn:schemas-microsoft-com:office:office" xmlns:mv="urn:schemas-microsoft-com:mac:vml" xmlns:ve="http://schemas.openxmlformats.org/markup-compatibility/2006" xmlns:mo="http://schemas.microsoft.com/office/mac/office/2008/main" xmlns="">
                       <pic:blipFill>
                         <a:blip r:embed="rId17"/>
                         <a:stretch>
@@ -18134,8 +18670,8 @@
                     <pic:cNvPr id="0" name="ceftitr_tx2_barchart_byphyl_8x10.pdf"/>
                     <pic:cNvPicPr/>
                   </pic:nvPicPr>
-                  <ve:AlternateContent>
-                    <ve:Choice xmlns:ma="http://schemas.microsoft.com/office/mac/drawingml/2008/main" Requires="ma">
+                  <ve:AlternateContent xmlns:ma="http://schemas.microsoft.com/office/mac/drawingml/2008/main">
+                    <ve:Choice Requires="ma">
                       <pic:blipFill>
                         <a:blip r:embed="rId18"/>
                         <a:stretch>
@@ -18143,7 +18679,7 @@
                         </a:stretch>
                       </pic:blipFill>
                     </ve:Choice>
-                    <ve:Fallback>
+                    <ve:Fallback xmlns:pic="http://schemas.openxmlformats.org/drawingml/2006/picture" xmlns:a="http://schemas.openxmlformats.org/drawingml/2006/main" xmlns:wne="http://schemas.microsoft.com/office/word/2006/wordml" xmlns:w="http://schemas.openxmlformats.org/wordprocessingml/2006/main" xmlns:w10="urn:schemas-microsoft-com:office:word" xmlns:wp="http://schemas.openxmlformats.org/drawingml/2006/wordprocessingDrawing" xmlns:v="urn:schemas-microsoft-com:vml" xmlns:m="http://schemas.openxmlformats.org/officeDocument/2006/math" xmlns:r="http://schemas.openxmlformats.org/officeDocument/2006/relationships" xmlns:o="urn:schemas-microsoft-com:office:office" xmlns:mv="urn:schemas-microsoft-com:mac:vml" xmlns:ve="http://schemas.openxmlformats.org/markup-compatibility/2006" xmlns:mo="http://schemas.microsoft.com/office/mac/office/2008/main" xmlns="">
                       <pic:blipFill>
                         <a:blip r:embed="rId19"/>
                         <a:stretch>
@@ -18257,8 +18793,8 @@
                     <pic:cNvPr id="0" name="streptitr_tx2_barchart_byphyl_8x10.pdf"/>
                     <pic:cNvPicPr/>
                   </pic:nvPicPr>
-                  <ve:AlternateContent>
-                    <ve:Choice xmlns:ma="http://schemas.microsoft.com/office/mac/drawingml/2008/main" Requires="ma">
+                  <ve:AlternateContent xmlns:ma="http://schemas.microsoft.com/office/mac/drawingml/2008/main">
+                    <ve:Choice Requires="ma">
                       <pic:blipFill>
                         <a:blip r:embed="rId20"/>
                         <a:stretch>
@@ -18266,7 +18802,7 @@
                         </a:stretch>
                       </pic:blipFill>
                     </ve:Choice>
-                    <ve:Fallback>
+                    <ve:Fallback xmlns:pic="http://schemas.openxmlformats.org/drawingml/2006/picture" xmlns:a="http://schemas.openxmlformats.org/drawingml/2006/main" xmlns:wne="http://schemas.microsoft.com/office/word/2006/wordml" xmlns:w="http://schemas.openxmlformats.org/wordprocessingml/2006/main" xmlns:w10="urn:schemas-microsoft-com:office:word" xmlns:wp="http://schemas.openxmlformats.org/drawingml/2006/wordprocessingDrawing" xmlns:v="urn:schemas-microsoft-com:vml" xmlns:m="http://schemas.openxmlformats.org/officeDocument/2006/math" xmlns:r="http://schemas.openxmlformats.org/officeDocument/2006/relationships" xmlns:o="urn:schemas-microsoft-com:office:office" xmlns:mv="urn:schemas-microsoft-com:mac:vml" xmlns:ve="http://schemas.openxmlformats.org/markup-compatibility/2006" xmlns:mo="http://schemas.microsoft.com/office/mac/office/2008/main" xmlns="">
                       <pic:blipFill>
                         <a:blip r:embed="rId21"/>
                         <a:stretch>
@@ -18443,7 +18979,7 @@
                         </a:stretch>
                       </pic:blipFill>
                     </ve:Choice>
-                    <ve:Fallback xmlns:pic="http://schemas.openxmlformats.org/drawingml/2006/picture" xmlns:a="http://schemas.openxmlformats.org/drawingml/2006/main" xmlns:wne="http://schemas.microsoft.com/office/word/2006/wordml" xmlns:w="http://schemas.openxmlformats.org/wordprocessingml/2006/main" xmlns:w10="urn:schemas-microsoft-com:office:word" xmlns:wp="http://schemas.openxmlformats.org/drawingml/2006/wordprocessingDrawing" xmlns:v="urn:schemas-microsoft-com:vml" xmlns:m="http://schemas.openxmlformats.org/officeDocument/2006/math" xmlns:r="http://schemas.openxmlformats.org/officeDocument/2006/relationships" xmlns:o="urn:schemas-microsoft-com:office:office" xmlns:mv="urn:schemas-microsoft-com:mac:vml" xmlns:ve="http://schemas.openxmlformats.org/markup-compatibility/2006" xmlns:mo="http://schemas.microsoft.com/office/mac/office/2008/main" xmlns="">
+                    <ve:Fallback xmlns:ma="http://schemas.microsoft.com/office/mac/drawingml/2008/main" xmlns="" xmlns:mo="http://schemas.microsoft.com/office/mac/office/2008/main" xmlns:ve="http://schemas.openxmlformats.org/markup-compatibility/2006" xmlns:mv="urn:schemas-microsoft-com:mac:vml" xmlns:o="urn:schemas-microsoft-com:office:office" xmlns:r="http://schemas.openxmlformats.org/officeDocument/2006/relationships" xmlns:m="http://schemas.openxmlformats.org/officeDocument/2006/math" xmlns:v="urn:schemas-microsoft-com:vml" xmlns:wp="http://schemas.openxmlformats.org/drawingml/2006/wordprocessingDrawing" xmlns:w10="urn:schemas-microsoft-com:office:word" xmlns:w="http://schemas.openxmlformats.org/wordprocessingml/2006/main" xmlns:wne="http://schemas.microsoft.com/office/word/2006/wordml" xmlns:a="http://schemas.openxmlformats.org/drawingml/2006/main" xmlns:pic="http://schemas.openxmlformats.org/drawingml/2006/picture">
                       <pic:blipFill>
                         <a:blip r:embed="rId23"/>
                         <a:srcRect t="13920"/>
@@ -21245,7 +21781,7 @@
                         </a:stretch>
                       </pic:blipFill>
                     </ve:Choice>
-                    <ve:Fallback xmlns:pic="http://schemas.openxmlformats.org/drawingml/2006/picture" xmlns:a="http://schemas.openxmlformats.org/drawingml/2006/main" xmlns:wne="http://schemas.microsoft.com/office/word/2006/wordml" xmlns:w="http://schemas.openxmlformats.org/wordprocessingml/2006/main" xmlns:w10="urn:schemas-microsoft-com:office:word" xmlns:wp="http://schemas.openxmlformats.org/drawingml/2006/wordprocessingDrawing" xmlns:v="urn:schemas-microsoft-com:vml" xmlns:m="http://schemas.openxmlformats.org/officeDocument/2006/math" xmlns:r="http://schemas.openxmlformats.org/officeDocument/2006/relationships" xmlns:o="urn:schemas-microsoft-com:office:office" xmlns:mv="urn:schemas-microsoft-com:mac:vml" xmlns:ve="http://schemas.openxmlformats.org/markup-compatibility/2006" xmlns:mo="http://schemas.microsoft.com/office/mac/office/2008/main" xmlns="">
+                    <ve:Fallback xmlns:ma="http://schemas.microsoft.com/office/mac/drawingml/2008/main" xmlns="" xmlns:mo="http://schemas.microsoft.com/office/mac/office/2008/main" xmlns:ve="http://schemas.openxmlformats.org/markup-compatibility/2006" xmlns:mv="urn:schemas-microsoft-com:mac:vml" xmlns:o="urn:schemas-microsoft-com:office:office" xmlns:r="http://schemas.openxmlformats.org/officeDocument/2006/relationships" xmlns:m="http://schemas.openxmlformats.org/officeDocument/2006/math" xmlns:v="urn:schemas-microsoft-com:vml" xmlns:wp="http://schemas.openxmlformats.org/drawingml/2006/wordprocessingDrawing" xmlns:w10="urn:schemas-microsoft-com:office:word" xmlns:w="http://schemas.openxmlformats.org/wordprocessingml/2006/main" xmlns:wne="http://schemas.microsoft.com/office/word/2006/wordml" xmlns:a="http://schemas.openxmlformats.org/drawingml/2006/main" xmlns:pic="http://schemas.openxmlformats.org/drawingml/2006/picture">
                       <pic:blipFill>
                         <a:blip r:embed="rId26"/>
                         <a:stretch>
@@ -21300,7 +21836,7 @@
                         </a:stretch>
                       </pic:blipFill>
                     </ve:Choice>
-                    <ve:Fallback xmlns:pic="http://schemas.openxmlformats.org/drawingml/2006/picture" xmlns:a="http://schemas.openxmlformats.org/drawingml/2006/main" xmlns:wne="http://schemas.microsoft.com/office/word/2006/wordml" xmlns:w="http://schemas.openxmlformats.org/wordprocessingml/2006/main" xmlns:w10="urn:schemas-microsoft-com:office:word" xmlns:wp="http://schemas.openxmlformats.org/drawingml/2006/wordprocessingDrawing" xmlns:v="urn:schemas-microsoft-com:vml" xmlns:m="http://schemas.openxmlformats.org/officeDocument/2006/math" xmlns:r="http://schemas.openxmlformats.org/officeDocument/2006/relationships" xmlns:o="urn:schemas-microsoft-com:office:office" xmlns:mv="urn:schemas-microsoft-com:mac:vml" xmlns:ve="http://schemas.openxmlformats.org/markup-compatibility/2006" xmlns:mo="http://schemas.microsoft.com/office/mac/office/2008/main" xmlns="">
+                    <ve:Fallback xmlns:ma="http://schemas.microsoft.com/office/mac/drawingml/2008/main" xmlns="" xmlns:mo="http://schemas.microsoft.com/office/mac/office/2008/main" xmlns:ve="http://schemas.openxmlformats.org/markup-compatibility/2006" xmlns:mv="urn:schemas-microsoft-com:mac:vml" xmlns:o="urn:schemas-microsoft-com:office:office" xmlns:r="http://schemas.openxmlformats.org/officeDocument/2006/relationships" xmlns:m="http://schemas.openxmlformats.org/officeDocument/2006/math" xmlns:v="urn:schemas-microsoft-com:vml" xmlns:wp="http://schemas.openxmlformats.org/drawingml/2006/wordprocessingDrawing" xmlns:w10="urn:schemas-microsoft-com:office:word" xmlns:w="http://schemas.openxmlformats.org/wordprocessingml/2006/main" xmlns:wne="http://schemas.microsoft.com/office/word/2006/wordml" xmlns:a="http://schemas.openxmlformats.org/drawingml/2006/main" xmlns:pic="http://schemas.openxmlformats.org/drawingml/2006/picture">
                       <pic:blipFill>
                         <a:blip r:embed="rId28"/>
                         <a:stretch>
@@ -22449,7 +22985,7 @@
 
 <file path=word/comments.xml><?xml version="1.0" encoding="utf-8"?>
 <w:comments xmlns:mo="http://schemas.microsoft.com/office/mac/office/2008/main" xmlns:ve="http://schemas.openxmlformats.org/markup-compatibility/2006" xmlns:mv="urn:schemas-microsoft-com:mac:vml" xmlns:o="urn:schemas-microsoft-com:office:office" xmlns:r="http://schemas.openxmlformats.org/officeDocument/2006/relationships" xmlns:m="http://schemas.openxmlformats.org/officeDocument/2006/math" xmlns:v="urn:schemas-microsoft-com:vml" xmlns:wp="http://schemas.openxmlformats.org/drawingml/2006/wordprocessingDrawing" xmlns:w10="urn:schemas-microsoft-com:office:word" xmlns:w="http://schemas.openxmlformats.org/wordprocessingml/2006/main" xmlns:wne="http://schemas.microsoft.com/office/word/2006/wordml">
-  <w:comment w:id="0" w:author="Alyx Schubert" w:date="2014-08-06T17:28:00Z" w:initials="AS">
+  <w:comment w:id="1" w:author="Alyx Schubert" w:date="2014-08-07T08:13:00Z" w:initials="AS">
     <w:p>
       <w:pPr>
         <w:pStyle w:val="CommentText"/>
@@ -22460,111 +22996,68 @@
         </w:rPr>
         <w:annotationRef/>
       </w:r>
+      <w:proofErr w:type="gramStart"/>
+      <w:r>
+        <w:t>calculate</w:t>
+      </w:r>
+      <w:proofErr w:type="gramEnd"/>
+      <w:r>
+        <w:t xml:space="preserve"> </w:t>
+      </w:r>
+      <w:proofErr w:type="spellStart"/>
+      <w:r>
+        <w:t>diffs</w:t>
+      </w:r>
+      <w:proofErr w:type="spellEnd"/>
+      <w:r>
+        <w:t xml:space="preserve"> in </w:t>
+      </w:r>
+      <w:proofErr w:type="spellStart"/>
+      <w:r>
+        <w:t>thetayc</w:t>
+      </w:r>
+      <w:proofErr w:type="spellEnd"/>
+      <w:r>
+        <w:t xml:space="preserve"> between individual days w/recovery</w:t>
+      </w:r>
+    </w:p>
+  </w:comment>
+  <w:comment w:id="2" w:author="Alyx Schubert" w:date="2014-08-07T08:18:00Z" w:initials="AS">
+    <w:p>
+      <w:pPr>
+        <w:pStyle w:val="CommentText"/>
+      </w:pPr>
       <w:r>
         <w:rPr>
           <w:rStyle w:val="CommentReference"/>
         </w:rPr>
         <w:annotationRef/>
       </w:r>
-      <w:r>
-        <w:t xml:space="preserve">Say later how our colonization results with this strain are very comparable in </w:t>
-      </w:r>
-      <w:proofErr w:type="spellStart"/>
-      <w:r>
-        <w:t>cdiff</w:t>
-      </w:r>
-      <w:proofErr w:type="spellEnd"/>
-      <w:r>
-        <w:t xml:space="preserve"> colonization and community comparisons with reeves/</w:t>
-      </w:r>
-      <w:proofErr w:type="spellStart"/>
-      <w:r>
-        <w:t>theriot</w:t>
-      </w:r>
-      <w:proofErr w:type="spellEnd"/>
-      <w:r>
-        <w:t xml:space="preserve"> for </w:t>
-      </w:r>
-      <w:proofErr w:type="spellStart"/>
-      <w:r>
-        <w:t>cefoperazone</w:t>
-      </w:r>
-      <w:proofErr w:type="spellEnd"/>
-      <w:r>
-        <w:t xml:space="preserve"> as an example. (</w:t>
-      </w:r>
+      <w:proofErr w:type="spellStart"/>
       <w:proofErr w:type="gramStart"/>
       <w:r>
-        <w:t>in</w:t>
-      </w:r>
+        <w:t>lactos</w:t>
+      </w:r>
+      <w:proofErr w:type="spellEnd"/>
       <w:proofErr w:type="gramEnd"/>
       <w:r>
-        <w:t xml:space="preserve"> the discussion?)</w:t>
-      </w:r>
-    </w:p>
+        <w:t xml:space="preserve"> decrease—are these the streptococcus?</w:t>
+      </w:r>
+    </w:p>
+  </w:comment>
+  <w:comment w:id="3" w:author="Alyx Schubert" w:date="2015-01-15T19:27:00Z" w:initials="AS">
     <w:p>
       <w:pPr>
         <w:pStyle w:val="CommentText"/>
       </w:pPr>
-    </w:p>
-  </w:comment>
-  <w:comment w:id="2" w:author="Alyx Schubert" w:date="2014-08-07T08:13:00Z" w:initials="AS">
-    <w:p>
-      <w:pPr>
-        <w:pStyle w:val="CommentText"/>
-      </w:pPr>
       <w:r>
         <w:rPr>
           <w:rStyle w:val="CommentReference"/>
         </w:rPr>
         <w:annotationRef/>
       </w:r>
-      <w:proofErr w:type="gramStart"/>
-      <w:r>
-        <w:t>calculate</w:t>
-      </w:r>
-      <w:proofErr w:type="gramEnd"/>
-      <w:r>
-        <w:t xml:space="preserve"> </w:t>
-      </w:r>
-      <w:proofErr w:type="spellStart"/>
-      <w:r>
-        <w:t>diffs</w:t>
-      </w:r>
-      <w:proofErr w:type="spellEnd"/>
-      <w:r>
-        <w:t xml:space="preserve"> in </w:t>
-      </w:r>
-      <w:proofErr w:type="spellStart"/>
-      <w:r>
-        <w:t>thetayc</w:t>
-      </w:r>
-      <w:proofErr w:type="spellEnd"/>
-      <w:r>
-        <w:t xml:space="preserve"> between individual days w/recovery</w:t>
-      </w:r>
-    </w:p>
-  </w:comment>
-  <w:comment w:id="3" w:author="Alyx Schubert" w:date="2014-08-07T08:18:00Z" w:initials="AS">
-    <w:p>
-      <w:pPr>
-        <w:pStyle w:val="CommentText"/>
-      </w:pPr>
-      <w:r>
-        <w:rPr>
-          <w:rStyle w:val="CommentReference"/>
-        </w:rPr>
-        <w:annotationRef/>
-      </w:r>
-      <w:proofErr w:type="spellStart"/>
-      <w:proofErr w:type="gramStart"/>
-      <w:r>
-        <w:t>lactos</w:t>
-      </w:r>
-      <w:proofErr w:type="spellEnd"/>
-      <w:proofErr w:type="gramEnd"/>
-      <w:r>
-        <w:t xml:space="preserve"> decrease—are these the streptococcus?</w:t>
+      <w:r>
+        <w:t>**Abundance?</w:t>
       </w:r>
     </w:p>
   </w:comment>
@@ -22580,8 +23073,53 @@
         <w:annotationRef/>
       </w:r>
       <w:r>
-        <w:t>**Abundance?</w:t>
-      </w:r>
+        <w:t xml:space="preserve">Good </w:t>
+      </w:r>
+      <w:proofErr w:type="spellStart"/>
+      <w:r>
+        <w:t>porphyros</w:t>
+      </w:r>
+      <w:proofErr w:type="spellEnd"/>
+      <w:r>
+        <w:t xml:space="preserve"> only come as close as 85-88% identity, </w:t>
+      </w:r>
+      <w:proofErr w:type="spellStart"/>
+      <w:r>
+        <w:t>tho</w:t>
+      </w:r>
+      <w:proofErr w:type="spellEnd"/>
+      <w:r>
+        <w:t xml:space="preserve"> haven’t checked all… and they match to things like </w:t>
+      </w:r>
+      <w:proofErr w:type="spellStart"/>
+      <w:r>
+        <w:t>parabacteroides</w:t>
+      </w:r>
+      <w:proofErr w:type="spellEnd"/>
+      <w:r>
+        <w:t xml:space="preserve">, </w:t>
+      </w:r>
+      <w:proofErr w:type="spellStart"/>
+      <w:r>
+        <w:t>porphyromonas</w:t>
+      </w:r>
+      <w:proofErr w:type="spellEnd"/>
+      <w:r>
+        <w:t xml:space="preserve">, and </w:t>
+      </w:r>
+      <w:proofErr w:type="spellStart"/>
+      <w:r>
+        <w:t>barnesiella</w:t>
+      </w:r>
+      <w:proofErr w:type="spellEnd"/>
+      <w:r>
+        <w:t xml:space="preserve"> </w:t>
+      </w:r>
+      <w:proofErr w:type="spellStart"/>
+      <w:r>
+        <w:t>viscericola/intestinihominis</w:t>
+      </w:r>
+      <w:proofErr w:type="spellEnd"/>
     </w:p>
   </w:comment>
   <w:comment w:id="5" w:author="Alyx Schubert" w:date="2015-01-15T19:27:00Z" w:initials="AS">
@@ -22596,43 +23134,11 @@
         <w:annotationRef/>
       </w:r>
       <w:r>
-        <w:t xml:space="preserve">Good </w:t>
-      </w:r>
-      <w:proofErr w:type="spellStart"/>
-      <w:r>
-        <w:t>porphyros</w:t>
-      </w:r>
-      <w:proofErr w:type="spellEnd"/>
-      <w:r>
-        <w:t xml:space="preserve"> only come as close as 85-88% identity, </w:t>
-      </w:r>
-      <w:proofErr w:type="spellStart"/>
-      <w:r>
-        <w:t>tho</w:t>
-      </w:r>
-      <w:proofErr w:type="spellEnd"/>
-      <w:r>
-        <w:t xml:space="preserve"> haven’t checked all… and they match to things like </w:t>
-      </w:r>
-      <w:proofErr w:type="spellStart"/>
-      <w:r>
-        <w:t>parabacteroides</w:t>
-      </w:r>
-      <w:proofErr w:type="spellEnd"/>
-      <w:r>
-        <w:t xml:space="preserve">, </w:t>
-      </w:r>
-      <w:proofErr w:type="spellStart"/>
-      <w:r>
-        <w:t>porphyromonas</w:t>
-      </w:r>
-      <w:proofErr w:type="spellEnd"/>
-      <w:r>
-        <w:t xml:space="preserve">, and </w:t>
-      </w:r>
-      <w:proofErr w:type="spellStart"/>
-      <w:r>
-        <w:t>barnesiella</w:t>
+        <w:t xml:space="preserve">97% identity to </w:t>
+      </w:r>
+      <w:proofErr w:type="spellStart"/>
+      <w:r>
+        <w:t>ruminococcus</w:t>
       </w:r>
       <w:proofErr w:type="spellEnd"/>
       <w:r>
@@ -22640,9 +23146,28 @@
       </w:r>
       <w:proofErr w:type="spellStart"/>
       <w:r>
-        <w:t>viscericola/intestinihominis</w:t>
-      </w:r>
-      <w:proofErr w:type="spellEnd"/>
+        <w:t>gnavus</w:t>
+      </w:r>
+      <w:proofErr w:type="spellEnd"/>
+      <w:r>
+        <w:t>—</w:t>
+      </w:r>
+      <w:proofErr w:type="spellStart"/>
+      <w:r>
+        <w:t>Blautia</w:t>
+      </w:r>
+      <w:proofErr w:type="spellEnd"/>
+      <w:r>
+        <w:t xml:space="preserve"> (bad in my </w:t>
+      </w:r>
+      <w:proofErr w:type="spellStart"/>
+      <w:r>
+        <w:t>mBio</w:t>
+      </w:r>
+      <w:proofErr w:type="spellEnd"/>
+      <w:r>
+        <w:t xml:space="preserve"> paper too) then 94-97% identity with other clostridium species</w:t>
+      </w:r>
     </w:p>
   </w:comment>
   <w:comment w:id="6" w:author="Alyx Schubert" w:date="2015-01-15T19:27:00Z" w:initials="AS">
@@ -22657,39 +23182,15 @@
         <w:annotationRef/>
       </w:r>
       <w:r>
-        <w:t xml:space="preserve">97% identity to </w:t>
-      </w:r>
-      <w:proofErr w:type="spellStart"/>
-      <w:r>
-        <w:t>ruminococcus</w:t>
-      </w:r>
-      <w:proofErr w:type="spellEnd"/>
-      <w:r>
-        <w:t xml:space="preserve"> </w:t>
-      </w:r>
-      <w:proofErr w:type="spellStart"/>
-      <w:r>
-        <w:t>gnavus</w:t>
-      </w:r>
-      <w:proofErr w:type="spellEnd"/>
-      <w:r>
-        <w:t>—</w:t>
-      </w:r>
-      <w:proofErr w:type="spellStart"/>
-      <w:r>
-        <w:t>Blautia</w:t>
-      </w:r>
-      <w:proofErr w:type="spellEnd"/>
-      <w:r>
-        <w:t xml:space="preserve"> (bad in my </w:t>
-      </w:r>
-      <w:proofErr w:type="spellStart"/>
-      <w:r>
-        <w:t>mBio</w:t>
-      </w:r>
-      <w:proofErr w:type="spellEnd"/>
-      <w:r>
-        <w:t xml:space="preserve"> paper too) then 94-97% identity with other clostridium species</w:t>
+        <w:t>**</w:t>
+      </w:r>
+      <w:proofErr w:type="gramStart"/>
+      <w:r>
+        <w:t>abundance</w:t>
+      </w:r>
+      <w:proofErr w:type="gramEnd"/>
+      <w:r>
+        <w:t>?</w:t>
       </w:r>
     </w:p>
   </w:comment>
@@ -22705,15 +23206,79 @@
         <w:annotationRef/>
       </w:r>
       <w:r>
-        <w:t>**</w:t>
-      </w:r>
-      <w:proofErr w:type="gramStart"/>
-      <w:r>
-        <w:t>abundance</w:t>
-      </w:r>
-      <w:proofErr w:type="gramEnd"/>
-      <w:r>
-        <w:t>?</w:t>
+        <w:t xml:space="preserve">94%ID with </w:t>
+      </w:r>
+      <w:proofErr w:type="spellStart"/>
+      <w:r>
+        <w:t>Eubacterium</w:t>
+      </w:r>
+      <w:proofErr w:type="spellEnd"/>
+      <w:r>
+        <w:t xml:space="preserve"> </w:t>
+      </w:r>
+      <w:proofErr w:type="spellStart"/>
+      <w:r>
+        <w:t>ventriosum</w:t>
+      </w:r>
+      <w:proofErr w:type="spellEnd"/>
+      <w:r>
+        <w:t>, 93% w/</w:t>
+      </w:r>
+      <w:proofErr w:type="spellStart"/>
+      <w:r>
+        <w:t>eubacterium</w:t>
+      </w:r>
+      <w:proofErr w:type="spellEnd"/>
+      <w:r>
+        <w:t xml:space="preserve"> </w:t>
+      </w:r>
+      <w:proofErr w:type="spellStart"/>
+      <w:r>
+        <w:t>rectale</w:t>
+      </w:r>
+      <w:proofErr w:type="spellEnd"/>
+      <w:r>
+        <w:t xml:space="preserve">, </w:t>
+      </w:r>
+      <w:proofErr w:type="spellStart"/>
+      <w:r>
+        <w:t>roseburia</w:t>
+      </w:r>
+      <w:proofErr w:type="spellEnd"/>
+      <w:r>
+        <w:t xml:space="preserve"> </w:t>
+      </w:r>
+      <w:proofErr w:type="spellStart"/>
+      <w:r>
+        <w:t>intestinalis/hominis/faecis</w:t>
+      </w:r>
+      <w:proofErr w:type="spellEnd"/>
+      <w:r>
+        <w:t xml:space="preserve">, </w:t>
+      </w:r>
+      <w:proofErr w:type="spellStart"/>
+      <w:r>
+        <w:t>hespellia</w:t>
+      </w:r>
+      <w:proofErr w:type="spellEnd"/>
+      <w:r>
+        <w:t xml:space="preserve"> </w:t>
+      </w:r>
+      <w:proofErr w:type="spellStart"/>
+      <w:r>
+        <w:t>stercorisuis/porcina</w:t>
+      </w:r>
+      <w:proofErr w:type="spellEnd"/>
+      <w:r>
+        <w:t xml:space="preserve">—many good bacteria!! Which I also saw in </w:t>
+      </w:r>
+      <w:proofErr w:type="spellStart"/>
+      <w:r>
+        <w:t>mBio</w:t>
+      </w:r>
+      <w:proofErr w:type="spellEnd"/>
+      <w:r>
+        <w:t xml:space="preserve"> paper</w:t>
       </w:r>
     </w:p>
   </w:comment>
@@ -22729,79 +23294,7 @@
         <w:annotationRef/>
       </w:r>
       <w:r>
-        <w:t xml:space="preserve">94%ID with </w:t>
-      </w:r>
-      <w:proofErr w:type="spellStart"/>
-      <w:r>
-        <w:t>Eubacterium</w:t>
-      </w:r>
-      <w:proofErr w:type="spellEnd"/>
-      <w:r>
-        <w:t xml:space="preserve"> </w:t>
-      </w:r>
-      <w:proofErr w:type="spellStart"/>
-      <w:r>
-        <w:t>ventriosum</w:t>
-      </w:r>
-      <w:proofErr w:type="spellEnd"/>
-      <w:r>
-        <w:t>, 93% w/</w:t>
-      </w:r>
-      <w:proofErr w:type="spellStart"/>
-      <w:r>
-        <w:t>eubacterium</w:t>
-      </w:r>
-      <w:proofErr w:type="spellEnd"/>
-      <w:r>
-        <w:t xml:space="preserve"> </w:t>
-      </w:r>
-      <w:proofErr w:type="spellStart"/>
-      <w:r>
-        <w:t>rectale</w:t>
-      </w:r>
-      <w:proofErr w:type="spellEnd"/>
-      <w:r>
-        <w:t xml:space="preserve">, </w:t>
-      </w:r>
-      <w:proofErr w:type="spellStart"/>
-      <w:r>
-        <w:t>roseburia</w:t>
-      </w:r>
-      <w:proofErr w:type="spellEnd"/>
-      <w:r>
-        <w:t xml:space="preserve"> </w:t>
-      </w:r>
-      <w:proofErr w:type="spellStart"/>
-      <w:r>
-        <w:t>intestinalis/hominis/faecis</w:t>
-      </w:r>
-      <w:proofErr w:type="spellEnd"/>
-      <w:r>
-        <w:t xml:space="preserve">, </w:t>
-      </w:r>
-      <w:proofErr w:type="spellStart"/>
-      <w:r>
-        <w:t>hespellia</w:t>
-      </w:r>
-      <w:proofErr w:type="spellEnd"/>
-      <w:r>
-        <w:t xml:space="preserve"> </w:t>
-      </w:r>
-      <w:proofErr w:type="spellStart"/>
-      <w:r>
-        <w:t>stercorisuis/porcina</w:t>
-      </w:r>
-      <w:proofErr w:type="spellEnd"/>
-      <w:r>
-        <w:t xml:space="preserve">—many good bacteria!! Which I also saw in </w:t>
-      </w:r>
-      <w:proofErr w:type="spellStart"/>
-      <w:r>
-        <w:t>mBio</w:t>
-      </w:r>
-      <w:proofErr w:type="spellEnd"/>
-      <w:r>
-        <w:t xml:space="preserve"> paper</w:t>
+        <w:t>**Abundance?</w:t>
       </w:r>
     </w:p>
   </w:comment>
@@ -22817,7 +23310,15 @@
         <w:annotationRef/>
       </w:r>
       <w:r>
-        <w:t>**Abundance?</w:t>
+        <w:t xml:space="preserve">The broader taxonomic classification doesn’t have any patterns like a whole family of </w:t>
+      </w:r>
+      <w:proofErr w:type="spellStart"/>
+      <w:r>
+        <w:t>pophyoromonadaceae</w:t>
+      </w:r>
+      <w:proofErr w:type="spellEnd"/>
+      <w:r>
+        <w:t xml:space="preserve"> has, the patterns occur more at the species level</w:t>
       </w:r>
     </w:p>
   </w:comment>
@@ -22833,15 +23334,31 @@
         <w:annotationRef/>
       </w:r>
       <w:r>
-        <w:t xml:space="preserve">The broader taxonomic classification doesn’t have any patterns like a whole family of </w:t>
-      </w:r>
-      <w:proofErr w:type="spellStart"/>
-      <w:r>
-        <w:t>pophyoromonadaceae</w:t>
-      </w:r>
-      <w:proofErr w:type="spellEnd"/>
-      <w:r>
-        <w:t xml:space="preserve"> has, the patterns occur more at the species level</w:t>
+        <w:t xml:space="preserve">= </w:t>
+      </w:r>
+      <w:proofErr w:type="gramStart"/>
+      <w:r>
+        <w:t>a</w:t>
+      </w:r>
+      <w:proofErr w:type="gramEnd"/>
+      <w:r>
+        <w:t xml:space="preserve"> </w:t>
+      </w:r>
+      <w:proofErr w:type="spellStart"/>
+      <w:r>
+        <w:t>coriobacteriaceae</w:t>
+      </w:r>
+      <w:proofErr w:type="spellEnd"/>
+      <w:r>
+        <w:t xml:space="preserve">, </w:t>
+      </w:r>
+      <w:proofErr w:type="spellStart"/>
+      <w:r>
+        <w:t>corios</w:t>
+      </w:r>
+      <w:proofErr w:type="spellEnd"/>
+      <w:r>
+        <w:t xml:space="preserve"> are increased in CRC</w:t>
       </w:r>
     </w:p>
   </w:comment>
@@ -22856,32 +23373,13 @@
         </w:rPr>
         <w:annotationRef/>
       </w:r>
-      <w:r>
-        <w:t xml:space="preserve">= </w:t>
-      </w:r>
       <w:proofErr w:type="gramStart"/>
       <w:r>
-        <w:t>a</w:t>
+        <w:t>normally</w:t>
       </w:r>
       <w:proofErr w:type="gramEnd"/>
       <w:r>
-        <w:t xml:space="preserve"> </w:t>
-      </w:r>
-      <w:proofErr w:type="spellStart"/>
-      <w:r>
-        <w:t>coriobacteriaceae</w:t>
-      </w:r>
-      <w:proofErr w:type="spellEnd"/>
-      <w:r>
-        <w:t xml:space="preserve">, </w:t>
-      </w:r>
-      <w:proofErr w:type="spellStart"/>
-      <w:r>
-        <w:t>corios</w:t>
-      </w:r>
-      <w:proofErr w:type="spellEnd"/>
-      <w:r>
-        <w:t xml:space="preserve"> are increased in CRC</w:t>
+        <w:t xml:space="preserve"> in the gums, opportunistic pathogen of oral cavity</w:t>
       </w:r>
     </w:p>
   </w:comment>
@@ -22898,11 +23396,27 @@
       </w:r>
       <w:proofErr w:type="gramStart"/>
       <w:r>
-        <w:t>normally</w:t>
+        <w:t>correlated</w:t>
       </w:r>
       <w:proofErr w:type="gramEnd"/>
       <w:r>
-        <w:t xml:space="preserve"> in the gums, opportunistic pathogen of oral cavity</w:t>
+        <w:t xml:space="preserve"> with </w:t>
+      </w:r>
+      <w:proofErr w:type="spellStart"/>
+      <w:r>
+        <w:t>cdiff</w:t>
+      </w:r>
+      <w:proofErr w:type="spellEnd"/>
+      <w:r>
+        <w:t xml:space="preserve"> that is, not each other.. </w:t>
+      </w:r>
+      <w:proofErr w:type="gramStart"/>
+      <w:r>
+        <w:t>does</w:t>
+      </w:r>
+      <w:proofErr w:type="gramEnd"/>
+      <w:r>
+        <w:t xml:space="preserve"> it read that way?</w:t>
       </w:r>
     </w:p>
   </w:comment>
@@ -22919,27 +23433,11 @@
       </w:r>
       <w:proofErr w:type="gramStart"/>
       <w:r>
-        <w:t>correlated</w:t>
+        <w:t>also</w:t>
       </w:r>
       <w:proofErr w:type="gramEnd"/>
       <w:r>
-        <w:t xml:space="preserve"> with </w:t>
-      </w:r>
-      <w:proofErr w:type="spellStart"/>
-      <w:r>
-        <w:t>cdiff</w:t>
-      </w:r>
-      <w:proofErr w:type="spellEnd"/>
-      <w:r>
-        <w:t xml:space="preserve"> that is, not each other.. </w:t>
-      </w:r>
-      <w:proofErr w:type="gramStart"/>
-      <w:r>
-        <w:t>does</w:t>
-      </w:r>
-      <w:proofErr w:type="gramEnd"/>
-      <w:r>
-        <w:t xml:space="preserve"> it read that way?</w:t>
+        <w:t xml:space="preserve"> observed in humans</w:t>
       </w:r>
     </w:p>
   </w:comment>
@@ -22956,11 +23454,19 @@
       </w:r>
       <w:proofErr w:type="gramStart"/>
       <w:r>
-        <w:t>also</w:t>
+        <w:t>top</w:t>
       </w:r>
       <w:proofErr w:type="gramEnd"/>
       <w:r>
-        <w:t xml:space="preserve"> observed in humans</w:t>
+        <w:t xml:space="preserve"> candidate in humans too (</w:t>
+      </w:r>
+      <w:proofErr w:type="spellStart"/>
+      <w:r>
+        <w:t>mBio</w:t>
+      </w:r>
+      <w:proofErr w:type="spellEnd"/>
+      <w:r>
+        <w:t xml:space="preserve"> paper)</w:t>
       </w:r>
     </w:p>
   </w:comment>
@@ -22975,54 +23481,25 @@
         </w:rPr>
         <w:annotationRef/>
       </w:r>
-      <w:proofErr w:type="gramStart"/>
-      <w:r>
-        <w:t>top</w:t>
-      </w:r>
-      <w:proofErr w:type="gramEnd"/>
-      <w:r>
-        <w:t xml:space="preserve"> candidate in humans too (</w:t>
-      </w:r>
-      <w:proofErr w:type="spellStart"/>
-      <w:r>
-        <w:t>mBio</w:t>
-      </w:r>
-      <w:proofErr w:type="spellEnd"/>
-      <w:r>
-        <w:t xml:space="preserve"> paper)</w:t>
-      </w:r>
+      <w:r>
+        <w:t>97%ID w/</w:t>
+      </w:r>
+      <w:proofErr w:type="spellStart"/>
+      <w:r>
+        <w:t>B.vulgatus</w:t>
+      </w:r>
+      <w:proofErr w:type="spellEnd"/>
+      <w:r>
+        <w:t xml:space="preserve"> and B. </w:t>
+      </w:r>
+      <w:proofErr w:type="spellStart"/>
+      <w:r>
+        <w:t>dorei</w:t>
+      </w:r>
+      <w:proofErr w:type="spellEnd"/>
     </w:p>
   </w:comment>
-  <w:comment w:id="16" w:author="Alyx Schubert" w:date="2015-01-15T19:27:00Z" w:initials="AS">
-    <w:p>
-      <w:pPr>
-        <w:pStyle w:val="CommentText"/>
-      </w:pPr>
-      <w:r>
-        <w:rPr>
-          <w:rStyle w:val="CommentReference"/>
-        </w:rPr>
-        <w:annotationRef/>
-      </w:r>
-      <w:r>
-        <w:t>97%ID w/</w:t>
-      </w:r>
-      <w:proofErr w:type="spellStart"/>
-      <w:r>
-        <w:t>B.vulgatus</w:t>
-      </w:r>
-      <w:proofErr w:type="spellEnd"/>
-      <w:r>
-        <w:t xml:space="preserve"> and B. </w:t>
-      </w:r>
-      <w:proofErr w:type="spellStart"/>
-      <w:r>
-        <w:t>dorei</w:t>
-      </w:r>
-      <w:proofErr w:type="spellEnd"/>
-    </w:p>
-  </w:comment>
-  <w:comment w:id="17" w:author="Alyx Schubert" w:date="2014-07-18T11:49:00Z" w:initials="AS">
+  <w:comment w:id="16" w:author="Alyx Schubert" w:date="2014-07-18T11:49:00Z" w:initials="AS">
     <w:p>
       <w:pPr>
         <w:pStyle w:val="CommentText"/>
@@ -23131,7 +23608,7 @@
         <w:rStyle w:val="PageNumber"/>
         <w:noProof/>
       </w:rPr>
-      <w:t>17</w:t>
+      <w:t>10</w:t>
     </w:r>
     <w:r>
       <w:rPr>

</xml_diff>

<commit_message>
Add an .Rmd version of the paper
</commit_message>
<xml_diff>
--- a/abxD01_paper.docx
+++ b/abxD01_paper.docx
@@ -5346,6 +5346,23 @@
           <w:rFonts w:ascii="Arial" w:hAnsi="Arial"/>
           <w:sz w:val="22"/>
         </w:rPr>
+        <w:t>transition</w:t>
+      </w:r>
+    </w:p>
+    <w:p>
+      <w:pPr>
+        <w:spacing w:line="480" w:lineRule="auto"/>
+        <w:jc w:val="both"/>
+        <w:rPr>
+          <w:rFonts w:ascii="Arial" w:hAnsi="Arial"/>
+          <w:sz w:val="22"/>
+        </w:rPr>
+      </w:pPr>
+      <w:r>
+        <w:rPr>
+          <w:rFonts w:ascii="Arial" w:hAnsi="Arial"/>
+          <w:sz w:val="22"/>
+        </w:rPr>
         <w:t xml:space="preserve">Because </w:t>
       </w:r>
       <w:r>
@@ -7073,6 +7090,23 @@
         <w:rPr>
           <w:rFonts w:ascii="Arial" w:hAnsi="Arial"/>
           <w:b/>
+          <w:i/>
+          <w:sz w:val="22"/>
+        </w:rPr>
+        <w:t>C. difficile</w:t>
+      </w:r>
+      <w:r>
+        <w:rPr>
+          <w:rFonts w:ascii="Arial" w:hAnsi="Arial"/>
+          <w:b/>
+          <w:sz w:val="22"/>
+        </w:rPr>
+        <w:t xml:space="preserve"> </w:t>
+      </w:r>
+      <w:r>
+        <w:rPr>
+          <w:rFonts w:ascii="Arial" w:hAnsi="Arial"/>
+          <w:b/>
           <w:sz w:val="22"/>
         </w:rPr>
         <w:t xml:space="preserve">colonization </w:t>
@@ -7852,535 +7886,6 @@
         </w:rPr>
         <w:t xml:space="preserve"> </w:t>
       </w:r>
-    </w:p>
-    <w:p>
-      <w:pPr>
-        <w:tabs>
-          <w:tab w:val="left" w:pos="720"/>
-        </w:tabs>
-        <w:spacing w:line="480" w:lineRule="auto"/>
-        <w:jc w:val="both"/>
-        <w:rPr>
-          <w:rFonts w:ascii="Arial" w:hAnsi="Arial"/>
-          <w:sz w:val="22"/>
-        </w:rPr>
-      </w:pPr>
-    </w:p>
-    <w:p>
-      <w:pPr>
-        <w:tabs>
-          <w:tab w:val="left" w:pos="720"/>
-        </w:tabs>
-        <w:spacing w:line="480" w:lineRule="auto"/>
-        <w:jc w:val="both"/>
-        <w:rPr>
-          <w:rFonts w:ascii="Arial" w:hAnsi="Arial"/>
-          <w:sz w:val="22"/>
-        </w:rPr>
-      </w:pPr>
-    </w:p>
-    <w:p>
-      <w:pPr>
-        <w:tabs>
-          <w:tab w:val="left" w:pos="720"/>
-        </w:tabs>
-        <w:spacing w:line="480" w:lineRule="auto"/>
-        <w:jc w:val="both"/>
-        <w:rPr>
-          <w:rFonts w:ascii="Arial" w:hAnsi="Arial"/>
-          <w:sz w:val="22"/>
-        </w:rPr>
-      </w:pPr>
-    </w:p>
-    <w:p>
-      <w:pPr>
-        <w:tabs>
-          <w:tab w:val="left" w:pos="720"/>
-        </w:tabs>
-        <w:spacing w:line="480" w:lineRule="auto"/>
-        <w:jc w:val="both"/>
-        <w:rPr>
-          <w:rFonts w:ascii="Arial" w:hAnsi="Arial"/>
-          <w:sz w:val="22"/>
-        </w:rPr>
-      </w:pPr>
-    </w:p>
-    <w:p>
-      <w:pPr>
-        <w:spacing w:line="480" w:lineRule="auto"/>
-        <w:jc w:val="both"/>
-        <w:rPr>
-          <w:rFonts w:ascii="Arial" w:hAnsi="Arial"/>
-          <w:sz w:val="22"/>
-        </w:rPr>
-      </w:pPr>
-      <w:r>
-        <w:rPr>
-          <w:rFonts w:ascii="Arial" w:hAnsi="Arial"/>
-          <w:sz w:val="22"/>
-        </w:rPr>
-        <w:t>~~~~~~~~~~~~~~~~~~~~~~~~~~~~~~~~~~~~~~~~~~~~~~~~~~</w:t>
-      </w:r>
-    </w:p>
-    <w:p>
-      <w:pPr>
-        <w:spacing w:line="480" w:lineRule="auto"/>
-        <w:jc w:val="both"/>
-        <w:rPr>
-          <w:rFonts w:ascii="Arial" w:hAnsi="Arial"/>
-          <w:sz w:val="22"/>
-        </w:rPr>
-      </w:pPr>
-      <w:r>
-        <w:rPr>
-          <w:rFonts w:ascii="Arial" w:hAnsi="Arial"/>
-          <w:sz w:val="22"/>
-        </w:rPr>
-        <w:t>CUT OUT CORRELATION OF TITRATIONS</w:t>
-      </w:r>
-      <w:r>
-        <w:rPr>
-          <w:rFonts w:ascii="Arial" w:hAnsi="Arial"/>
-          <w:sz w:val="22"/>
-        </w:rPr>
-        <w:t>:</w:t>
-      </w:r>
-    </w:p>
-    <w:p>
-      <w:pPr>
-        <w:spacing w:line="480" w:lineRule="auto"/>
-        <w:jc w:val="both"/>
-        <w:rPr>
-          <w:rFonts w:ascii="Arial" w:hAnsi="Arial"/>
-          <w:sz w:val="22"/>
-        </w:rPr>
-      </w:pPr>
-      <w:r>
-        <w:rPr>
-          <w:rFonts w:ascii="Arial" w:hAnsi="Arial"/>
-          <w:sz w:val="22"/>
-        </w:rPr>
-        <w:t>We next wanted to determine whether associations we observed with the seven antibiotics at a single dose were supported by the results we observed in the titration experiments.</w:t>
-      </w:r>
-      <w:r>
-        <w:rPr>
-          <w:rFonts w:ascii="Arial" w:hAnsi="Arial"/>
-          <w:sz w:val="22"/>
-        </w:rPr>
-        <w:t xml:space="preserve"> Using only the new titration groups, we again performed correlation analysis of species level OTUs at inoculation with the </w:t>
-      </w:r>
-      <w:r>
-        <w:rPr>
-          <w:rFonts w:ascii="Arial" w:hAnsi="Arial"/>
-          <w:i/>
-          <w:sz w:val="22"/>
-        </w:rPr>
-        <w:t>C. difficile</w:t>
-      </w:r>
-      <w:r>
-        <w:rPr>
-          <w:rFonts w:ascii="Arial" w:hAnsi="Arial"/>
-          <w:sz w:val="22"/>
-        </w:rPr>
-        <w:t xml:space="preserve"> colonization levels the next day (</w:t>
-      </w:r>
-      <w:r>
-        <w:rPr>
-          <w:rFonts w:ascii="Arial" w:hAnsi="Arial"/>
-          <w:b/>
-          <w:sz w:val="22"/>
-        </w:rPr>
-        <w:t xml:space="preserve">Figure </w:t>
-      </w:r>
-      <w:r>
-        <w:rPr>
-          <w:rFonts w:ascii="Arial" w:hAnsi="Arial"/>
-          <w:b/>
-          <w:sz w:val="22"/>
-        </w:rPr>
-        <w:t>4</w:t>
-      </w:r>
-      <w:r>
-        <w:rPr>
-          <w:rFonts w:ascii="Arial" w:hAnsi="Arial"/>
-          <w:sz w:val="22"/>
-        </w:rPr>
-        <w:t xml:space="preserve">). Among many of the taxa previously identified as having significant relationships with </w:t>
-      </w:r>
-      <w:r>
-        <w:rPr>
-          <w:rFonts w:ascii="Arial" w:hAnsi="Arial"/>
-          <w:i/>
-          <w:sz w:val="22"/>
-        </w:rPr>
-        <w:t>C. difficile</w:t>
-      </w:r>
-      <w:r>
-        <w:rPr>
-          <w:rFonts w:ascii="Arial" w:hAnsi="Arial"/>
-          <w:sz w:val="22"/>
-        </w:rPr>
-        <w:t xml:space="preserve">, we observed similar trends across the new titration data set, most notably with the titration treatment groups of cefoperazone and vancomycin. </w:t>
-      </w:r>
-    </w:p>
-    <w:p>
-      <w:pPr>
-        <w:spacing w:line="480" w:lineRule="auto"/>
-        <w:jc w:val="both"/>
-        <w:rPr>
-          <w:rFonts w:ascii="Arial" w:hAnsi="Arial"/>
-          <w:sz w:val="22"/>
-        </w:rPr>
-      </w:pPr>
-    </w:p>
-    <w:p>
-      <w:pPr>
-        <w:spacing w:line="480" w:lineRule="auto"/>
-        <w:jc w:val="both"/>
-        <w:rPr>
-          <w:rFonts w:ascii="Arial" w:hAnsi="Arial"/>
-          <w:sz w:val="22"/>
-        </w:rPr>
-      </w:pPr>
-      <w:r>
-        <w:rPr>
-          <w:rFonts w:ascii="Arial" w:hAnsi="Arial"/>
-          <w:sz w:val="22"/>
-        </w:rPr>
-        <w:t>Overall, cefoperazone titration treatments supported the correlation results from the original data set.</w:t>
-      </w:r>
-      <w:r>
-        <w:rPr>
-          <w:rFonts w:ascii="Arial" w:hAnsi="Arial"/>
-          <w:sz w:val="22"/>
-        </w:rPr>
-        <w:t xml:space="preserve"> The most positively correlated OTUs were </w:t>
-      </w:r>
-      <w:r>
-        <w:rPr>
-          <w:rFonts w:ascii="Arial" w:hAnsi="Arial"/>
-          <w:i/>
-          <w:sz w:val="22"/>
-        </w:rPr>
-        <w:t>Pseudomonas</w:t>
-      </w:r>
-      <w:r>
-        <w:rPr>
-          <w:rFonts w:ascii="Arial" w:hAnsi="Arial"/>
-          <w:sz w:val="22"/>
-        </w:rPr>
-        <w:t xml:space="preserve"> (OTU65), </w:t>
-      </w:r>
-      <w:r>
-        <w:rPr>
-          <w:rFonts w:ascii="Arial" w:hAnsi="Arial"/>
-          <w:i/>
-          <w:sz w:val="22"/>
-        </w:rPr>
-        <w:t xml:space="preserve">E. coli </w:t>
-      </w:r>
-      <w:r>
-        <w:rPr>
-          <w:rFonts w:ascii="Arial" w:hAnsi="Arial"/>
-          <w:sz w:val="22"/>
-        </w:rPr>
-        <w:t xml:space="preserve">(OTU11), and </w:t>
-      </w:r>
-      <w:r>
-        <w:rPr>
-          <w:rFonts w:ascii="Arial" w:hAnsi="Arial"/>
-          <w:i/>
-          <w:sz w:val="22"/>
-        </w:rPr>
-        <w:t xml:space="preserve">Clostridium </w:t>
-      </w:r>
-      <w:r>
-        <w:rPr>
-          <w:rFonts w:ascii="Arial" w:hAnsi="Arial"/>
-          <w:sz w:val="22"/>
-        </w:rPr>
-        <w:t xml:space="preserve">(OTU61), while the top 8 most negatively correlated were all different Porphyromonadaceae OTUs (OTU3, 4, 6, 8, 13, 2, 7, 12). Vancomycin titration treatments also supported the significant correlations found from the original data set. Among those with correlations smaller than -0.80, 7 Porphyromonadaceae OTUs (OTUs 19, 12, 3, 4, 2, 1, 13), Lachnospiraceae OTU39, and </w:t>
-      </w:r>
-      <w:r>
-        <w:rPr>
-          <w:rFonts w:ascii="Arial" w:hAnsi="Arial"/>
-          <w:i/>
-          <w:sz w:val="22"/>
-        </w:rPr>
-        <w:t>Alistipes</w:t>
-      </w:r>
-      <w:r>
-        <w:rPr>
-          <w:rFonts w:ascii="Arial" w:hAnsi="Arial"/>
-          <w:sz w:val="22"/>
-        </w:rPr>
-        <w:t xml:space="preserve"> OTU20 supported significant results found in the original data. Similarly, </w:t>
-      </w:r>
-      <w:r>
-        <w:rPr>
-          <w:rFonts w:ascii="Arial" w:hAnsi="Arial"/>
-          <w:i/>
-          <w:sz w:val="22"/>
-        </w:rPr>
-        <w:t>Escherichia</w:t>
-      </w:r>
-      <w:r>
-        <w:rPr>
-          <w:rFonts w:ascii="Arial" w:hAnsi="Arial"/>
-          <w:sz w:val="22"/>
-        </w:rPr>
-        <w:t xml:space="preserve"> (OTU11, ρ= 0.84) had the strongest positive correlation with subsequent </w:t>
-      </w:r>
-      <w:r>
-        <w:rPr>
-          <w:rFonts w:ascii="Arial" w:hAnsi="Arial"/>
-          <w:i/>
-          <w:sz w:val="22"/>
-        </w:rPr>
-        <w:t>C. difficile</w:t>
-      </w:r>
-      <w:r>
-        <w:rPr>
-          <w:rFonts w:ascii="Arial" w:hAnsi="Arial"/>
-          <w:sz w:val="22"/>
-        </w:rPr>
-        <w:t xml:space="preserve"> levels. In addition, the new vancomycin titration treatment results showed that </w:t>
-      </w:r>
-      <w:r>
-        <w:rPr>
-          <w:rFonts w:ascii="Arial" w:hAnsi="Arial"/>
-          <w:i/>
-          <w:sz w:val="22"/>
-        </w:rPr>
-        <w:t>Akkermansia</w:t>
-      </w:r>
-      <w:r>
-        <w:rPr>
-          <w:rFonts w:ascii="Arial" w:hAnsi="Arial"/>
-          <w:sz w:val="22"/>
-        </w:rPr>
-        <w:t xml:space="preserve"> had a strong positive relationship (ρ=0.77). The relative abundance of </w:t>
-      </w:r>
-      <w:r>
-        <w:rPr>
-          <w:rFonts w:ascii="Arial" w:hAnsi="Arial"/>
-          <w:i/>
-          <w:sz w:val="22"/>
-        </w:rPr>
-        <w:t>Akkermansia</w:t>
-      </w:r>
-      <w:r>
-        <w:rPr>
-          <w:rFonts w:ascii="Arial" w:hAnsi="Arial"/>
-          <w:sz w:val="22"/>
-        </w:rPr>
-        <w:t xml:space="preserve">, a member of the Verrucomicrobia phylum, bloomed significantly following treatment with any of the 3 doses from &lt;5% to </w:t>
-      </w:r>
-      <w:r>
-        <w:rPr>
-          <w:rFonts w:ascii="Arial" w:hAnsi="Arial"/>
-          <w:sz w:val="22"/>
-        </w:rPr>
-        <w:t xml:space="preserve">as much as </w:t>
-      </w:r>
-      <w:r>
-        <w:rPr>
-          <w:rFonts w:ascii="Arial" w:hAnsi="Arial"/>
-          <w:sz w:val="22"/>
-        </w:rPr>
-        <w:t>54%</w:t>
-      </w:r>
-      <w:r>
-        <w:rPr>
-          <w:rFonts w:ascii="Arial" w:hAnsi="Arial"/>
-          <w:sz w:val="22"/>
-        </w:rPr>
-        <w:t xml:space="preserve"> of the community (</w:t>
-      </w:r>
-      <w:r>
-        <w:rPr>
-          <w:rFonts w:ascii="Arial" w:hAnsi="Arial"/>
-          <w:b/>
-          <w:sz w:val="22"/>
-        </w:rPr>
-        <w:t xml:space="preserve">Figure </w:t>
-      </w:r>
-      <w:r>
-        <w:rPr>
-          <w:rFonts w:ascii="Arial" w:hAnsi="Arial"/>
-          <w:b/>
-          <w:sz w:val="22"/>
-        </w:rPr>
-        <w:t>3</w:t>
-      </w:r>
-      <w:r>
-        <w:rPr>
-          <w:rFonts w:ascii="Arial" w:hAnsi="Arial"/>
-          <w:sz w:val="22"/>
-        </w:rPr>
-        <w:t xml:space="preserve">). Streptomycin titration treatment experiment results had the most sign discrepancies (n=29) for direction of relationship (positive or negative) compared with the original antibiotic results. </w:t>
-      </w:r>
-    </w:p>
-    <w:p>
-      <w:pPr>
-        <w:spacing w:line="480" w:lineRule="auto"/>
-        <w:jc w:val="both"/>
-        <w:rPr>
-          <w:rFonts w:ascii="Arial" w:hAnsi="Arial"/>
-          <w:sz w:val="22"/>
-        </w:rPr>
-      </w:pPr>
-    </w:p>
-    <w:p>
-      <w:pPr>
-        <w:spacing w:line="480" w:lineRule="auto"/>
-        <w:jc w:val="both"/>
-        <w:rPr>
-          <w:rFonts w:ascii="Arial" w:hAnsi="Arial"/>
-          <w:sz w:val="22"/>
-        </w:rPr>
-      </w:pPr>
-      <w:r>
-        <w:rPr>
-          <w:rFonts w:ascii="Arial" w:hAnsi="Arial"/>
-          <w:sz w:val="22"/>
-        </w:rPr>
-        <w:t>However, only two of the</w:t>
-      </w:r>
-      <w:r>
-        <w:rPr>
-          <w:rFonts w:ascii="Arial" w:hAnsi="Arial"/>
-          <w:sz w:val="22"/>
-        </w:rPr>
-        <w:t xml:space="preserve"> discrepancies were significant </w:t>
-      </w:r>
-      <w:r>
-        <w:rPr>
-          <w:rFonts w:ascii="Arial" w:hAnsi="Arial"/>
-          <w:sz w:val="22"/>
-        </w:rPr>
-        <w:t>including</w:t>
-      </w:r>
-      <w:r>
-        <w:rPr>
-          <w:rFonts w:ascii="Arial" w:hAnsi="Arial"/>
-          <w:sz w:val="22"/>
-        </w:rPr>
-        <w:t xml:space="preserve"> Bacteroidetes OTU16 (ρ=0.61) and </w:t>
-      </w:r>
-      <w:r>
-        <w:rPr>
-          <w:rFonts w:ascii="Arial" w:hAnsi="Arial"/>
-          <w:i/>
-          <w:sz w:val="22"/>
-        </w:rPr>
-        <w:t>Bacteroides</w:t>
-      </w:r>
-      <w:r>
-        <w:rPr>
-          <w:rFonts w:ascii="Arial" w:hAnsi="Arial"/>
-          <w:sz w:val="22"/>
-        </w:rPr>
-        <w:t xml:space="preserve"> OTU5 (ρ=0.72). </w:t>
-      </w:r>
-      <w:r>
-        <w:rPr>
-          <w:rFonts w:ascii="Arial" w:hAnsi="Arial"/>
-          <w:i/>
-          <w:sz w:val="22"/>
-        </w:rPr>
-        <w:t>Akkermansia</w:t>
-      </w:r>
-      <w:r>
-        <w:rPr>
-          <w:rFonts w:ascii="Arial" w:hAnsi="Arial"/>
-          <w:sz w:val="22"/>
-        </w:rPr>
-        <w:t xml:space="preserve"> OTU10 was also strongly positively correlated (ρ=0.64). </w:t>
-      </w:r>
-      <w:r>
-        <w:rPr>
-          <w:rFonts w:ascii="Arial" w:hAnsi="Arial"/>
-          <w:i/>
-          <w:sz w:val="22"/>
-        </w:rPr>
-        <w:t>E. coli</w:t>
-      </w:r>
-      <w:r>
-        <w:rPr>
-          <w:rFonts w:ascii="Arial" w:hAnsi="Arial"/>
-          <w:sz w:val="22"/>
-        </w:rPr>
-        <w:t xml:space="preserve"> OTU11 was near absent from the streptomycin treated communities (</w:t>
-      </w:r>
-      <w:r>
-        <w:rPr>
-          <w:rFonts w:ascii="Arial" w:hAnsi="Arial"/>
-          <w:b/>
-          <w:sz w:val="22"/>
-        </w:rPr>
-        <w:t xml:space="preserve">Figure </w:t>
-      </w:r>
-      <w:r>
-        <w:rPr>
-          <w:rFonts w:ascii="Arial" w:hAnsi="Arial"/>
-          <w:b/>
-          <w:sz w:val="22"/>
-        </w:rPr>
-        <w:t>3</w:t>
-      </w:r>
-      <w:r>
-        <w:rPr>
-          <w:rFonts w:ascii="Arial" w:hAnsi="Arial"/>
-          <w:sz w:val="22"/>
-        </w:rPr>
-        <w:t xml:space="preserve">), and thus we did not observe a strong association with </w:t>
-      </w:r>
-      <w:r>
-        <w:rPr>
-          <w:rFonts w:ascii="Arial" w:hAnsi="Arial"/>
-          <w:i/>
-          <w:sz w:val="22"/>
-        </w:rPr>
-        <w:t>C. difficile</w:t>
-      </w:r>
-      <w:r>
-        <w:rPr>
-          <w:rFonts w:ascii="Arial" w:hAnsi="Arial"/>
-          <w:sz w:val="22"/>
-        </w:rPr>
-        <w:t xml:space="preserve"> colonization as in most previous antibiotic treatments. Some of the strongest negative correlations were among several Porphyromonadaceae (OTUs 6, 18, 13), </w:t>
-      </w:r>
-      <w:r>
-        <w:rPr>
-          <w:rFonts w:ascii="Arial" w:hAnsi="Arial"/>
-          <w:i/>
-          <w:sz w:val="22"/>
-        </w:rPr>
-        <w:t>Turicibacter</w:t>
-      </w:r>
-      <w:r>
-        <w:rPr>
-          <w:rFonts w:ascii="Arial" w:hAnsi="Arial"/>
-          <w:sz w:val="22"/>
-        </w:rPr>
-        <w:t xml:space="preserve"> OTU17 (ρ=-0.70), and </w:t>
-      </w:r>
-      <w:r>
-        <w:rPr>
-          <w:rFonts w:ascii="Arial" w:hAnsi="Arial"/>
-          <w:i/>
-          <w:sz w:val="22"/>
-        </w:rPr>
-        <w:t>Alistipes</w:t>
-      </w:r>
-      <w:r>
-        <w:rPr>
-          <w:rFonts w:ascii="Arial" w:hAnsi="Arial"/>
-          <w:sz w:val="22"/>
-        </w:rPr>
-        <w:t xml:space="preserve"> OTU20 (ρ=-0.69). All of the statistically significant negative correlations from the titration results support findings from the original antibiotic treatments.</w:t>
-      </w:r>
       <w:r>
         <w:rPr>
           <w:rFonts w:ascii="Arial" w:hAnsi="Arial"/>
@@ -8388,33 +7893,6 @@
         </w:rPr>
         <w:t xml:space="preserve"> </w:t>
       </w:r>
-    </w:p>
-    <w:p>
-      <w:pPr>
-        <w:tabs>
-          <w:tab w:val="left" w:pos="720"/>
-        </w:tabs>
-        <w:spacing w:line="480" w:lineRule="auto"/>
-        <w:jc w:val="both"/>
-        <w:rPr>
-          <w:rFonts w:ascii="Arial" w:hAnsi="Arial"/>
-          <w:b/>
-          <w:sz w:val="22"/>
-        </w:rPr>
-      </w:pPr>
-    </w:p>
-    <w:p>
-      <w:pPr>
-        <w:tabs>
-          <w:tab w:val="left" w:pos="720"/>
-        </w:tabs>
-        <w:spacing w:line="480" w:lineRule="auto"/>
-        <w:jc w:val="both"/>
-        <w:rPr>
-          <w:rFonts w:ascii="Arial" w:hAnsi="Arial"/>
-          <w:sz w:val="22"/>
-        </w:rPr>
-      </w:pPr>
     </w:p>
     <w:p>
       <w:pPr>
@@ -8446,6 +7924,154 @@
     <w:p>
       <w:pPr>
         <w:spacing w:line="480" w:lineRule="auto"/>
+        <w:rPr>
+          <w:rFonts w:ascii="Arial" w:hAnsi="Arial"/>
+          <w:b/>
+          <w:sz w:val="22"/>
+        </w:rPr>
+      </w:pPr>
+      <w:r>
+        <w:rPr>
+          <w:rFonts w:ascii="Arial" w:hAnsi="Arial"/>
+          <w:b/>
+          <w:sz w:val="22"/>
+        </w:rPr>
+        <w:t>-community effect</w:t>
+      </w:r>
+      <w:r>
+        <w:rPr>
+          <w:rFonts w:ascii="Arial" w:hAnsi="Arial"/>
+          <w:b/>
+          <w:sz w:val="22"/>
+        </w:rPr>
+        <w:t>—have other things to compensate—highlight examples –streptomycin blue triangles—where low lachno but no cdiff so what else is protecting? Not one otu that explains it all… just cus low levels doesn’t screw you, also see recovered points in 5C</w:t>
+      </w:r>
+      <w:r>
+        <w:rPr>
+          <w:rFonts w:ascii="Arial" w:hAnsi="Arial"/>
+          <w:b/>
+          <w:sz w:val="22"/>
+        </w:rPr>
+        <w:t>-</w:t>
+      </w:r>
+      <w:r>
+        <w:rPr>
+          <w:rFonts w:ascii="Arial" w:hAnsi="Arial"/>
+          <w:b/>
+          <w:sz w:val="22"/>
+        </w:rPr>
+        <w:t>angela, sonnenburg-need other thingsssss</w:t>
+      </w:r>
+    </w:p>
+    <w:p>
+      <w:pPr>
+        <w:spacing w:line="480" w:lineRule="auto"/>
+        <w:rPr>
+          <w:rFonts w:ascii="Arial" w:hAnsi="Arial"/>
+          <w:b/>
+          <w:sz w:val="22"/>
+        </w:rPr>
+      </w:pPr>
+      <w:r>
+        <w:rPr>
+          <w:rFonts w:ascii="Arial" w:hAnsi="Arial"/>
+          <w:b/>
+          <w:sz w:val="22"/>
+        </w:rPr>
+        <w:tab/>
+        <w:t>-fig2—there are like larger groups</w:t>
+      </w:r>
+      <w:r>
+        <w:rPr>
+          <w:rFonts w:ascii="Arial" w:hAnsi="Arial"/>
+          <w:b/>
+          <w:sz w:val="22"/>
+        </w:rPr>
+        <w:t xml:space="preserve"> in protection/susceptibility</w:t>
+      </w:r>
+    </w:p>
+    <w:p>
+      <w:pPr>
+        <w:spacing w:line="480" w:lineRule="auto"/>
+        <w:rPr>
+          <w:rFonts w:ascii="Arial" w:hAnsi="Arial"/>
+          <w:b/>
+          <w:sz w:val="22"/>
+        </w:rPr>
+      </w:pPr>
+      <w:r>
+        <w:rPr>
+          <w:rFonts w:ascii="Arial" w:hAnsi="Arial"/>
+          <w:b/>
+          <w:sz w:val="22"/>
+        </w:rPr>
+        <w:tab/>
+        <w:t>-</w:t>
+      </w:r>
+      <w:r>
+        <w:rPr>
+          <w:rFonts w:ascii="Arial" w:hAnsi="Arial"/>
+          <w:b/>
+          <w:sz w:val="22"/>
+        </w:rPr>
+        <w:t>combo of loss of good bugs, and gain of bad</w:t>
+      </w:r>
+      <w:r>
+        <w:rPr>
+          <w:rFonts w:ascii="Arial" w:hAnsi="Arial"/>
+          <w:b/>
+          <w:sz w:val="22"/>
+        </w:rPr>
+        <w:t>—a model</w:t>
+      </w:r>
+      <w:r>
+        <w:rPr>
+          <w:rFonts w:ascii="Arial" w:hAnsi="Arial"/>
+          <w:b/>
+          <w:sz w:val="22"/>
+        </w:rPr>
+        <w:t xml:space="preserve"> of infection</w:t>
+      </w:r>
+    </w:p>
+    <w:p>
+      <w:pPr>
+        <w:spacing w:line="480" w:lineRule="auto"/>
+        <w:rPr>
+          <w:rFonts w:ascii="Arial" w:hAnsi="Arial"/>
+          <w:b/>
+          <w:sz w:val="22"/>
+        </w:rPr>
+      </w:pPr>
+      <w:r>
+        <w:rPr>
+          <w:rFonts w:ascii="Arial" w:hAnsi="Arial"/>
+          <w:b/>
+          <w:sz w:val="22"/>
+        </w:rPr>
+        <w:t>-tie back to mbio paper, with enterobacteriaceae they are screwed</w:t>
+      </w:r>
+    </w:p>
+    <w:p>
+      <w:pPr>
+        <w:spacing w:line="480" w:lineRule="auto"/>
+        <w:rPr>
+          <w:rFonts w:ascii="Arial" w:hAnsi="Arial"/>
+          <w:b/>
+          <w:sz w:val="22"/>
+        </w:rPr>
+      </w:pPr>
+      <w:r>
+        <w:rPr>
+          <w:rFonts w:ascii="Arial" w:hAnsi="Arial"/>
+          <w:b/>
+          <w:sz w:val="22"/>
+        </w:rPr>
+        <w:t>-modeling—not much done for CDI, link back to humans, shows we could model risk as they come in—put towards end with the larger picture</w:t>
+      </w:r>
+    </w:p>
+    <w:p>
+      <w:pPr>
+        <w:spacing w:line="480" w:lineRule="auto"/>
         <w:jc w:val="both"/>
         <w:rPr>
           <w:rFonts w:ascii="Arial" w:hAnsi="Arial"/>
@@ -9632,34 +9258,6 @@
           <w:sz w:val="22"/>
         </w:rPr>
         <w:t xml:space="preserve"> </w:t>
-      </w:r>
-    </w:p>
-    <w:p>
-      <w:pPr>
-        <w:spacing w:line="480" w:lineRule="auto"/>
-        <w:jc w:val="both"/>
-        <w:rPr>
-          <w:rFonts w:ascii="Arial" w:hAnsi="Arial"/>
-          <w:sz w:val="22"/>
-        </w:rPr>
-      </w:pPr>
-    </w:p>
-    <w:p>
-      <w:pPr>
-        <w:spacing w:line="480" w:lineRule="auto"/>
-        <w:rPr>
-          <w:rFonts w:ascii="Arial" w:hAnsi="Arial"/>
-          <w:b/>
-          <w:sz w:val="22"/>
-        </w:rPr>
-      </w:pPr>
-      <w:r>
-        <w:rPr>
-          <w:rFonts w:ascii="Arial" w:hAnsi="Arial"/>
-          <w:b/>
-          <w:sz w:val="22"/>
-        </w:rPr>
-        <w:t xml:space="preserve">maybe make a point somewhere about how some whole groups like clostridia/Clostridiales/rumino&amp;lachno, porphyros can appear to be protective, while for positive correlations/bad bugs its more species specific.. coincidence? </w:t>
       </w:r>
     </w:p>
     <w:p>
@@ -17460,7 +17058,7 @@
         <w:rStyle w:val="PageNumber"/>
         <w:noProof/>
       </w:rPr>
-      <w:t>15</w:t>
+      <w:t>18</w:t>
     </w:r>
     <w:r>
       <w:rPr>

</xml_diff>

<commit_message>
Doesn't matter because not using
</commit_message>
<xml_diff>
--- a/abxD01_paper.docx
+++ b/abxD01_paper.docx
@@ -12301,7 +12301,7 @@
                         </a:stretch>
                       </pic:blipFill>
                     </ve:Choice>
-                    <ve:Fallback xmlns:pic="http://schemas.openxmlformats.org/drawingml/2006/picture" xmlns:a="http://schemas.openxmlformats.org/drawingml/2006/main" xmlns:wne="http://schemas.microsoft.com/office/word/2006/wordml" xmlns:w="http://schemas.openxmlformats.org/wordprocessingml/2006/main" xmlns:w10="urn:schemas-microsoft-com:office:word" xmlns:wp="http://schemas.openxmlformats.org/drawingml/2006/wordprocessingDrawing" xmlns:v="urn:schemas-microsoft-com:vml" xmlns:m="http://schemas.openxmlformats.org/officeDocument/2006/math" xmlns:r="http://schemas.openxmlformats.org/officeDocument/2006/relationships" xmlns:o="urn:schemas-microsoft-com:office:office" xmlns:mv="urn:schemas-microsoft-com:mac:vml" xmlns:ve="http://schemas.openxmlformats.org/markup-compatibility/2006" xmlns:mo="http://schemas.microsoft.com/office/mac/office/2008/main" xmlns="">
+                    <ve:Fallback xmlns:ma="http://schemas.microsoft.com/office/mac/drawingml/2008/main" xmlns="" xmlns:mo="http://schemas.microsoft.com/office/mac/office/2008/main" xmlns:ve="http://schemas.openxmlformats.org/markup-compatibility/2006" xmlns:mv="urn:schemas-microsoft-com:mac:vml" xmlns:o="urn:schemas-microsoft-com:office:office" xmlns:r="http://schemas.openxmlformats.org/officeDocument/2006/relationships" xmlns:m="http://schemas.openxmlformats.org/officeDocument/2006/math" xmlns:v="urn:schemas-microsoft-com:vml" xmlns:wp="http://schemas.openxmlformats.org/drawingml/2006/wordprocessingDrawing" xmlns:w10="urn:schemas-microsoft-com:office:word" xmlns:w="http://schemas.openxmlformats.org/wordprocessingml/2006/main" xmlns:wne="http://schemas.microsoft.com/office/word/2006/wordml" xmlns:a="http://schemas.openxmlformats.org/drawingml/2006/main" xmlns:pic="http://schemas.openxmlformats.org/drawingml/2006/picture">
                       <pic:blipFill>
                         <a:blip r:embed="rId13"/>
                         <a:stretch>
@@ -12532,7 +12532,7 @@
                         </a:stretch>
                       </pic:blipFill>
                     </ve:Choice>
-                    <ve:Fallback xmlns:pic="http://schemas.openxmlformats.org/drawingml/2006/picture" xmlns:a="http://schemas.openxmlformats.org/drawingml/2006/main" xmlns:wne="http://schemas.microsoft.com/office/word/2006/wordml" xmlns:w="http://schemas.openxmlformats.org/wordprocessingml/2006/main" xmlns:w10="urn:schemas-microsoft-com:office:word" xmlns:wp="http://schemas.openxmlformats.org/drawingml/2006/wordprocessingDrawing" xmlns:v="urn:schemas-microsoft-com:vml" xmlns:m="http://schemas.openxmlformats.org/officeDocument/2006/math" xmlns:r="http://schemas.openxmlformats.org/officeDocument/2006/relationships" xmlns:o="urn:schemas-microsoft-com:office:office" xmlns:mv="urn:schemas-microsoft-com:mac:vml" xmlns:ve="http://schemas.openxmlformats.org/markup-compatibility/2006" xmlns:mo="http://schemas.microsoft.com/office/mac/office/2008/main" xmlns="">
+                    <ve:Fallback xmlns:ma="http://schemas.microsoft.com/office/mac/drawingml/2008/main" xmlns="" xmlns:mo="http://schemas.microsoft.com/office/mac/office/2008/main" xmlns:ve="http://schemas.openxmlformats.org/markup-compatibility/2006" xmlns:mv="urn:schemas-microsoft-com:mac:vml" xmlns:o="urn:schemas-microsoft-com:office:office" xmlns:r="http://schemas.openxmlformats.org/officeDocument/2006/relationships" xmlns:m="http://schemas.openxmlformats.org/officeDocument/2006/math" xmlns:v="urn:schemas-microsoft-com:vml" xmlns:wp="http://schemas.openxmlformats.org/drawingml/2006/wordprocessingDrawing" xmlns:w10="urn:schemas-microsoft-com:office:word" xmlns:w="http://schemas.openxmlformats.org/wordprocessingml/2006/main" xmlns:wne="http://schemas.microsoft.com/office/word/2006/wordml" xmlns:a="http://schemas.openxmlformats.org/drawingml/2006/main" xmlns:pic="http://schemas.openxmlformats.org/drawingml/2006/picture">
                       <pic:blipFill>
                         <a:blip r:embed="rId15"/>
                         <a:stretch>
@@ -15061,7 +15061,7 @@
                         </a:stretch>
                       </pic:blipFill>
                     </ve:Choice>
-                    <ve:Fallback xmlns:pic="http://schemas.openxmlformats.org/drawingml/2006/picture" xmlns:a="http://schemas.openxmlformats.org/drawingml/2006/main" xmlns:wne="http://schemas.microsoft.com/office/word/2006/wordml" xmlns:w="http://schemas.openxmlformats.org/wordprocessingml/2006/main" xmlns:w10="urn:schemas-microsoft-com:office:word" xmlns:wp="http://schemas.openxmlformats.org/drawingml/2006/wordprocessingDrawing" xmlns:v="urn:schemas-microsoft-com:vml" xmlns:m="http://schemas.openxmlformats.org/officeDocument/2006/math" xmlns:r="http://schemas.openxmlformats.org/officeDocument/2006/relationships" xmlns:o="urn:schemas-microsoft-com:office:office" xmlns:mv="urn:schemas-microsoft-com:mac:vml" xmlns:ve="http://schemas.openxmlformats.org/markup-compatibility/2006" xmlns:mo="http://schemas.microsoft.com/office/mac/office/2008/main" xmlns="">
+                    <ve:Fallback xmlns:ma="http://schemas.microsoft.com/office/mac/drawingml/2008/main" xmlns="" xmlns:mo="http://schemas.microsoft.com/office/mac/office/2008/main" xmlns:ve="http://schemas.openxmlformats.org/markup-compatibility/2006" xmlns:mv="urn:schemas-microsoft-com:mac:vml" xmlns:o="urn:schemas-microsoft-com:office:office" xmlns:r="http://schemas.openxmlformats.org/officeDocument/2006/relationships" xmlns:m="http://schemas.openxmlformats.org/officeDocument/2006/math" xmlns:v="urn:schemas-microsoft-com:vml" xmlns:wp="http://schemas.openxmlformats.org/drawingml/2006/wordprocessingDrawing" xmlns:w10="urn:schemas-microsoft-com:office:word" xmlns:w="http://schemas.openxmlformats.org/wordprocessingml/2006/main" xmlns:wne="http://schemas.microsoft.com/office/word/2006/wordml" xmlns:a="http://schemas.openxmlformats.org/drawingml/2006/main" xmlns:pic="http://schemas.openxmlformats.org/drawingml/2006/picture">
                       <pic:blipFill>
                         <a:blip r:embed="rId29"/>
                         <a:stretch>
@@ -15214,87 +15214,6 @@
         </w:rPr>
         <w:t xml:space="preserve"> [MAYBE SHOW THE BARCHART OF INV SIMP LEVELS FOR EACH]</w:t>
       </w:r>
-    </w:p>
-    <w:p>
-      <w:pPr>
-        <w:tabs>
-          <w:tab w:val="left" w:pos="2039"/>
-        </w:tabs>
-        <w:spacing w:line="480" w:lineRule="auto"/>
-        <w:jc w:val="both"/>
-        <w:rPr>
-          <w:rFonts w:ascii="Arial" w:hAnsi="Arial"/>
-          <w:sz w:val="22"/>
-        </w:rPr>
-      </w:pPr>
-    </w:p>
-    <w:p>
-      <w:pPr>
-        <w:tabs>
-          <w:tab w:val="left" w:pos="2039"/>
-        </w:tabs>
-        <w:spacing w:line="480" w:lineRule="auto"/>
-        <w:jc w:val="both"/>
-        <w:rPr>
-          <w:rFonts w:ascii="Arial" w:hAnsi="Arial"/>
-          <w:sz w:val="22"/>
-        </w:rPr>
-      </w:pPr>
-    </w:p>
-    <w:p>
-      <w:pPr>
-        <w:tabs>
-          <w:tab w:val="left" w:pos="2039"/>
-        </w:tabs>
-        <w:spacing w:line="480" w:lineRule="auto"/>
-        <w:jc w:val="both"/>
-        <w:rPr>
-          <w:rFonts w:ascii="Arial" w:hAnsi="Arial"/>
-          <w:sz w:val="22"/>
-        </w:rPr>
-      </w:pPr>
-      <w:r>
-        <w:rPr>
-          <w:rFonts w:ascii="Arial" w:hAnsi="Arial"/>
-          <w:b/>
-          <w:sz w:val="22"/>
-        </w:rPr>
-        <w:t xml:space="preserve">Supplemental Figure 2. </w:t>
-      </w:r>
-      <w:r>
-        <w:rPr>
-          <w:rFonts w:ascii="Arial" w:hAnsi="Arial"/>
-          <w:sz w:val="22"/>
-        </w:rPr>
-        <w:t>Shows the adjusted R</w:t>
-      </w:r>
-      <w:r>
-        <w:rPr>
-          <w:rFonts w:ascii="Arial" w:hAnsi="Arial"/>
-          <w:sz w:val="22"/>
-          <w:vertAlign w:val="superscript"/>
-        </w:rPr>
-        <w:t>2</w:t>
-      </w:r>
-      <w:r>
-        <w:rPr>
-          <w:rFonts w:ascii="Arial" w:hAnsi="Arial"/>
-          <w:sz w:val="22"/>
-        </w:rPr>
-        <w:t xml:space="preserve"> and the BIC values for models tested. </w:t>
-      </w:r>
-    </w:p>
-    <w:p>
-      <w:pPr>
-        <w:tabs>
-          <w:tab w:val="left" w:pos="2039"/>
-        </w:tabs>
-        <w:spacing w:line="480" w:lineRule="auto"/>
-        <w:rPr>
-          <w:rFonts w:ascii="Arial" w:hAnsi="Arial"/>
-          <w:sz w:val="22"/>
-        </w:rPr>
-      </w:pPr>
     </w:p>
     <w:p>
       <w:pPr>
@@ -17058,7 +16977,7 @@
         <w:rStyle w:val="PageNumber"/>
         <w:noProof/>
       </w:rPr>
-      <w:t>18</w:t>
+      <w:t>32</w:t>
     </w:r>
     <w:r>
       <w:rPr>
@@ -17427,6 +17346,7 @@
   </w:style>
   <w:style w:type="character" w:default="1" w:styleId="DefaultParagraphFont">
     <w:name w:val="Default Paragraph Font"/>
+    <w:semiHidden/>
     <w:unhideWhenUsed/>
   </w:style>
   <w:style w:type="table" w:default="1" w:styleId="TableNormal">

</xml_diff>